<commit_message>
Q1 report comments are added. Q2 explanations are added for first design
</commit_message>
<xml_diff>
--- a/Project2.docx
+++ b/Project2.docx
@@ -12,7 +12,7 @@
         <w:rPr>
           <w:lang w:val="en-US"/>
         </w:rPr>
-        <w:t>72 slot, 6-pole, 3 phase machine</w:t>
+        <w:t>Q1)</w:t>
       </w:r>
     </w:p>
     <w:p>
@@ -25,7 +25,31 @@
         <w:rPr>
           <w:lang w:val="en-US"/>
         </w:rPr>
-        <w:t>Slots per pole per phase:</w:t>
+        <w:t xml:space="preserve">In this part, </w:t>
+      </w:r>
+      <w:r>
+        <w:rPr>
+          <w:lang w:val="en-US"/>
+        </w:rPr>
+        <w:t>72 slot, 6-pole, 3 phase machine</w:t>
+      </w:r>
+      <w:r>
+        <w:rPr>
+          <w:lang w:val="en-US"/>
+        </w:rPr>
+        <w:t xml:space="preserve"> with double layer winding configuration is investigated. For this machine, s</w:t>
+      </w:r>
+      <w:r>
+        <w:rPr>
+          <w:lang w:val="en-US"/>
+        </w:rPr>
+        <w:t>lots per pole per phase</w:t>
+      </w:r>
+      <w:r>
+        <w:rPr>
+          <w:lang w:val="en-US"/>
+        </w:rPr>
+        <w:t xml:space="preserve"> is found as,</w:t>
       </w:r>
     </w:p>
     <w:p>
@@ -92,7 +116,19 @@
         <w:rPr>
           <w:lang w:val="en-US"/>
         </w:rPr>
-        <w:t>Electrical angle between coils:</w:t>
+        <w:t>The e</w:t>
+      </w:r>
+      <w:r>
+        <w:rPr>
+          <w:lang w:val="en-US"/>
+        </w:rPr>
+        <w:t>lectrical angle between coils</w:t>
+      </w:r>
+      <w:r>
+        <w:rPr>
+          <w:lang w:val="en-US"/>
+        </w:rPr>
+        <w:t xml:space="preserve"> is found by following formula.</w:t>
       </w:r>
     </w:p>
     <w:p>
@@ -151,6 +187,11 @@
     </w:p>
     <w:p>
       <w:pPr>
+        <w:pStyle w:val="ListParagraph"/>
+        <w:numPr>
+          <w:ilvl w:val="0"/>
+          <w:numId w:val="2"/>
+        </w:numPr>
         <w:rPr>
           <w:lang w:val="en-US"/>
         </w:rPr>
@@ -159,7 +200,7 @@
         <w:rPr>
           <w:lang w:val="en-US"/>
         </w:rPr>
-        <w:t>a)</w:t>
+        <w:t xml:space="preserve">Firstly, winding diagram of the full pith winding is obtained and shown in Figure. </w:t>
       </w:r>
     </w:p>
     <w:p>
@@ -172,17 +213,6 @@
         <w:rPr>
           <w:lang w:val="en-US"/>
         </w:rPr>
-        <w:t>Full pitch winding diagram</w:t>
-      </w:r>
-    </w:p>
-    <w:p/>
-    <w:p>
-      <w:pPr>
-        <w:rPr>
-          <w:lang w:val="en-US"/>
-        </w:rPr>
-      </w:pPr>
-      <w:r>
         <w:object w:dxaOrig="11235" w:dyaOrig="1020" w14:anchorId="411477DC">
           <v:shapetype id="_x0000_t75" coordsize="21600,21600" o:spt="75" o:preferrelative="t" path="m@4@5l@4@11@9@11@9@5xe" filled="f" stroked="f">
             <v:stroke joinstyle="miter"/>
@@ -204,9 +234,9 @@
             <o:lock v:ext="edit" aspectratio="t"/>
           </v:shapetype>
           <v:shape id="_x0000_i1025" type="#_x0000_t75" style="width:450.7pt;height:41.15pt" o:ole="">
-            <v:imagedata r:id="rId4" o:title=""/>
+            <v:imagedata r:id="rId5" o:title=""/>
           </v:shape>
-          <o:OLEObject Type="Embed" ProgID="Visio.Drawing.15" ShapeID="_x0000_i1025" DrawAspect="Content" ObjectID="_1715343027" r:id="rId5"/>
+          <o:OLEObject Type="Embed" ProgID="Visio.Drawing.15" ShapeID="_x0000_i1025" DrawAspect="Content" ObjectID="_1715370009" r:id="rId6"/>
         </w:object>
       </w:r>
       <w:r>
@@ -222,65 +252,337 @@
           <w:lang w:val="en-US"/>
         </w:rPr>
       </w:pPr>
-    </w:p>
-    <w:p>
-      <w:pPr>
-        <w:rPr>
-          <w:lang w:val="en-US"/>
-        </w:rPr>
-      </w:pPr>
       <w:r>
         <w:rPr>
           <w:lang w:val="en-US"/>
         </w:rPr>
-        <w:t xml:space="preserve">11/12 </w:t>
+        <w:t>W</w:t>
       </w:r>
       <w:r>
         <w:rPr>
           <w:lang w:val="en-US"/>
         </w:rPr>
-        <w:t>short-pitched winding</w:t>
+        <w:t>inding diagram of</w:t>
       </w:r>
       <w:r>
         <w:rPr>
           <w:lang w:val="en-US"/>
         </w:rPr>
-        <w:t xml:space="preserve"> diagram</w:t>
+        <w:t xml:space="preserve"> the other option which is</w:t>
+      </w:r>
+      <w:r>
+        <w:rPr>
+          <w:lang w:val="en-US"/>
+        </w:rPr>
+        <w:t xml:space="preserve"> </w:t>
+      </w:r>
+      <w:r>
+        <w:rPr>
+          <w:lang w:val="en-US"/>
+        </w:rPr>
+        <w:t xml:space="preserve">11/12 short-pitched winding </w:t>
+      </w:r>
+      <w:r>
+        <w:rPr>
+          <w:lang w:val="en-US"/>
+        </w:rPr>
+        <w:t>is shown in Figure.</w:t>
       </w:r>
     </w:p>
     <w:p>
+      <w:pPr>
+        <w:rPr>
+          <w:lang w:val="en-US"/>
+        </w:rPr>
+      </w:pPr>
       <w:r>
+        <w:rPr>
+          <w:lang w:val="en-US"/>
+        </w:rPr>
         <w:object w:dxaOrig="11235" w:dyaOrig="1020" w14:anchorId="0F071DA4">
           <v:shape id="_x0000_i1026" type="#_x0000_t75" style="width:450.7pt;height:41.15pt" o:ole="">
-            <v:imagedata r:id="rId6" o:title=""/>
+            <v:imagedata r:id="rId7" o:title=""/>
           </v:shape>
-          <o:OLEObject Type="Embed" ProgID="Visio.Drawing.15" ShapeID="_x0000_i1026" DrawAspect="Content" ObjectID="_1715343028" r:id="rId7"/>
+          <o:OLEObject Type="Embed" ProgID="Visio.Drawing.15" ShapeID="_x0000_i1026" DrawAspect="Content" ObjectID="_1715370010" r:id="rId8"/>
         </w:object>
       </w:r>
     </w:p>
-    <w:p/>
     <w:p>
+      <w:pPr>
+        <w:rPr>
+          <w:lang w:val="en-US"/>
+        </w:rPr>
+      </w:pPr>
+    </w:p>
+    <w:p>
+      <w:pPr>
+        <w:rPr>
+          <w:lang w:val="en-US"/>
+        </w:rPr>
+      </w:pPr>
       <w:r>
-        <w:t>b)</w:t>
+        <w:rPr>
+          <w:lang w:val="en-US"/>
+        </w:rPr>
+        <w:t xml:space="preserve">b) </w:t>
+      </w:r>
+      <w:r>
+        <w:rPr>
+          <w:lang w:val="en-US"/>
+        </w:rPr>
+        <w:t xml:space="preserve">The distribution factor shows how the distribution of coils affect the total induced emf. The electrical angle between windings results in different phases for different winding of the same coil. Hence the resulting voltage is obtained by vectoral summation. Distribution factor is the ratio of </w:t>
+      </w:r>
+      <w:r>
+        <w:rPr>
+          <w:lang w:val="en-US"/>
+        </w:rPr>
+        <w:t>vectoral sum over algebraic sum.</w:t>
       </w:r>
     </w:p>
     <w:p>
       <w:pPr>
         <w:rPr>
+          <w:rFonts w:eastAsiaTheme="minorEastAsia"/>
+          <w:lang w:val="en-US"/>
+        </w:rPr>
+      </w:pPr>
+      <m:oMathPara>
+        <m:oMath>
+          <m:sSub>
+            <m:sSubPr>
+              <m:ctrlPr>
+                <w:rPr>
+                  <w:rFonts w:ascii="Cambria Math" w:hAnsi="Cambria Math"/>
+                  <w:i/>
+                  <w:lang w:val="en-US"/>
+                </w:rPr>
+              </m:ctrlPr>
+            </m:sSubPr>
+            <m:e>
+              <m:r>
+                <w:rPr>
+                  <w:rFonts w:ascii="Cambria Math" w:hAnsi="Cambria Math"/>
+                  <w:lang w:val="en-US"/>
+                </w:rPr>
+                <m:t>k</m:t>
+              </m:r>
+            </m:e>
+            <m:sub>
+              <m:r>
+                <w:rPr>
+                  <w:rFonts w:ascii="Cambria Math" w:hAnsi="Cambria Math"/>
+                  <w:lang w:val="en-US"/>
+                </w:rPr>
+                <m:t>d</m:t>
+              </m:r>
+            </m:sub>
+          </m:sSub>
+          <m:r>
+            <w:rPr>
+              <w:rFonts w:ascii="Cambria Math" w:hAnsi="Cambria Math"/>
+              <w:lang w:val="en-US"/>
+            </w:rPr>
+            <m:t>=</m:t>
+          </m:r>
+          <m:f>
+            <m:fPr>
+              <m:ctrlPr>
+                <w:rPr>
+                  <w:rFonts w:ascii="Cambria Math" w:hAnsi="Cambria Math"/>
+                  <w:i/>
+                  <w:lang w:val="en-US"/>
+                </w:rPr>
+              </m:ctrlPr>
+            </m:fPr>
+            <m:num>
+              <m:func>
+                <m:funcPr>
+                  <m:ctrlPr>
+                    <w:rPr>
+                      <w:rFonts w:ascii="Cambria Math" w:hAnsi="Cambria Math"/>
+                      <w:lang w:val="en-US"/>
+                    </w:rPr>
+                  </m:ctrlPr>
+                </m:funcPr>
+                <m:fName>
+                  <m:r>
+                    <m:rPr>
+                      <m:sty m:val="p"/>
+                    </m:rPr>
+                    <w:rPr>
+                      <w:rFonts w:ascii="Cambria Math" w:hAnsi="Cambria Math"/>
+                      <w:lang w:val="en-US"/>
+                    </w:rPr>
+                    <m:t>sin</m:t>
+                  </m:r>
+                </m:fName>
+                <m:e>
+                  <m:d>
+                    <m:dPr>
+                      <m:ctrlPr>
+                        <w:rPr>
+                          <w:rFonts w:ascii="Cambria Math" w:hAnsi="Cambria Math"/>
+                          <w:i/>
+                          <w:lang w:val="en-US"/>
+                        </w:rPr>
+                      </m:ctrlPr>
+                    </m:dPr>
+                    <m:e>
+                      <m:r>
+                        <w:rPr>
+                          <w:rFonts w:ascii="Cambria Math" w:hAnsi="Cambria Math"/>
+                          <w:lang w:val="en-US"/>
+                        </w:rPr>
+                        <m:t>n*q</m:t>
+                      </m:r>
+                      <m:r>
+                        <w:rPr>
+                          <w:rFonts w:ascii="Cambria Math" w:hAnsi="Cambria Math"/>
+                          <w:lang w:val="en-US"/>
+                        </w:rPr>
+                        <m:t>*</m:t>
+                      </m:r>
+                      <m:f>
+                        <m:fPr>
+                          <m:ctrlPr>
+                            <w:rPr>
+                              <w:rFonts w:ascii="Cambria Math" w:hAnsi="Cambria Math"/>
+                              <w:i/>
+                              <w:lang w:val="en-US"/>
+                            </w:rPr>
+                          </m:ctrlPr>
+                        </m:fPr>
+                        <m:num>
+                          <m:r>
+                            <w:rPr>
+                              <w:rFonts w:ascii="Cambria Math" w:hAnsi="Cambria Math"/>
+                              <w:lang w:val="en-US"/>
+                            </w:rPr>
+                            <m:t>α</m:t>
+                          </m:r>
+                        </m:num>
+                        <m:den>
+                          <m:r>
+                            <w:rPr>
+                              <w:rFonts w:ascii="Cambria Math" w:hAnsi="Cambria Math"/>
+                              <w:lang w:val="en-US"/>
+                            </w:rPr>
+                            <m:t>2</m:t>
+                          </m:r>
+                        </m:den>
+                      </m:f>
+                    </m:e>
+                  </m:d>
+                </m:e>
+              </m:func>
+            </m:num>
+            <m:den>
+              <m:r>
+                <w:rPr>
+                  <w:rFonts w:ascii="Cambria Math" w:hAnsi="Cambria Math"/>
+                  <w:lang w:val="en-US"/>
+                </w:rPr>
+                <m:t>q</m:t>
+              </m:r>
+              <m:r>
+                <w:rPr>
+                  <w:rFonts w:ascii="Cambria Math" w:hAnsi="Cambria Math"/>
+                  <w:lang w:val="en-US"/>
+                </w:rPr>
+                <m:t>*</m:t>
+              </m:r>
+              <m:func>
+                <m:funcPr>
+                  <m:ctrlPr>
+                    <w:rPr>
+                      <w:rFonts w:ascii="Cambria Math" w:hAnsi="Cambria Math"/>
+                      <w:i/>
+                      <w:lang w:val="en-US"/>
+                    </w:rPr>
+                  </m:ctrlPr>
+                </m:funcPr>
+                <m:fName>
+                  <m:r>
+                    <m:rPr>
+                      <m:sty m:val="p"/>
+                    </m:rPr>
+                    <w:rPr>
+                      <w:rFonts w:ascii="Cambria Math" w:hAnsi="Cambria Math"/>
+                      <w:lang w:val="en-US"/>
+                    </w:rPr>
+                    <m:t>sin</m:t>
+                  </m:r>
+                </m:fName>
+                <m:e>
+                  <m:d>
+                    <m:dPr>
+                      <m:ctrlPr>
+                        <w:rPr>
+                          <w:rFonts w:ascii="Cambria Math" w:hAnsi="Cambria Math"/>
+                          <w:i/>
+                          <w:lang w:val="en-US"/>
+                        </w:rPr>
+                      </m:ctrlPr>
+                    </m:dPr>
+                    <m:e>
+                      <m:r>
+                        <w:rPr>
+                          <w:rFonts w:ascii="Cambria Math" w:hAnsi="Cambria Math"/>
+                          <w:lang w:val="en-US"/>
+                        </w:rPr>
+                        <m:t>n*</m:t>
+                      </m:r>
+                      <m:f>
+                        <m:fPr>
+                          <m:ctrlPr>
+                            <w:rPr>
+                              <w:rFonts w:ascii="Cambria Math" w:hAnsi="Cambria Math"/>
+                              <w:i/>
+                              <w:lang w:val="en-US"/>
+                            </w:rPr>
+                          </m:ctrlPr>
+                        </m:fPr>
+                        <m:num>
+                          <m:r>
+                            <w:rPr>
+                              <w:rFonts w:ascii="Cambria Math" w:hAnsi="Cambria Math"/>
+                              <w:lang w:val="en-US"/>
+                            </w:rPr>
+                            <m:t>α</m:t>
+                          </m:r>
+                        </m:num>
+                        <m:den>
+                          <m:r>
+                            <w:rPr>
+                              <w:rFonts w:ascii="Cambria Math" w:hAnsi="Cambria Math"/>
+                              <w:lang w:val="en-US"/>
+                            </w:rPr>
+                            <m:t>2</m:t>
+                          </m:r>
+                        </m:den>
+                      </m:f>
+                    </m:e>
+                  </m:d>
+                </m:e>
+              </m:func>
+            </m:den>
+          </m:f>
+        </m:oMath>
+      </m:oMathPara>
+    </w:p>
+    <w:p>
+      <w:pPr>
+        <w:rPr>
+          <w:rFonts w:eastAsiaTheme="minorEastAsia"/>
           <w:lang w:val="en-US"/>
         </w:rPr>
       </w:pPr>
       <w:r>
         <w:rPr>
-          <w:lang w:val="en-US"/>
-        </w:rPr>
-        <w:t>distribution</w:t>
-      </w:r>
-      <w:r>
-        <w:rPr>
-          <w:lang w:val="en-US"/>
-        </w:rPr>
-        <w:t xml:space="preserve"> factor:</w:t>
+          <w:rFonts w:eastAsiaTheme="minorEastAsia"/>
+          <w:lang w:val="en-US"/>
+        </w:rPr>
+        <w:t>For this machine distribution factor is found as,</w:t>
       </w:r>
     </w:p>
     <w:p>
@@ -513,13 +815,28 @@
           <w:rFonts w:eastAsiaTheme="minorEastAsia"/>
           <w:lang w:val="en-US"/>
         </w:rPr>
-        <w:t>Pitch factor of full pitch winding:</w:t>
+        <w:t xml:space="preserve">The pitch factor is the representation of the coil span. If the return path of the coil is not at the opposite of the positive path, resultant back emf becomes smaller. Pitch factor is found by following formula where </w:t>
+      </w:r>
+      <m:oMath>
+        <m:r>
+          <w:rPr>
+            <w:rFonts w:ascii="Cambria Math" w:hAnsi="Cambria Math"/>
+            <w:lang w:val="en-US"/>
+          </w:rPr>
+          <m:t>λ</m:t>
+        </m:r>
+      </m:oMath>
+      <w:r>
+        <w:rPr>
+          <w:rFonts w:eastAsiaTheme="minorEastAsia"/>
+          <w:lang w:val="en-US"/>
+        </w:rPr>
+        <w:t xml:space="preserve"> is the coil span in electrical angels.</w:t>
       </w:r>
     </w:p>
     <w:p>
       <w:pPr>
         <w:rPr>
-          <w:rFonts w:eastAsiaTheme="minorEastAsia"/>
           <w:lang w:val="en-US"/>
         </w:rPr>
       </w:pPr>
@@ -554,6 +871,211 @@
               </m:r>
             </m:sub>
           </m:sSub>
+          <m:r>
+            <w:rPr>
+              <w:rFonts w:ascii="Cambria Math" w:hAnsi="Cambria Math"/>
+              <w:lang w:val="en-US"/>
+            </w:rPr>
+            <m:t>=</m:t>
+          </m:r>
+          <m:func>
+            <m:funcPr>
+              <m:ctrlPr>
+                <w:rPr>
+                  <w:rFonts w:ascii="Cambria Math" w:hAnsi="Cambria Math"/>
+                  <w:i/>
+                  <w:lang w:val="en-US"/>
+                </w:rPr>
+              </m:ctrlPr>
+            </m:funcPr>
+            <m:fName>
+              <m:r>
+                <m:rPr>
+                  <m:sty m:val="p"/>
+                </m:rPr>
+                <w:rPr>
+                  <w:rFonts w:ascii="Cambria Math" w:hAnsi="Cambria Math"/>
+                  <w:lang w:val="en-US"/>
+                </w:rPr>
+                <m:t>sin</m:t>
+              </m:r>
+            </m:fName>
+            <m:e>
+              <m:r>
+                <w:rPr>
+                  <w:rFonts w:ascii="Cambria Math" w:hAnsi="Cambria Math"/>
+                  <w:lang w:val="en-US"/>
+                </w:rPr>
+                <m:t>(n*</m:t>
+              </m:r>
+              <m:f>
+                <m:fPr>
+                  <m:ctrlPr>
+                    <w:rPr>
+                      <w:rFonts w:ascii="Cambria Math" w:hAnsi="Cambria Math"/>
+                      <w:i/>
+                      <w:lang w:val="en-US"/>
+                    </w:rPr>
+                  </m:ctrlPr>
+                </m:fPr>
+                <m:num>
+                  <m:r>
+                    <w:rPr>
+                      <w:rFonts w:ascii="Cambria Math" w:hAnsi="Cambria Math"/>
+                      <w:lang w:val="en-US"/>
+                    </w:rPr>
+                    <m:t>λ</m:t>
+                  </m:r>
+                </m:num>
+                <m:den>
+                  <m:r>
+                    <w:rPr>
+                      <w:rFonts w:ascii="Cambria Math" w:hAnsi="Cambria Math"/>
+                      <w:lang w:val="en-US"/>
+                    </w:rPr>
+                    <m:t>2</m:t>
+                  </m:r>
+                </m:den>
+              </m:f>
+              <m:r>
+                <w:rPr>
+                  <w:rFonts w:ascii="Cambria Math" w:hAnsi="Cambria Math"/>
+                  <w:lang w:val="en-US"/>
+                </w:rPr>
+                <m:t>)</m:t>
+              </m:r>
+            </m:e>
+          </m:func>
+        </m:oMath>
+      </m:oMathPara>
+    </w:p>
+    <w:p>
+      <w:pPr>
+        <w:rPr>
+          <w:rFonts w:eastAsiaTheme="minorEastAsia"/>
+          <w:lang w:val="en-US"/>
+        </w:rPr>
+      </w:pPr>
+      <w:r>
+        <w:rPr>
+          <w:rFonts w:eastAsiaTheme="minorEastAsia"/>
+          <w:lang w:val="en-US"/>
+        </w:rPr>
+        <w:t>For full pitch winding diagram, pitch factor is unity.</w:t>
+      </w:r>
+    </w:p>
+    <w:p>
+      <w:pPr>
+        <w:rPr>
+          <w:lang w:val="en-US"/>
+        </w:rPr>
+      </w:pPr>
+      <m:oMathPara>
+        <m:oMath>
+          <m:sSub>
+            <m:sSubPr>
+              <m:ctrlPr>
+                <w:rPr>
+                  <w:rFonts w:ascii="Cambria Math" w:hAnsi="Cambria Math"/>
+                  <w:i/>
+                  <w:lang w:val="en-US"/>
+                </w:rPr>
+              </m:ctrlPr>
+            </m:sSubPr>
+            <m:e>
+              <m:r>
+                <w:rPr>
+                  <w:rFonts w:ascii="Cambria Math" w:hAnsi="Cambria Math"/>
+                  <w:lang w:val="en-US"/>
+                </w:rPr>
+                <m:t>k</m:t>
+              </m:r>
+            </m:e>
+            <m:sub>
+              <m:r>
+                <w:rPr>
+                  <w:rFonts w:ascii="Cambria Math" w:hAnsi="Cambria Math"/>
+                  <w:lang w:val="en-US"/>
+                </w:rPr>
+                <m:t>p</m:t>
+              </m:r>
+            </m:sub>
+          </m:sSub>
+          <m:r>
+            <w:rPr>
+              <w:rFonts w:ascii="Cambria Math" w:hAnsi="Cambria Math"/>
+              <w:lang w:val="en-US"/>
+            </w:rPr>
+            <m:t>=</m:t>
+          </m:r>
+          <m:func>
+            <m:funcPr>
+              <m:ctrlPr>
+                <w:rPr>
+                  <w:rFonts w:ascii="Cambria Math" w:hAnsi="Cambria Math"/>
+                  <w:i/>
+                  <w:lang w:val="en-US"/>
+                </w:rPr>
+              </m:ctrlPr>
+            </m:funcPr>
+            <m:fName>
+              <m:r>
+                <m:rPr>
+                  <m:sty m:val="p"/>
+                </m:rPr>
+                <w:rPr>
+                  <w:rFonts w:ascii="Cambria Math" w:hAnsi="Cambria Math"/>
+                  <w:lang w:val="en-US"/>
+                </w:rPr>
+                <m:t>sin</m:t>
+              </m:r>
+            </m:fName>
+            <m:e>
+              <m:r>
+                <w:rPr>
+                  <w:rFonts w:ascii="Cambria Math" w:hAnsi="Cambria Math"/>
+                  <w:lang w:val="en-US"/>
+                </w:rPr>
+                <m:t>(</m:t>
+              </m:r>
+              <m:f>
+                <m:fPr>
+                  <m:ctrlPr>
+                    <w:rPr>
+                      <w:rFonts w:ascii="Cambria Math" w:hAnsi="Cambria Math"/>
+                      <w:i/>
+                      <w:lang w:val="en-US"/>
+                    </w:rPr>
+                  </m:ctrlPr>
+                </m:fPr>
+                <m:num>
+                  <m:r>
+                    <w:rPr>
+                      <w:rFonts w:ascii="Cambria Math" w:hAnsi="Cambria Math"/>
+                      <w:lang w:val="en-US"/>
+                    </w:rPr>
+                    <m:t>180</m:t>
+                  </m:r>
+                </m:num>
+                <m:den>
+                  <m:r>
+                    <w:rPr>
+                      <w:rFonts w:ascii="Cambria Math" w:hAnsi="Cambria Math"/>
+                      <w:lang w:val="en-US"/>
+                    </w:rPr>
+                    <m:t>2</m:t>
+                  </m:r>
+                </m:den>
+              </m:f>
+              <m:r>
+                <w:rPr>
+                  <w:rFonts w:ascii="Cambria Math" w:hAnsi="Cambria Math"/>
+                  <w:lang w:val="en-US"/>
+                </w:rPr>
+                <m:t>)</m:t>
+              </m:r>
+            </m:e>
+          </m:func>
           <m:r>
             <w:rPr>
               <w:rFonts w:ascii="Cambria Math" w:hAnsi="Cambria Math"/>
@@ -576,7 +1098,21 @@
           <w:rFonts w:eastAsiaTheme="minorEastAsia"/>
           <w:lang w:val="en-US"/>
         </w:rPr>
-        <w:t>Pitch factor of 11/12 short-pitched winding:</w:t>
+        <w:t>For</w:t>
+      </w:r>
+      <w:r>
+        <w:rPr>
+          <w:rFonts w:eastAsiaTheme="minorEastAsia"/>
+          <w:lang w:val="en-US"/>
+        </w:rPr>
+        <w:t xml:space="preserve"> 11/12 short-pitched winding</w:t>
+      </w:r>
+      <w:r>
+        <w:rPr>
+          <w:rFonts w:eastAsiaTheme="minorEastAsia"/>
+          <w:lang w:val="en-US"/>
+        </w:rPr>
+        <w:t>, pitch factor is found as,</w:t>
       </w:r>
     </w:p>
     <w:p>
@@ -741,7 +1277,14 @@
           <w:rFonts w:eastAsiaTheme="minorEastAsia"/>
           <w:lang w:val="en-US"/>
         </w:rPr>
-        <w:t>Winding factor of full pitch winding:</w:t>
+        <w:t xml:space="preserve">Winding factor </w:t>
+      </w:r>
+      <w:r>
+        <w:rPr>
+          <w:rFonts w:eastAsiaTheme="minorEastAsia"/>
+          <w:lang w:val="en-US"/>
+        </w:rPr>
+        <w:t>is the multiplication of distribution and the pitch factor. For full pitch winding,</w:t>
       </w:r>
     </w:p>
     <w:p>
@@ -799,20 +1342,19 @@
           <w:lang w:val="en-US"/>
         </w:rPr>
       </w:pPr>
-    </w:p>
-    <w:p>
-      <w:pPr>
+      <w:r>
         <w:rPr>
           <w:rFonts w:eastAsiaTheme="minorEastAsia"/>
           <w:lang w:val="en-US"/>
         </w:rPr>
-      </w:pPr>
+        <w:t>Winding factor of 11/12 short-pitched winding</w:t>
+      </w:r>
       <w:r>
         <w:rPr>
           <w:rFonts w:eastAsiaTheme="minorEastAsia"/>
           <w:lang w:val="en-US"/>
         </w:rPr>
-        <w:t>Winding factor of 11/12 short-pitched winding:</w:t>
+        <w:t xml:space="preserve"> is calculated as,</w:t>
       </w:r>
     </w:p>
     <w:p>
@@ -873,8 +1415,46 @@
         <w:rPr>
           <w:lang w:val="en-US"/>
         </w:rPr>
-        <w:lastRenderedPageBreak/>
         <w:t>c)</w:t>
+      </w:r>
+    </w:p>
+    <w:p>
+      <w:pPr>
+        <w:rPr>
+          <w:lang w:val="en-US"/>
+        </w:rPr>
+      </w:pPr>
+      <w:r>
+        <w:rPr>
+          <w:lang w:val="en-US"/>
+        </w:rPr>
+        <w:t>Distribution and pitch factor of 3</w:t>
+      </w:r>
+      <w:r>
+        <w:rPr>
+          <w:vertAlign w:val="superscript"/>
+          <w:lang w:val="en-US"/>
+        </w:rPr>
+        <w:t>rd</w:t>
+      </w:r>
+      <w:r>
+        <w:rPr>
+          <w:lang w:val="en-US"/>
+        </w:rPr>
+        <w:t xml:space="preserve"> and 5</w:t>
+      </w:r>
+      <w:r>
+        <w:rPr>
+          <w:vertAlign w:val="superscript"/>
+          <w:lang w:val="en-US"/>
+        </w:rPr>
+        <w:t>th</w:t>
+      </w:r>
+      <w:r>
+        <w:rPr>
+          <w:lang w:val="en-US"/>
+        </w:rPr>
+        <w:t xml:space="preserve"> harmonics are given below for full and 11/12 short-pitched winding designs.</w:t>
       </w:r>
     </w:p>
     <w:p>
@@ -1102,14 +1682,6 @@
           <w:lang w:val="en-US"/>
         </w:rPr>
       </w:pPr>
-    </w:p>
-    <w:p>
-      <w:pPr>
-        <w:rPr>
-          <w:rFonts w:eastAsiaTheme="minorEastAsia"/>
-          <w:lang w:val="en-US"/>
-        </w:rPr>
-      </w:pPr>
       <m:oMathPara>
         <m:oMath>
           <m:sSub>
@@ -1332,14 +1904,6 @@
     <w:p>
       <w:pPr>
         <w:rPr>
-          <w:rFonts w:eastAsiaTheme="minorEastAsia"/>
-          <w:lang w:val="en-US"/>
-        </w:rPr>
-      </w:pPr>
-    </w:p>
-    <w:p>
-      <w:pPr>
-        <w:rPr>
           <w:lang w:val="en-US"/>
         </w:rPr>
       </w:pPr>
@@ -1909,13 +2473,13 @@
           <w:lang w:val="en-US"/>
         </w:rPr>
       </w:pPr>
-    </w:p>
-    <w:p>
-      <w:pPr>
-        <w:rPr>
-          <w:lang w:val="en-US"/>
-        </w:rPr>
-      </w:pPr>
+      <w:r>
+        <w:rPr>
+          <w:rFonts w:eastAsiaTheme="minorEastAsia"/>
+          <w:lang w:val="en-US"/>
+        </w:rPr>
+        <w:t>The resulting winding factors are calculated accordingly.</w:t>
+      </w:r>
     </w:p>
     <w:p>
       <w:pPr>
@@ -2028,14 +2592,6 @@
           <w:lang w:val="en-US"/>
         </w:rPr>
       </w:pPr>
-    </w:p>
-    <w:p>
-      <w:pPr>
-        <w:rPr>
-          <w:rFonts w:eastAsiaTheme="minorEastAsia"/>
-          <w:lang w:val="en-US"/>
-        </w:rPr>
-      </w:pPr>
       <m:oMathPara>
         <m:oMath>
           <m:sSub>
@@ -2128,9 +2684,148 @@
     <w:p>
       <w:pPr>
         <w:rPr>
-          <w:lang w:val="en-US"/>
-        </w:rPr>
-      </w:pPr>
+          <w:rFonts w:eastAsiaTheme="minorEastAsia"/>
+          <w:lang w:val="en-US"/>
+        </w:rPr>
+      </w:pPr>
+      <w:r>
+        <w:rPr>
+          <w:rFonts w:eastAsiaTheme="minorEastAsia"/>
+          <w:lang w:val="en-US"/>
+        </w:rPr>
+        <w:t xml:space="preserve">d) Distribution factor reduces the voltage of the fundamental harmonic just by 4.3%. However, it </w:t>
+      </w:r>
+      <w:r>
+        <w:rPr>
+          <w:rFonts w:eastAsiaTheme="minorEastAsia"/>
+          <w:lang w:val="en-US"/>
+        </w:rPr>
+        <w:t>significantly</w:t>
+      </w:r>
+      <w:r>
+        <w:rPr>
+          <w:rFonts w:eastAsiaTheme="minorEastAsia"/>
+          <w:lang w:val="en-US"/>
+        </w:rPr>
+        <w:t xml:space="preserve"> </w:t>
+      </w:r>
+      <w:r>
+        <w:rPr>
+          <w:rFonts w:eastAsiaTheme="minorEastAsia"/>
+          <w:lang w:val="en-US"/>
+        </w:rPr>
+        <w:t>helps to reduce the 3</w:t>
+      </w:r>
+      <w:r>
+        <w:rPr>
+          <w:rFonts w:eastAsiaTheme="minorEastAsia"/>
+          <w:vertAlign w:val="superscript"/>
+          <w:lang w:val="en-US"/>
+        </w:rPr>
+        <w:t>rd</w:t>
+      </w:r>
+      <w:r>
+        <w:rPr>
+          <w:rFonts w:eastAsiaTheme="minorEastAsia"/>
+          <w:lang w:val="en-US"/>
+        </w:rPr>
+        <w:t xml:space="preserve"> and 5</w:t>
+      </w:r>
+      <w:r>
+        <w:rPr>
+          <w:rFonts w:eastAsiaTheme="minorEastAsia"/>
+          <w:vertAlign w:val="superscript"/>
+          <w:lang w:val="en-US"/>
+        </w:rPr>
+        <w:t>th</w:t>
+      </w:r>
+      <w:r>
+        <w:rPr>
+          <w:rFonts w:eastAsiaTheme="minorEastAsia"/>
+          <w:lang w:val="en-US"/>
+        </w:rPr>
+        <w:t xml:space="preserve"> harmonic voltages, which are not desired. For short pitch </w:t>
+      </w:r>
+      <w:r>
+        <w:rPr>
+          <w:rFonts w:eastAsiaTheme="minorEastAsia"/>
+          <w:lang w:val="en-US"/>
+        </w:rPr>
+        <w:lastRenderedPageBreak/>
+        <w:t>configuration, fundamental harmonic volta</w:t>
+      </w:r>
+      <w:r>
+        <w:rPr>
+          <w:rFonts w:eastAsiaTheme="minorEastAsia"/>
+          <w:lang w:val="en-US"/>
+        </w:rPr>
+        <w:t>ge decreases about 1% which is not negligibly small, whereas, 3</w:t>
+      </w:r>
+      <w:r>
+        <w:rPr>
+          <w:rFonts w:eastAsiaTheme="minorEastAsia"/>
+          <w:vertAlign w:val="superscript"/>
+          <w:lang w:val="en-US"/>
+        </w:rPr>
+        <w:t>rd</w:t>
+      </w:r>
+      <w:r>
+        <w:rPr>
+          <w:rFonts w:eastAsiaTheme="minorEastAsia"/>
+          <w:lang w:val="en-US"/>
+        </w:rPr>
+        <w:t xml:space="preserve"> and 5</w:t>
+      </w:r>
+      <w:r>
+        <w:rPr>
+          <w:rFonts w:eastAsiaTheme="minorEastAsia"/>
+          <w:vertAlign w:val="superscript"/>
+          <w:lang w:val="en-US"/>
+        </w:rPr>
+        <w:t>th</w:t>
+      </w:r>
+      <w:r>
+        <w:rPr>
+          <w:rFonts w:eastAsiaTheme="minorEastAsia"/>
+          <w:lang w:val="en-US"/>
+        </w:rPr>
+        <w:t xml:space="preserve"> harmonic voltages decrease about 8% and 20% respectively. </w:t>
+      </w:r>
+      <w:r>
+        <w:rPr>
+          <w:rFonts w:eastAsiaTheme="minorEastAsia"/>
+          <w:lang w:val="en-US"/>
+        </w:rPr>
+        <w:br/>
+      </w:r>
+      <w:r>
+        <w:rPr>
+          <w:rFonts w:eastAsiaTheme="minorEastAsia"/>
+          <w:lang w:val="en-US"/>
+        </w:rPr>
+        <w:t>In short,</w:t>
+      </w:r>
+      <w:r>
+        <w:rPr>
+          <w:rFonts w:eastAsiaTheme="minorEastAsia"/>
+          <w:lang w:val="en-US"/>
+        </w:rPr>
+        <w:t xml:space="preserve"> adjusting the distribution and span of coils, unwanted harmonics can be eliminated </w:t>
+      </w:r>
+      <w:r>
+        <w:rPr>
+          <w:rFonts w:eastAsiaTheme="minorEastAsia"/>
+          <w:lang w:val="en-US"/>
+        </w:rPr>
+        <w:t>considerabl</w:t>
+      </w:r>
+      <w:r>
+        <w:rPr>
+          <w:rFonts w:eastAsiaTheme="minorEastAsia"/>
+          <w:lang w:val="en-US"/>
+        </w:rPr>
+        <w:t xml:space="preserve">y. </w:t>
+      </w:r>
     </w:p>
     <w:p>
       <w:pPr>
@@ -2163,13 +2858,6 @@
         </w:rPr>
         <w:t xml:space="preserve"> For this configuration, phase angles of induced voltage in each slot are given in Table below.</w:t>
       </w:r>
-    </w:p>
-    <w:p>
-      <w:pPr>
-        <w:rPr>
-          <w:lang w:val="en-US"/>
-        </w:rPr>
-      </w:pPr>
     </w:p>
     <w:tbl>
       <w:tblPr>
@@ -2204,7 +2892,6 @@
               <w:rPr>
                 <w:lang w:val="en-US"/>
               </w:rPr>
-              <w:lastRenderedPageBreak/>
               <w:t>1</w:t>
             </w:r>
             <w:r>
@@ -2280,13 +2967,7 @@
               <w:rPr>
                 <w:lang w:val="en-US"/>
               </w:rPr>
-              <w:t>18</w:t>
-            </w:r>
-            <w:r>
-              <w:rPr>
-                <w:lang w:val="en-US"/>
-              </w:rPr>
-              <w:t>0°</w:t>
+              <w:t>180°</w:t>
             </w:r>
           </w:p>
         </w:tc>
@@ -2440,13 +3121,7 @@
               <w:rPr>
                 <w:lang w:val="en-US"/>
               </w:rPr>
-              <w:t>150</w:t>
-            </w:r>
-            <w:r>
-              <w:rPr>
-                <w:lang w:val="en-US"/>
-              </w:rPr>
-              <w:t>°</w:t>
+              <w:t>150°</w:t>
             </w:r>
           </w:p>
         </w:tc>
@@ -2490,13 +3165,7 @@
               <w:rPr>
                 <w:lang w:val="en-US"/>
               </w:rPr>
-              <w:t>330</w:t>
-            </w:r>
-            <w:r>
-              <w:rPr>
-                <w:lang w:val="en-US"/>
-              </w:rPr>
-              <w:t>°</w:t>
+              <w:t>330°</w:t>
             </w:r>
           </w:p>
         </w:tc>
@@ -2644,13 +3313,7 @@
               <w:rPr>
                 <w:lang w:val="en-US"/>
               </w:rPr>
-              <w:t>300</w:t>
-            </w:r>
-            <w:r>
-              <w:rPr>
-                <w:lang w:val="en-US"/>
-              </w:rPr>
-              <w:t>°</w:t>
+              <w:t>300°</w:t>
             </w:r>
           </w:p>
         </w:tc>
@@ -2700,13 +3363,7 @@
               <w:rPr>
                 <w:lang w:val="en-US"/>
               </w:rPr>
-              <w:t>120</w:t>
-            </w:r>
-            <w:r>
-              <w:rPr>
-                <w:lang w:val="en-US"/>
-              </w:rPr>
-              <w:t>°</w:t>
+              <w:t>120°</w:t>
             </w:r>
           </w:p>
         </w:tc>
@@ -2859,13 +3516,7 @@
               <w:rPr>
                 <w:lang w:val="en-US"/>
               </w:rPr>
-              <w:t>90</w:t>
-            </w:r>
-            <w:r>
-              <w:rPr>
-                <w:lang w:val="en-US"/>
-              </w:rPr>
-              <w:t>°</w:t>
+              <w:t>90°</w:t>
             </w:r>
           </w:p>
         </w:tc>
@@ -2915,13 +3566,7 @@
               <w:rPr>
                 <w:lang w:val="en-US"/>
               </w:rPr>
-              <w:t>270</w:t>
-            </w:r>
-            <w:r>
-              <w:rPr>
-                <w:lang w:val="en-US"/>
-              </w:rPr>
-              <w:t>°</w:t>
+              <w:t>270°</w:t>
             </w:r>
           </w:p>
         </w:tc>
@@ -3074,13 +3719,7 @@
               <w:rPr>
                 <w:lang w:val="en-US"/>
               </w:rPr>
-              <w:t>240</w:t>
-            </w:r>
-            <w:r>
-              <w:rPr>
-                <w:lang w:val="en-US"/>
-              </w:rPr>
-              <w:t>°</w:t>
+              <w:t>240°</w:t>
             </w:r>
           </w:p>
         </w:tc>
@@ -3130,13 +3769,7 @@
               <w:rPr>
                 <w:lang w:val="en-US"/>
               </w:rPr>
-              <w:t>60</w:t>
-            </w:r>
-            <w:r>
-              <w:rPr>
-                <w:lang w:val="en-US"/>
-              </w:rPr>
-              <w:t>°</w:t>
+              <w:t>60°</w:t>
             </w:r>
           </w:p>
         </w:tc>
@@ -3289,13 +3922,7 @@
               <w:rPr>
                 <w:lang w:val="en-US"/>
               </w:rPr>
-              <w:t>30</w:t>
-            </w:r>
-            <w:r>
-              <w:rPr>
-                <w:lang w:val="en-US"/>
-              </w:rPr>
-              <w:t>°</w:t>
+              <w:t>30°</w:t>
             </w:r>
           </w:p>
         </w:tc>
@@ -3345,13 +3972,7 @@
               <w:rPr>
                 <w:lang w:val="en-US"/>
               </w:rPr>
-              <w:t>210</w:t>
-            </w:r>
-            <w:r>
-              <w:rPr>
-                <w:lang w:val="en-US"/>
-              </w:rPr>
-              <w:t>°</w:t>
+              <w:t>210°</w:t>
             </w:r>
           </w:p>
         </w:tc>
@@ -3487,14 +4108,39 @@
     <w:p>
       <w:pPr>
         <w:jc w:val="center"/>
+        <w:rPr>
+          <w:lang w:val="en-US"/>
+        </w:rPr>
       </w:pPr>
       <w:r>
+        <w:rPr>
+          <w:lang w:val="en-US"/>
+        </w:rPr>
         <w:object w:dxaOrig="10935" w:dyaOrig="9361" w14:anchorId="1E1AEE4D">
-          <v:shape id="_x0000_i1031" type="#_x0000_t75" style="width:310.9pt;height:249.65pt" o:ole="">
-            <v:imagedata r:id="rId8" o:title="" croptop="10233f" cropbottom="12932f" cropleft="12769f" cropright="7605f"/>
+          <v:shape id="_x0000_i1027" type="#_x0000_t75" style="width:310.9pt;height:249.65pt" o:ole="">
+            <v:imagedata r:id="rId9" o:title="" croptop="10233f" cropbottom="12932f" cropleft="12769f" cropright="7605f"/>
           </v:shape>
-          <o:OLEObject Type="Embed" ProgID="Visio.Drawing.15" ShapeID="_x0000_i1031" DrawAspect="Content" ObjectID="_1715343029" r:id="rId9"/>
+          <o:OLEObject Type="Embed" ProgID="Visio.Drawing.15" ShapeID="_x0000_i1027" DrawAspect="Content" ObjectID="_1715370011" r:id="rId10"/>
         </w:object>
+      </w:r>
+    </w:p>
+    <w:p>
+      <w:pPr>
+        <w:rPr>
+          <w:lang w:val="en-US"/>
+        </w:rPr>
+      </w:pPr>
+      <w:r>
+        <w:rPr>
+          <w:lang w:val="en-US"/>
+        </w:rPr>
+        <w:t>The distribution factor is found by vectoral sum over algebraic sum.</w:t>
+      </w:r>
+      <w:r>
+        <w:rPr>
+          <w:lang w:val="en-US"/>
+        </w:rPr>
+        <w:t xml:space="preserve"> Due to symmetry, sum of two vectors with angle between 30° can be used.</w:t>
       </w:r>
     </w:p>
     <w:p>
@@ -3531,14 +4177,14 @@
                   <w:rFonts w:ascii="Cambria Math" w:eastAsiaTheme="minorEastAsia" w:hAnsi="Cambria Math"/>
                   <w:lang w:val="en-US"/>
                 </w:rPr>
-                <m:t>w</m:t>
+                <m:t>d,</m:t>
               </m:r>
               <m:r>
                 <w:rPr>
                   <w:rFonts w:ascii="Cambria Math" w:eastAsiaTheme="minorEastAsia" w:hAnsi="Cambria Math"/>
                   <w:lang w:val="en-US"/>
                 </w:rPr>
-                <m:t>,1</m:t>
+                <m:t>1</m:t>
               </m:r>
             </m:sub>
           </m:sSub>
@@ -3549,8 +4195,8 @@
             </w:rPr>
             <m:t>=</m:t>
           </m:r>
-          <m:func>
-            <m:funcPr>
+          <m:f>
+            <m:fPr>
               <m:ctrlPr>
                 <w:rPr>
                   <w:rFonts w:ascii="Cambria Math" w:eastAsiaTheme="minorEastAsia" w:hAnsi="Cambria Math"/>
@@ -3558,22 +4204,10 @@
                   <w:lang w:val="en-US"/>
                 </w:rPr>
               </m:ctrlPr>
-            </m:funcPr>
-            <m:fName>
-              <m:r>
-                <m:rPr>
-                  <m:sty m:val="p"/>
-                </m:rPr>
-                <w:rPr>
-                  <w:rFonts w:ascii="Cambria Math" w:eastAsiaTheme="minorEastAsia" w:hAnsi="Cambria Math"/>
-                  <w:lang w:val="en-US"/>
-                </w:rPr>
-                <m:t>sin</m:t>
-              </m:r>
-            </m:fName>
-            <m:e>
-              <m:d>
-                <m:dPr>
+            </m:fPr>
+            <m:num>
+              <m:func>
+                <m:funcPr>
                   <m:ctrlPr>
                     <w:rPr>
                       <w:rFonts w:ascii="Cambria Math" w:eastAsiaTheme="minorEastAsia" w:hAnsi="Cambria Math"/>
@@ -3581,7 +4215,19 @@
                       <w:lang w:val="en-US"/>
                     </w:rPr>
                   </m:ctrlPr>
-                </m:dPr>
+                </m:funcPr>
+                <m:fName>
+                  <m:r>
+                    <m:rPr>
+                      <m:sty m:val="p"/>
+                    </m:rPr>
+                    <w:rPr>
+                      <w:rFonts w:ascii="Cambria Math" w:eastAsiaTheme="minorEastAsia" w:hAnsi="Cambria Math"/>
+                      <w:lang w:val="en-US"/>
+                    </w:rPr>
+                    <m:t>2*sin</m:t>
+                  </m:r>
+                </m:fName>
                 <m:e>
                   <m:f>
                     <m:fPr>
@@ -3599,7 +4245,7 @@
                           <w:rFonts w:ascii="Cambria Math" w:eastAsiaTheme="minorEastAsia" w:hAnsi="Cambria Math"/>
                           <w:lang w:val="en-US"/>
                         </w:rPr>
-                        <m:t>150</m:t>
+                        <m:t>30°</m:t>
                       </m:r>
                     </m:num>
                     <m:den>
@@ -3613,18 +4259,42 @@
                     </m:den>
                   </m:f>
                 </m:e>
-              </m:d>
+              </m:func>
+            </m:num>
+            <m:den>
               <m:r>
                 <w:rPr>
                   <w:rFonts w:ascii="Cambria Math" w:eastAsiaTheme="minorEastAsia" w:hAnsi="Cambria Math"/>
                   <w:lang w:val="en-US"/>
                 </w:rPr>
-                <m:t>=0.966</m:t>
-              </m:r>
-            </m:e>
-          </m:func>
+                <m:t>2</m:t>
+              </m:r>
+            </m:den>
+          </m:f>
+          <m:r>
+            <w:rPr>
+              <w:rFonts w:ascii="Cambria Math" w:eastAsiaTheme="minorEastAsia" w:hAnsi="Cambria Math"/>
+              <w:lang w:val="en-US"/>
+            </w:rPr>
+            <m:t>=0.966</m:t>
+          </m:r>
         </m:oMath>
       </m:oMathPara>
+    </w:p>
+    <w:p>
+      <w:pPr>
+        <w:rPr>
+          <w:rFonts w:eastAsiaTheme="minorEastAsia"/>
+          <w:lang w:val="en-US"/>
+        </w:rPr>
+      </w:pPr>
+      <w:r>
+        <w:rPr>
+          <w:rFonts w:eastAsiaTheme="minorEastAsia"/>
+          <w:lang w:val="en-US"/>
+        </w:rPr>
+        <w:t>The coil span is 180° as shown in the Figure. Hence pitch factor is unity. Thus, winding factor is equal to distribution factor.</w:t>
+      </w:r>
     </w:p>
     <w:p>
       <w:pPr>
@@ -3660,14 +4330,106 @@
                   <w:rFonts w:ascii="Cambria Math" w:eastAsiaTheme="minorEastAsia" w:hAnsi="Cambria Math"/>
                   <w:lang w:val="en-US"/>
                 </w:rPr>
-                <m:t>w</m:t>
-              </m:r>
-              <m:r>
+                <m:t>w,1</m:t>
+              </m:r>
+            </m:sub>
+          </m:sSub>
+          <m:r>
+            <w:rPr>
+              <w:rFonts w:ascii="Cambria Math" w:eastAsiaTheme="minorEastAsia" w:hAnsi="Cambria Math"/>
+              <w:lang w:val="en-US"/>
+            </w:rPr>
+            <m:t>=</m:t>
+          </m:r>
+          <m:sSub>
+            <m:sSubPr>
+              <m:ctrlPr>
                 <w:rPr>
                   <w:rFonts w:ascii="Cambria Math" w:eastAsiaTheme="minorEastAsia" w:hAnsi="Cambria Math"/>
-                  <w:lang w:val="en-US"/>
-                </w:rPr>
-                <m:t>,3</m:t>
+                  <w:i/>
+                  <w:lang w:val="en-US"/>
+                </w:rPr>
+              </m:ctrlPr>
+            </m:sSubPr>
+            <m:e>
+              <m:r>
+                <w:rPr>
+                  <w:rFonts w:ascii="Cambria Math" w:eastAsiaTheme="minorEastAsia" w:hAnsi="Cambria Math"/>
+                  <w:lang w:val="en-US"/>
+                </w:rPr>
+                <m:t>k</m:t>
+              </m:r>
+            </m:e>
+            <m:sub>
+              <m:r>
+                <w:rPr>
+                  <w:rFonts w:ascii="Cambria Math" w:eastAsiaTheme="minorEastAsia" w:hAnsi="Cambria Math"/>
+                  <w:lang w:val="en-US"/>
+                </w:rPr>
+                <m:t>d,</m:t>
+              </m:r>
+              <m:r>
+                <w:rPr>
+                  <w:rFonts w:ascii="Cambria Math" w:eastAsiaTheme="minorEastAsia" w:hAnsi="Cambria Math"/>
+                  <w:lang w:val="en-US"/>
+                </w:rPr>
+                <m:t>1</m:t>
+              </m:r>
+            </m:sub>
+          </m:sSub>
+          <m:r>
+            <w:rPr>
+              <w:rFonts w:ascii="Cambria Math" w:eastAsiaTheme="minorEastAsia" w:hAnsi="Cambria Math"/>
+              <w:lang w:val="en-US"/>
+            </w:rPr>
+            <m:t>=0.966</m:t>
+          </m:r>
+        </m:oMath>
+      </m:oMathPara>
+    </w:p>
+    <w:p>
+      <w:pPr>
+        <w:rPr>
+          <w:rFonts w:eastAsiaTheme="minorEastAsia"/>
+          <w:lang w:val="en-US"/>
+        </w:rPr>
+      </w:pPr>
+    </w:p>
+    <w:p>
+      <w:pPr>
+        <w:rPr>
+          <w:rFonts w:eastAsiaTheme="minorEastAsia"/>
+          <w:lang w:val="en-US"/>
+        </w:rPr>
+      </w:pPr>
+      <m:oMathPara>
+        <m:oMath>
+          <m:sSub>
+            <m:sSubPr>
+              <m:ctrlPr>
+                <w:rPr>
+                  <w:rFonts w:ascii="Cambria Math" w:eastAsiaTheme="minorEastAsia" w:hAnsi="Cambria Math"/>
+                  <w:i/>
+                  <w:lang w:val="en-US"/>
+                </w:rPr>
+              </m:ctrlPr>
+            </m:sSubPr>
+            <m:e>
+              <m:r>
+                <w:rPr>
+                  <w:rFonts w:ascii="Cambria Math" w:eastAsiaTheme="minorEastAsia" w:hAnsi="Cambria Math"/>
+                  <w:lang w:val="en-US"/>
+                </w:rPr>
+                <m:t>k</m:t>
+              </m:r>
+            </m:e>
+            <m:sub>
+              <m:r>
+                <w:rPr>
+                  <w:rFonts w:ascii="Cambria Math" w:eastAsiaTheme="minorEastAsia" w:hAnsi="Cambria Math"/>
+                  <w:lang w:val="en-US"/>
+                </w:rPr>
+                <m:t>w,3</m:t>
               </m:r>
             </m:sub>
           </m:sSub>
@@ -3731,6 +4493,16 @@
                         <m:t>150</m:t>
                       </m:r>
                       <m:r>
+                        <m:rPr>
+                          <m:sty m:val="p"/>
+                        </m:rPr>
+                        <w:rPr>
+                          <w:rFonts w:ascii="Cambria Math" w:hAnsi="Cambria Math"/>
+                          <w:lang w:val="en-US"/>
+                        </w:rPr>
+                        <m:t>°</m:t>
+                      </m:r>
+                      <m:r>
                         <w:rPr>
                           <w:rFonts w:ascii="Cambria Math" w:eastAsiaTheme="minorEastAsia" w:hAnsi="Cambria Math"/>
                           <w:lang w:val="en-US"/>
@@ -3755,14 +4527,7 @@
                   <w:rFonts w:ascii="Cambria Math" w:eastAsiaTheme="minorEastAsia" w:hAnsi="Cambria Math"/>
                   <w:lang w:val="en-US"/>
                 </w:rPr>
-                <m:t>=</m:t>
-              </m:r>
-              <m:r>
-                <w:rPr>
-                  <w:rFonts w:ascii="Cambria Math" w:eastAsiaTheme="minorEastAsia" w:hAnsi="Cambria Math"/>
-                  <w:lang w:val="en-US"/>
-                </w:rPr>
-                <m:t>-0.707</m:t>
+                <m:t>=-0.707</m:t>
               </m:r>
             </m:e>
           </m:func>
@@ -3803,14 +4568,7 @@
                   <w:rFonts w:ascii="Cambria Math" w:eastAsiaTheme="minorEastAsia" w:hAnsi="Cambria Math"/>
                   <w:lang w:val="en-US"/>
                 </w:rPr>
-                <m:t>w</m:t>
-              </m:r>
-              <m:r>
-                <w:rPr>
-                  <w:rFonts w:ascii="Cambria Math" w:eastAsiaTheme="minorEastAsia" w:hAnsi="Cambria Math"/>
-                  <w:lang w:val="en-US"/>
-                </w:rPr>
-                <m:t>,5</m:t>
+                <m:t>w,5</m:t>
               </m:r>
             </m:sub>
           </m:sSub>
@@ -3872,6 +4630,16 @@
                           <w:lang w:val="en-US"/>
                         </w:rPr>
                         <m:t>150</m:t>
+                      </m:r>
+                      <m:r>
+                        <m:rPr>
+                          <m:sty m:val="p"/>
+                        </m:rPr>
+                        <w:rPr>
+                          <w:rFonts w:ascii="Cambria Math" w:hAnsi="Cambria Math"/>
+                          <w:lang w:val="en-US"/>
+                        </w:rPr>
+                        <m:t>°</m:t>
                       </m:r>
                       <m:r>
                         <w:rPr>
@@ -3928,13 +4696,7 @@
         <w:rPr>
           <w:lang w:val="en-US"/>
         </w:rPr>
-        <w:t xml:space="preserve">machine is analyzed for 21 slots. The </w:t>
-      </w:r>
-      <w:r>
-        <w:rPr>
-          <w:lang w:val="en-US"/>
-        </w:rPr>
-        <w:t>phase angles of induced voltage in each slot are given in Table below.</w:t>
+        <w:t>machine is analyzed for 21 slots. The phase angles of induced voltage in each slot are given in Table below.</w:t>
       </w:r>
     </w:p>
     <w:tbl>
@@ -4091,13 +4853,7 @@
               <w:rPr>
                 <w:lang w:val="en-US"/>
               </w:rPr>
-              <w:t>240</w:t>
-            </w:r>
-            <w:r>
-              <w:rPr>
-                <w:lang w:val="en-US"/>
-              </w:rPr>
-              <w:t>°</w:t>
+              <w:t>240°</w:t>
             </w:r>
           </w:p>
         </w:tc>
@@ -4152,13 +4908,7 @@
               <w:rPr>
                 <w:lang w:val="en-US"/>
               </w:rPr>
-              <w:t>171.43</w:t>
-            </w:r>
-            <w:r>
-              <w:rPr>
-                <w:lang w:val="en-US"/>
-              </w:rPr>
-              <w:t>°</w:t>
+              <w:t>171.43°</w:t>
             </w:r>
           </w:p>
         </w:tc>
@@ -4208,13 +4958,7 @@
               <w:rPr>
                 <w:lang w:val="en-US"/>
               </w:rPr>
-              <w:t>291.43</w:t>
-            </w:r>
-            <w:r>
-              <w:rPr>
-                <w:lang w:val="en-US"/>
-              </w:rPr>
-              <w:t>°</w:t>
+              <w:t>291.43°</w:t>
             </w:r>
           </w:p>
         </w:tc>
@@ -4265,13 +5009,7 @@
               <w:rPr>
                 <w:lang w:val="en-US"/>
               </w:rPr>
-              <w:t>51.43</w:t>
-            </w:r>
-            <w:r>
-              <w:rPr>
-                <w:lang w:val="en-US"/>
-              </w:rPr>
-              <w:t>°</w:t>
+              <w:t>51.43°</w:t>
             </w:r>
           </w:p>
         </w:tc>
@@ -4320,13 +5058,7 @@
               <w:rPr>
                 <w:lang w:val="en-US"/>
               </w:rPr>
-              <w:t>342.86</w:t>
-            </w:r>
-            <w:r>
-              <w:rPr>
-                <w:lang w:val="en-US"/>
-              </w:rPr>
-              <w:t>°</w:t>
+              <w:t>342.86°</w:t>
             </w:r>
           </w:p>
         </w:tc>
@@ -4376,13 +5108,7 @@
               <w:rPr>
                 <w:lang w:val="en-US"/>
               </w:rPr>
-              <w:t>102.86</w:t>
-            </w:r>
-            <w:r>
-              <w:rPr>
-                <w:lang w:val="en-US"/>
-              </w:rPr>
-              <w:t>°</w:t>
+              <w:t>102.86°</w:t>
             </w:r>
           </w:p>
         </w:tc>
@@ -4433,13 +5159,7 @@
               <w:rPr>
                 <w:lang w:val="en-US"/>
               </w:rPr>
-              <w:t>222.86</w:t>
-            </w:r>
-            <w:r>
-              <w:rPr>
-                <w:lang w:val="en-US"/>
-              </w:rPr>
-              <w:t>°</w:t>
+              <w:t>222.86°</w:t>
             </w:r>
           </w:p>
         </w:tc>
@@ -4494,13 +5214,7 @@
               <w:rPr>
                 <w:lang w:val="en-US"/>
               </w:rPr>
-              <w:t>154.28</w:t>
-            </w:r>
-            <w:r>
-              <w:rPr>
-                <w:lang w:val="en-US"/>
-              </w:rPr>
-              <w:t>°</w:t>
+              <w:t>154.28°</w:t>
             </w:r>
           </w:p>
         </w:tc>
@@ -4550,13 +5264,7 @@
               <w:rPr>
                 <w:lang w:val="en-US"/>
               </w:rPr>
-              <w:t>274.28</w:t>
-            </w:r>
-            <w:r>
-              <w:rPr>
-                <w:lang w:val="en-US"/>
-              </w:rPr>
-              <w:t>°</w:t>
+              <w:t>274.28°</w:t>
             </w:r>
           </w:p>
         </w:tc>
@@ -4607,13 +5315,7 @@
               <w:rPr>
                 <w:lang w:val="en-US"/>
               </w:rPr>
-              <w:t>34.28</w:t>
-            </w:r>
-            <w:r>
-              <w:rPr>
-                <w:lang w:val="en-US"/>
-              </w:rPr>
-              <w:t>°</w:t>
+              <w:t>34.28°</w:t>
             </w:r>
           </w:p>
         </w:tc>
@@ -4668,13 +5370,7 @@
               <w:rPr>
                 <w:lang w:val="en-US"/>
               </w:rPr>
-              <w:t>325.71</w:t>
-            </w:r>
-            <w:r>
-              <w:rPr>
-                <w:lang w:val="en-US"/>
-              </w:rPr>
-              <w:t>°</w:t>
+              <w:t>325.71°</w:t>
             </w:r>
           </w:p>
         </w:tc>
@@ -4724,13 +5420,7 @@
               <w:rPr>
                 <w:lang w:val="en-US"/>
               </w:rPr>
-              <w:t>85.71</w:t>
-            </w:r>
-            <w:r>
-              <w:rPr>
-                <w:lang w:val="en-US"/>
-              </w:rPr>
-              <w:t>°</w:t>
+              <w:t>85.71°</w:t>
             </w:r>
           </w:p>
         </w:tc>
@@ -4781,13 +5471,7 @@
               <w:rPr>
                 <w:lang w:val="en-US"/>
               </w:rPr>
-              <w:t>205.71</w:t>
-            </w:r>
-            <w:r>
-              <w:rPr>
-                <w:lang w:val="en-US"/>
-              </w:rPr>
-              <w:t>°</w:t>
+              <w:t>205.71°</w:t>
             </w:r>
           </w:p>
         </w:tc>
@@ -4842,13 +5526,7 @@
               <w:rPr>
                 <w:lang w:val="en-US"/>
               </w:rPr>
-              <w:t>137.14</w:t>
-            </w:r>
-            <w:r>
-              <w:rPr>
-                <w:lang w:val="en-US"/>
-              </w:rPr>
-              <w:t>°</w:t>
+              <w:t>137.14°</w:t>
             </w:r>
           </w:p>
         </w:tc>
@@ -4898,13 +5576,7 @@
               <w:rPr>
                 <w:lang w:val="en-US"/>
               </w:rPr>
-              <w:t>257.14</w:t>
-            </w:r>
-            <w:r>
-              <w:rPr>
-                <w:lang w:val="en-US"/>
-              </w:rPr>
-              <w:t>°</w:t>
+              <w:t>257.14°</w:t>
             </w:r>
           </w:p>
         </w:tc>
@@ -5066,13 +5738,7 @@
               <w:rPr>
                 <w:lang w:val="en-US"/>
               </w:rPr>
-              <w:t>68.57</w:t>
-            </w:r>
-            <w:r>
-              <w:rPr>
-                <w:lang w:val="en-US"/>
-              </w:rPr>
-              <w:t>°</w:t>
+              <w:t>68.57°</w:t>
             </w:r>
           </w:p>
         </w:tc>
@@ -5547,6 +6213,195 @@
     </w:sectPr>
   </w:body>
 </w:document>
+</file>
+
+<file path=word/numbering.xml><?xml version="1.0" encoding="utf-8"?>
+<w:numbering xmlns:wpc="http://schemas.microsoft.com/office/word/2010/wordprocessingCanvas" xmlns:cx="http://schemas.microsoft.com/office/drawing/2014/chartex" xmlns:cx1="http://schemas.microsoft.com/office/drawing/2015/9/8/chartex" xmlns:cx2="http://schemas.microsoft.com/office/drawing/2015/10/21/chartex" xmlns:cx3="http://schemas.microsoft.com/office/drawing/2016/5/9/chartex" xmlns:cx4="http://schemas.microsoft.com/office/drawing/2016/5/10/chartex" xmlns:cx5="http://schemas.microsoft.com/office/drawing/2016/5/11/chartex" xmlns:cx6="http://schemas.microsoft.com/office/drawing/2016/5/12/chartex" xmlns:cx7="http://schemas.microsoft.com/office/drawing/2016/5/13/chartex" xmlns:cx8="http://schemas.microsoft.com/office/drawing/2016/5/14/chartex" xmlns:mc="http://schemas.openxmlformats.org/markup-compatibility/2006" xmlns:aink="http://schemas.microsoft.com/office/drawing/2016/ink" xmlns:am3d="http://schemas.microsoft.com/office/drawing/2017/model3d" xmlns:o="urn:schemas-microsoft-com:office:office" xmlns:r="http://schemas.openxmlformats.org/officeDocument/2006/relationships" xmlns:m="http://schemas.openxmlformats.org/officeDocument/2006/math" xmlns:v="urn:schemas-microsoft-com:vml" xmlns:wp14="http://schemas.microsoft.com/office/word/2010/wordprocessingDrawing" xmlns:wp="http://schemas.openxmlformats.org/drawingml/2006/wordprocessingDrawing" xmlns:w10="urn:schemas-microsoft-com:office:word" xmlns:w="http://schemas.openxmlformats.org/wordprocessingml/2006/main" xmlns:w14="http://schemas.microsoft.com/office/word/2010/wordml" xmlns:w15="http://schemas.microsoft.com/office/word/2012/wordml" xmlns:w16cex="http://schemas.microsoft.com/office/word/2018/wordml/cex" xmlns:w16cid="http://schemas.microsoft.com/office/word/2016/wordml/cid" xmlns:w16="http://schemas.microsoft.com/office/word/2018/wordml" xmlns:w16sdtdh="http://schemas.microsoft.com/office/word/2020/wordml/sdtdatahash" xmlns:w16se="http://schemas.microsoft.com/office/word/2015/wordml/symex" xmlns:wpg="http://schemas.microsoft.com/office/word/2010/wordprocessingGroup" xmlns:wpi="http://schemas.microsoft.com/office/word/2010/wordprocessingInk" xmlns:wne="http://schemas.microsoft.com/office/word/2006/wordml" xmlns:wps="http://schemas.microsoft.com/office/word/2010/wordprocessingShape" mc:Ignorable="w14 w15 w16se w16cid w16 w16cex w16sdtdh wp14">
+  <w:abstractNum w:abstractNumId="0" w15:restartNumberingAfterBreak="0">
+    <w:nsid w:val="29085C19"/>
+    <w:multiLevelType w:val="hybridMultilevel"/>
+    <w:tmpl w:val="63983178"/>
+    <w:lvl w:ilvl="0" w:tplc="041F0011">
+      <w:start w:val="1"/>
+      <w:numFmt w:val="decimal"/>
+      <w:lvlText w:val="%1)"/>
+      <w:lvlJc w:val="left"/>
+      <w:pPr>
+        <w:ind w:left="720" w:hanging="360"/>
+      </w:pPr>
+      <w:rPr>
+        <w:rFonts w:hint="default"/>
+      </w:rPr>
+    </w:lvl>
+    <w:lvl w:ilvl="1" w:tplc="041F0019" w:tentative="1">
+      <w:start w:val="1"/>
+      <w:numFmt w:val="lowerLetter"/>
+      <w:lvlText w:val="%2."/>
+      <w:lvlJc w:val="left"/>
+      <w:pPr>
+        <w:ind w:left="1440" w:hanging="360"/>
+      </w:pPr>
+    </w:lvl>
+    <w:lvl w:ilvl="2" w:tplc="041F001B" w:tentative="1">
+      <w:start w:val="1"/>
+      <w:numFmt w:val="lowerRoman"/>
+      <w:lvlText w:val="%3."/>
+      <w:lvlJc w:val="right"/>
+      <w:pPr>
+        <w:ind w:left="2160" w:hanging="180"/>
+      </w:pPr>
+    </w:lvl>
+    <w:lvl w:ilvl="3" w:tplc="041F000F" w:tentative="1">
+      <w:start w:val="1"/>
+      <w:numFmt w:val="decimal"/>
+      <w:lvlText w:val="%4."/>
+      <w:lvlJc w:val="left"/>
+      <w:pPr>
+        <w:ind w:left="2880" w:hanging="360"/>
+      </w:pPr>
+    </w:lvl>
+    <w:lvl w:ilvl="4" w:tplc="041F0019" w:tentative="1">
+      <w:start w:val="1"/>
+      <w:numFmt w:val="lowerLetter"/>
+      <w:lvlText w:val="%5."/>
+      <w:lvlJc w:val="left"/>
+      <w:pPr>
+        <w:ind w:left="3600" w:hanging="360"/>
+      </w:pPr>
+    </w:lvl>
+    <w:lvl w:ilvl="5" w:tplc="041F001B" w:tentative="1">
+      <w:start w:val="1"/>
+      <w:numFmt w:val="lowerRoman"/>
+      <w:lvlText w:val="%6."/>
+      <w:lvlJc w:val="right"/>
+      <w:pPr>
+        <w:ind w:left="4320" w:hanging="180"/>
+      </w:pPr>
+    </w:lvl>
+    <w:lvl w:ilvl="6" w:tplc="041F000F" w:tentative="1">
+      <w:start w:val="1"/>
+      <w:numFmt w:val="decimal"/>
+      <w:lvlText w:val="%7."/>
+      <w:lvlJc w:val="left"/>
+      <w:pPr>
+        <w:ind w:left="5040" w:hanging="360"/>
+      </w:pPr>
+    </w:lvl>
+    <w:lvl w:ilvl="7" w:tplc="041F0019" w:tentative="1">
+      <w:start w:val="1"/>
+      <w:numFmt w:val="lowerLetter"/>
+      <w:lvlText w:val="%8."/>
+      <w:lvlJc w:val="left"/>
+      <w:pPr>
+        <w:ind w:left="5760" w:hanging="360"/>
+      </w:pPr>
+    </w:lvl>
+    <w:lvl w:ilvl="8" w:tplc="041F001B" w:tentative="1">
+      <w:start w:val="1"/>
+      <w:numFmt w:val="lowerRoman"/>
+      <w:lvlText w:val="%9."/>
+      <w:lvlJc w:val="right"/>
+      <w:pPr>
+        <w:ind w:left="6480" w:hanging="180"/>
+      </w:pPr>
+    </w:lvl>
+  </w:abstractNum>
+  <w:abstractNum w:abstractNumId="1" w15:restartNumberingAfterBreak="0">
+    <w:nsid w:val="7B001062"/>
+    <w:multiLevelType w:val="hybridMultilevel"/>
+    <w:tmpl w:val="78B2D640"/>
+    <w:lvl w:ilvl="0" w:tplc="041F0017">
+      <w:start w:val="1"/>
+      <w:numFmt w:val="lowerLetter"/>
+      <w:lvlText w:val="%1)"/>
+      <w:lvlJc w:val="left"/>
+      <w:pPr>
+        <w:ind w:left="720" w:hanging="360"/>
+      </w:pPr>
+      <w:rPr>
+        <w:rFonts w:hint="default"/>
+      </w:rPr>
+    </w:lvl>
+    <w:lvl w:ilvl="1" w:tplc="041F0019" w:tentative="1">
+      <w:start w:val="1"/>
+      <w:numFmt w:val="lowerLetter"/>
+      <w:lvlText w:val="%2."/>
+      <w:lvlJc w:val="left"/>
+      <w:pPr>
+        <w:ind w:left="1440" w:hanging="360"/>
+      </w:pPr>
+    </w:lvl>
+    <w:lvl w:ilvl="2" w:tplc="041F001B" w:tentative="1">
+      <w:start w:val="1"/>
+      <w:numFmt w:val="lowerRoman"/>
+      <w:lvlText w:val="%3."/>
+      <w:lvlJc w:val="right"/>
+      <w:pPr>
+        <w:ind w:left="2160" w:hanging="180"/>
+      </w:pPr>
+    </w:lvl>
+    <w:lvl w:ilvl="3" w:tplc="041F000F" w:tentative="1">
+      <w:start w:val="1"/>
+      <w:numFmt w:val="decimal"/>
+      <w:lvlText w:val="%4."/>
+      <w:lvlJc w:val="left"/>
+      <w:pPr>
+        <w:ind w:left="2880" w:hanging="360"/>
+      </w:pPr>
+    </w:lvl>
+    <w:lvl w:ilvl="4" w:tplc="041F0019" w:tentative="1">
+      <w:start w:val="1"/>
+      <w:numFmt w:val="lowerLetter"/>
+      <w:lvlText w:val="%5."/>
+      <w:lvlJc w:val="left"/>
+      <w:pPr>
+        <w:ind w:left="3600" w:hanging="360"/>
+      </w:pPr>
+    </w:lvl>
+    <w:lvl w:ilvl="5" w:tplc="041F001B" w:tentative="1">
+      <w:start w:val="1"/>
+      <w:numFmt w:val="lowerRoman"/>
+      <w:lvlText w:val="%6."/>
+      <w:lvlJc w:val="right"/>
+      <w:pPr>
+        <w:ind w:left="4320" w:hanging="180"/>
+      </w:pPr>
+    </w:lvl>
+    <w:lvl w:ilvl="6" w:tplc="041F000F" w:tentative="1">
+      <w:start w:val="1"/>
+      <w:numFmt w:val="decimal"/>
+      <w:lvlText w:val="%7."/>
+      <w:lvlJc w:val="left"/>
+      <w:pPr>
+        <w:ind w:left="5040" w:hanging="360"/>
+      </w:pPr>
+    </w:lvl>
+    <w:lvl w:ilvl="7" w:tplc="041F0019" w:tentative="1">
+      <w:start w:val="1"/>
+      <w:numFmt w:val="lowerLetter"/>
+      <w:lvlText w:val="%8."/>
+      <w:lvlJc w:val="left"/>
+      <w:pPr>
+        <w:ind w:left="5760" w:hanging="360"/>
+      </w:pPr>
+    </w:lvl>
+    <w:lvl w:ilvl="8" w:tplc="041F001B" w:tentative="1">
+      <w:start w:val="1"/>
+      <w:numFmt w:val="lowerRoman"/>
+      <w:lvlText w:val="%9."/>
+      <w:lvlJc w:val="right"/>
+      <w:pPr>
+        <w:ind w:left="6480" w:hanging="180"/>
+      </w:pPr>
+    </w:lvl>
+  </w:abstractNum>
+  <w:num w:numId="1">
+    <w:abstractNumId w:val="0"/>
+  </w:num>
+  <w:num w:numId="2">
+    <w:abstractNumId w:val="1"/>
+  </w:num>
+</w:numbering>
 </file>
 
 <file path=word/styles.xml><?xml version="1.0" encoding="utf-8"?>
@@ -5947,7 +6802,7 @@
   <w:style w:type="paragraph" w:default="1" w:styleId="Normal">
     <w:name w:val="Normal"/>
     <w:qFormat/>
-    <w:rsid w:val="002C6772"/>
+    <w:rsid w:val="00CE4A36"/>
   </w:style>
   <w:style w:type="character" w:default="1" w:styleId="DefaultParagraphFont">
     <w:name w:val="Default Paragraph Font"/>
@@ -6027,6 +6882,17 @@
       <w:color w:val="605E5C"/>
       <w:shd w:val="clear" w:color="auto" w:fill="E1DFDD"/>
     </w:rPr>
+  </w:style>
+  <w:style w:type="paragraph" w:styleId="ListParagraph">
+    <w:name w:val="List Paragraph"/>
+    <w:basedOn w:val="Normal"/>
+    <w:uiPriority w:val="34"/>
+    <w:qFormat/>
+    <w:rsid w:val="003D507C"/>
+    <w:pPr>
+      <w:ind w:left="720"/>
+      <w:contextualSpacing/>
+    </w:pPr>
   </w:style>
 </w:styles>
 </file>

</xml_diff>

<commit_message>
FEA results are added
</commit_message>
<xml_diff>
--- a/Project2.docx
+++ b/Project2.docx
@@ -233,10 +233,10 @@
             <v:path o:extrusionok="f" gradientshapeok="t" o:connecttype="rect"/>
             <o:lock v:ext="edit" aspectratio="t"/>
           </v:shapetype>
-          <v:shape id="_x0000_i1025" type="#_x0000_t75" style="width:450.7pt;height:41.15pt" o:ole="">
+          <v:shape id="_x0000_i1025" type="#_x0000_t75" style="width:450.75pt;height:41.2pt" o:ole="">
             <v:imagedata r:id="rId5" o:title=""/>
           </v:shape>
-          <o:OLEObject Type="Embed" ProgID="Visio.Drawing.15" ShapeID="_x0000_i1025" DrawAspect="Content" ObjectID="_1715370009" r:id="rId6"/>
+          <o:OLEObject Type="Embed" ProgID="Visio.Drawing.15" ShapeID="_x0000_i1025" DrawAspect="Content" ObjectID="_1715545808" r:id="rId6"/>
         </w:object>
       </w:r>
       <w:r>
@@ -256,25 +256,7 @@
         <w:rPr>
           <w:lang w:val="en-US"/>
         </w:rPr>
-        <w:t>W</w:t>
-      </w:r>
-      <w:r>
-        <w:rPr>
-          <w:lang w:val="en-US"/>
-        </w:rPr>
-        <w:t>inding diagram of</w:t>
-      </w:r>
-      <w:r>
-        <w:rPr>
-          <w:lang w:val="en-US"/>
-        </w:rPr>
-        <w:t xml:space="preserve"> the other option which is</w:t>
-      </w:r>
-      <w:r>
-        <w:rPr>
-          <w:lang w:val="en-US"/>
-        </w:rPr>
-        <w:t xml:space="preserve"> </w:t>
+        <w:t xml:space="preserve">Winding diagram of the other option which is </w:t>
       </w:r>
       <w:r>
         <w:rPr>
@@ -300,10 +282,10 @@
           <w:lang w:val="en-US"/>
         </w:rPr>
         <w:object w:dxaOrig="11235" w:dyaOrig="1020" w14:anchorId="0F071DA4">
-          <v:shape id="_x0000_i1026" type="#_x0000_t75" style="width:450.7pt;height:41.15pt" o:ole="">
+          <v:shape id="_x0000_i1026" type="#_x0000_t75" style="width:450.75pt;height:41.2pt" o:ole="">
             <v:imagedata r:id="rId7" o:title=""/>
           </v:shape>
-          <o:OLEObject Type="Embed" ProgID="Visio.Drawing.15" ShapeID="_x0000_i1026" DrawAspect="Content" ObjectID="_1715370010" r:id="rId8"/>
+          <o:OLEObject Type="Embed" ProgID="Visio.Drawing.15" ShapeID="_x0000_i1026" DrawAspect="Content" ObjectID="_1715545809" r:id="rId8"/>
         </w:object>
       </w:r>
     </w:p>
@@ -433,14 +415,7 @@
                           <w:rFonts w:ascii="Cambria Math" w:hAnsi="Cambria Math"/>
                           <w:lang w:val="en-US"/>
                         </w:rPr>
-                        <m:t>n*q</m:t>
-                      </m:r>
-                      <m:r>
-                        <w:rPr>
-                          <w:rFonts w:ascii="Cambria Math" w:hAnsi="Cambria Math"/>
-                          <w:lang w:val="en-US"/>
-                        </w:rPr>
-                        <m:t>*</m:t>
+                        <m:t>n*q*</m:t>
                       </m:r>
                       <m:f>
                         <m:fPr>
@@ -482,14 +457,7 @@
                   <w:rFonts w:ascii="Cambria Math" w:hAnsi="Cambria Math"/>
                   <w:lang w:val="en-US"/>
                 </w:rPr>
-                <m:t>q</m:t>
-              </m:r>
-              <m:r>
-                <w:rPr>
-                  <w:rFonts w:ascii="Cambria Math" w:hAnsi="Cambria Math"/>
-                  <w:lang w:val="en-US"/>
-                </w:rPr>
-                <m:t>*</m:t>
+                <m:t>q*</m:t>
               </m:r>
               <m:func>
                 <m:funcPr>
@@ -2700,14 +2668,7 @@
           <w:rFonts w:eastAsiaTheme="minorEastAsia"/>
           <w:lang w:val="en-US"/>
         </w:rPr>
-        <w:t>significantly</w:t>
-      </w:r>
-      <w:r>
-        <w:rPr>
-          <w:rFonts w:eastAsiaTheme="minorEastAsia"/>
-          <w:lang w:val="en-US"/>
-        </w:rPr>
-        <w:t xml:space="preserve"> </w:t>
+        <w:t xml:space="preserve">significantly </w:t>
       </w:r>
       <w:r>
         <w:rPr>
@@ -4117,11 +4078,77 @@
           <w:lang w:val="en-US"/>
         </w:rPr>
         <w:object w:dxaOrig="10935" w:dyaOrig="9361" w14:anchorId="1E1AEE4D">
-          <v:shape id="_x0000_i1027" type="#_x0000_t75" style="width:310.9pt;height:249.65pt" o:ole="">
+          <v:shape id="_x0000_i1027" type="#_x0000_t75" style="width:311.3pt;height:249.3pt" o:ole="">
             <v:imagedata r:id="rId9" o:title="" croptop="10233f" cropbottom="12932f" cropleft="12769f" cropright="7605f"/>
           </v:shape>
-          <o:OLEObject Type="Embed" ProgID="Visio.Drawing.15" ShapeID="_x0000_i1027" DrawAspect="Content" ObjectID="_1715370011" r:id="rId10"/>
+          <o:OLEObject Type="Embed" ProgID="Visio.Drawing.15" ShapeID="_x0000_i1027" DrawAspect="Content" ObjectID="_1715545810" r:id="rId10"/>
         </w:object>
+      </w:r>
+    </w:p>
+    <w:p>
+      <w:pPr>
+        <w:jc w:val="center"/>
+        <w:rPr>
+          <w:lang w:val="en-US"/>
+        </w:rPr>
+      </w:pPr>
+      <w:r>
+        <w:rPr>
+          <w:noProof/>
+          <w:lang w:val="en-US"/>
+        </w:rPr>
+        <w:lastRenderedPageBreak/>
+        <w:drawing>
+          <wp:inline distT="0" distB="0" distL="0" distR="0" wp14:anchorId="000200B7" wp14:editId="7F2FA468">
+            <wp:extent cx="3536033" cy="2657475"/>
+            <wp:effectExtent l="0" t="0" r="7620" b="0"/>
+            <wp:docPr id="11" name="Picture 11"/>
+            <wp:cNvGraphicFramePr>
+              <a:graphicFrameLocks xmlns:a="http://schemas.openxmlformats.org/drawingml/2006/main" noChangeAspect="1"/>
+            </wp:cNvGraphicFramePr>
+            <a:graphic xmlns:a="http://schemas.openxmlformats.org/drawingml/2006/main">
+              <a:graphicData uri="http://schemas.openxmlformats.org/drawingml/2006/picture">
+                <pic:pic xmlns:pic="http://schemas.openxmlformats.org/drawingml/2006/picture">
+                  <pic:nvPicPr>
+                    <pic:cNvPr id="0" name="Picture 13"/>
+                    <pic:cNvPicPr>
+                      <a:picLocks noChangeAspect="1" noChangeArrowheads="1"/>
+                    </pic:cNvPicPr>
+                  </pic:nvPicPr>
+                  <pic:blipFill rotWithShape="1">
+                    <a:blip r:embed="rId11">
+                      <a:extLst>
+                        <a:ext uri="{28A0092B-C50C-407E-A947-70E740481C1C}">
+                          <a14:useLocalDpi xmlns:a14="http://schemas.microsoft.com/office/drawing/2010/main" val="0"/>
+                        </a:ext>
+                      </a:extLst>
+                    </a:blip>
+                    <a:srcRect l="18474" t="11924" r="15065" b="21452"/>
+                    <a:stretch/>
+                  </pic:blipFill>
+                  <pic:spPr bwMode="auto">
+                    <a:xfrm>
+                      <a:off x="0" y="0"/>
+                      <a:ext cx="3537434" cy="2658528"/>
+                    </a:xfrm>
+                    <a:prstGeom prst="rect">
+                      <a:avLst/>
+                    </a:prstGeom>
+                    <a:noFill/>
+                    <a:ln>
+                      <a:noFill/>
+                    </a:ln>
+                    <a:extLst>
+                      <a:ext uri="{53640926-AAD7-44D8-BBD7-CCE9431645EC}">
+                        <a14:shadowObscured xmlns:a14="http://schemas.microsoft.com/office/drawing/2010/main"/>
+                      </a:ext>
+                    </a:extLst>
+                  </pic:spPr>
+                </pic:pic>
+              </a:graphicData>
+            </a:graphic>
+          </wp:inline>
+        </w:drawing>
       </w:r>
     </w:p>
     <w:p>
@@ -4177,14 +4204,7 @@
                   <w:rFonts w:ascii="Cambria Math" w:eastAsiaTheme="minorEastAsia" w:hAnsi="Cambria Math"/>
                   <w:lang w:val="en-US"/>
                 </w:rPr>
-                <m:t>d,</m:t>
-              </m:r>
-              <m:r>
-                <w:rPr>
-                  <w:rFonts w:ascii="Cambria Math" w:eastAsiaTheme="minorEastAsia" w:hAnsi="Cambria Math"/>
-                  <w:lang w:val="en-US"/>
-                </w:rPr>
-                <m:t>1</m:t>
+                <m:t>d,1</m:t>
               </m:r>
             </m:sub>
           </m:sSub>
@@ -4229,6 +4249,537 @@
                   </m:r>
                 </m:fName>
                 <m:e>
+                  <m:d>
+                    <m:dPr>
+                      <m:ctrlPr>
+                        <w:rPr>
+                          <w:rFonts w:ascii="Cambria Math" w:eastAsiaTheme="minorEastAsia" w:hAnsi="Cambria Math"/>
+                          <w:i/>
+                          <w:lang w:val="en-US"/>
+                        </w:rPr>
+                      </m:ctrlPr>
+                    </m:dPr>
+                    <m:e>
+                      <m:f>
+                        <m:fPr>
+                          <m:ctrlPr>
+                            <w:rPr>
+                              <w:rFonts w:ascii="Cambria Math" w:eastAsiaTheme="minorEastAsia" w:hAnsi="Cambria Math"/>
+                              <w:i/>
+                              <w:lang w:val="en-US"/>
+                            </w:rPr>
+                          </m:ctrlPr>
+                        </m:fPr>
+                        <m:num>
+                          <m:r>
+                            <w:rPr>
+                              <w:rFonts w:ascii="Cambria Math" w:eastAsiaTheme="minorEastAsia" w:hAnsi="Cambria Math"/>
+                              <w:lang w:val="en-US"/>
+                            </w:rPr>
+                            <m:t>150°</m:t>
+                          </m:r>
+                        </m:num>
+                        <m:den>
+                          <m:r>
+                            <w:rPr>
+                              <w:rFonts w:ascii="Cambria Math" w:eastAsiaTheme="minorEastAsia" w:hAnsi="Cambria Math"/>
+                              <w:lang w:val="en-US"/>
+                            </w:rPr>
+                            <m:t>2</m:t>
+                          </m:r>
+                        </m:den>
+                      </m:f>
+                    </m:e>
+                  </m:d>
+                </m:e>
+              </m:func>
+            </m:num>
+            <m:den>
+              <m:r>
+                <w:rPr>
+                  <w:rFonts w:ascii="Cambria Math" w:eastAsiaTheme="minorEastAsia" w:hAnsi="Cambria Math"/>
+                  <w:lang w:val="en-US"/>
+                </w:rPr>
+                <m:t>2</m:t>
+              </m:r>
+            </m:den>
+          </m:f>
+          <m:r>
+            <w:rPr>
+              <w:rFonts w:ascii="Cambria Math" w:eastAsiaTheme="minorEastAsia" w:hAnsi="Cambria Math"/>
+              <w:lang w:val="en-US"/>
+            </w:rPr>
+            <m:t>=0.966</m:t>
+          </m:r>
+        </m:oMath>
+      </m:oMathPara>
+    </w:p>
+    <w:p>
+      <w:pPr>
+        <w:rPr>
+          <w:rFonts w:eastAsiaTheme="minorEastAsia"/>
+          <w:lang w:val="en-US"/>
+        </w:rPr>
+      </w:pPr>
+      <w:r>
+        <w:rPr>
+          <w:rFonts w:eastAsiaTheme="minorEastAsia"/>
+          <w:lang w:val="en-US"/>
+        </w:rPr>
+        <w:t>The coil span is 180° as shown in the Figure. Hence pitch factor is unity. Thus, winding factor is equal to distribution factor.</w:t>
+      </w:r>
+    </w:p>
+    <w:p>
+      <w:pPr>
+        <w:rPr>
+          <w:rFonts w:eastAsiaTheme="minorEastAsia"/>
+          <w:lang w:val="en-US"/>
+        </w:rPr>
+      </w:pPr>
+      <m:oMathPara>
+        <m:oMath>
+          <m:sSub>
+            <m:sSubPr>
+              <m:ctrlPr>
+                <w:rPr>
+                  <w:rFonts w:ascii="Cambria Math" w:eastAsiaTheme="minorEastAsia" w:hAnsi="Cambria Math"/>
+                  <w:i/>
+                  <w:lang w:val="en-US"/>
+                </w:rPr>
+              </m:ctrlPr>
+            </m:sSubPr>
+            <m:e>
+              <m:r>
+                <w:rPr>
+                  <w:rFonts w:ascii="Cambria Math" w:eastAsiaTheme="minorEastAsia" w:hAnsi="Cambria Math"/>
+                  <w:lang w:val="en-US"/>
+                </w:rPr>
+                <m:t>k</m:t>
+              </m:r>
+            </m:e>
+            <m:sub>
+              <m:r>
+                <w:rPr>
+                  <w:rFonts w:ascii="Cambria Math" w:eastAsiaTheme="minorEastAsia" w:hAnsi="Cambria Math"/>
+                  <w:lang w:val="en-US"/>
+                </w:rPr>
+                <m:t>w,1</m:t>
+              </m:r>
+            </m:sub>
+          </m:sSub>
+          <m:r>
+            <w:rPr>
+              <w:rFonts w:ascii="Cambria Math" w:eastAsiaTheme="minorEastAsia" w:hAnsi="Cambria Math"/>
+              <w:lang w:val="en-US"/>
+            </w:rPr>
+            <m:t>=</m:t>
+          </m:r>
+          <m:sSub>
+            <m:sSubPr>
+              <m:ctrlPr>
+                <w:rPr>
+                  <w:rFonts w:ascii="Cambria Math" w:eastAsiaTheme="minorEastAsia" w:hAnsi="Cambria Math"/>
+                  <w:i/>
+                  <w:lang w:val="en-US"/>
+                </w:rPr>
+              </m:ctrlPr>
+            </m:sSubPr>
+            <m:e>
+              <m:r>
+                <w:rPr>
+                  <w:rFonts w:ascii="Cambria Math" w:eastAsiaTheme="minorEastAsia" w:hAnsi="Cambria Math"/>
+                  <w:lang w:val="en-US"/>
+                </w:rPr>
+                <m:t>k</m:t>
+              </m:r>
+            </m:e>
+            <m:sub>
+              <m:r>
+                <w:rPr>
+                  <w:rFonts w:ascii="Cambria Math" w:eastAsiaTheme="minorEastAsia" w:hAnsi="Cambria Math"/>
+                  <w:lang w:val="en-US"/>
+                </w:rPr>
+                <m:t>d,1</m:t>
+              </m:r>
+            </m:sub>
+          </m:sSub>
+          <m:r>
+            <w:rPr>
+              <w:rFonts w:ascii="Cambria Math" w:eastAsiaTheme="minorEastAsia" w:hAnsi="Cambria Math"/>
+              <w:lang w:val="en-US"/>
+            </w:rPr>
+            <m:t>=0.966</m:t>
+          </m:r>
+        </m:oMath>
+      </m:oMathPara>
+    </w:p>
+    <w:p>
+      <w:pPr>
+        <w:rPr>
+          <w:rFonts w:eastAsiaTheme="minorEastAsia"/>
+          <w:lang w:val="en-US"/>
+        </w:rPr>
+      </w:pPr>
+      <w:r>
+        <w:rPr>
+          <w:rFonts w:eastAsiaTheme="minorEastAsia"/>
+          <w:lang w:val="en-US"/>
+        </w:rPr>
+        <w:t>For third and fifth harmonics, winding factor calculation is as follows.</w:t>
+      </w:r>
+    </w:p>
+    <w:p>
+      <w:pPr>
+        <w:jc w:val="center"/>
+        <w:rPr>
+          <w:rFonts w:eastAsiaTheme="minorEastAsia"/>
+          <w:lang w:val="en-US"/>
+        </w:rPr>
+      </w:pPr>
+      <w:r>
+        <w:rPr>
+          <w:rFonts w:eastAsiaTheme="minorEastAsia"/>
+          <w:noProof/>
+          <w:lang w:val="en-US"/>
+        </w:rPr>
+        <w:drawing>
+          <wp:inline distT="0" distB="0" distL="0" distR="0" wp14:anchorId="3406E43A" wp14:editId="66E9DED0">
+            <wp:extent cx="2449661" cy="1928778"/>
+            <wp:effectExtent l="0" t="0" r="8255" b="0"/>
+            <wp:docPr id="9" name="Picture 9"/>
+            <wp:cNvGraphicFramePr>
+              <a:graphicFrameLocks xmlns:a="http://schemas.openxmlformats.org/drawingml/2006/main" noChangeAspect="1"/>
+            </wp:cNvGraphicFramePr>
+            <a:graphic xmlns:a="http://schemas.openxmlformats.org/drawingml/2006/main">
+              <a:graphicData uri="http://schemas.openxmlformats.org/drawingml/2006/picture">
+                <pic:pic xmlns:pic="http://schemas.openxmlformats.org/drawingml/2006/picture">
+                  <pic:nvPicPr>
+                    <pic:cNvPr id="0" name="Picture 10"/>
+                    <pic:cNvPicPr>
+                      <a:picLocks noChangeAspect="1" noChangeArrowheads="1"/>
+                    </pic:cNvPicPr>
+                  </pic:nvPicPr>
+                  <pic:blipFill rotWithShape="1">
+                    <a:blip r:embed="rId12">
+                      <a:extLst>
+                        <a:ext uri="{28A0092B-C50C-407E-A947-70E740481C1C}">
+                          <a14:useLocalDpi xmlns:a14="http://schemas.microsoft.com/office/drawing/2010/main" val="0"/>
+                        </a:ext>
+                      </a:extLst>
+                    </a:blip>
+                    <a:srcRect l="14542" t="9011" r="10405" b="12166"/>
+                    <a:stretch/>
+                  </pic:blipFill>
+                  <pic:spPr bwMode="auto">
+                    <a:xfrm>
+                      <a:off x="0" y="0"/>
+                      <a:ext cx="2457355" cy="1934836"/>
+                    </a:xfrm>
+                    <a:prstGeom prst="rect">
+                      <a:avLst/>
+                    </a:prstGeom>
+                    <a:noFill/>
+                    <a:ln>
+                      <a:noFill/>
+                    </a:ln>
+                    <a:extLst>
+                      <a:ext uri="{53640926-AAD7-44D8-BBD7-CCE9431645EC}">
+                        <a14:shadowObscured xmlns:a14="http://schemas.microsoft.com/office/drawing/2010/main"/>
+                      </a:ext>
+                    </a:extLst>
+                  </pic:spPr>
+                </pic:pic>
+              </a:graphicData>
+            </a:graphic>
+          </wp:inline>
+        </w:drawing>
+      </w:r>
+    </w:p>
+    <w:p>
+      <w:pPr>
+        <w:rPr>
+          <w:rFonts w:eastAsiaTheme="minorEastAsia"/>
+          <w:lang w:val="en-US"/>
+        </w:rPr>
+      </w:pPr>
+      <m:oMathPara>
+        <m:oMath>
+          <m:sSub>
+            <m:sSubPr>
+              <m:ctrlPr>
+                <w:rPr>
+                  <w:rFonts w:ascii="Cambria Math" w:eastAsiaTheme="minorEastAsia" w:hAnsi="Cambria Math"/>
+                  <w:i/>
+                  <w:lang w:val="en-US"/>
+                </w:rPr>
+              </m:ctrlPr>
+            </m:sSubPr>
+            <m:e>
+              <m:r>
+                <w:rPr>
+                  <w:rFonts w:ascii="Cambria Math" w:eastAsiaTheme="minorEastAsia" w:hAnsi="Cambria Math"/>
+                  <w:lang w:val="en-US"/>
+                </w:rPr>
+                <m:t>k</m:t>
+              </m:r>
+            </m:e>
+            <m:sub>
+              <m:r>
+                <w:rPr>
+                  <w:rFonts w:ascii="Cambria Math" w:eastAsiaTheme="minorEastAsia" w:hAnsi="Cambria Math"/>
+                  <w:lang w:val="en-US"/>
+                </w:rPr>
+                <m:t>d</m:t>
+              </m:r>
+              <m:r>
+                <w:rPr>
+                  <w:rFonts w:ascii="Cambria Math" w:eastAsiaTheme="minorEastAsia" w:hAnsi="Cambria Math"/>
+                  <w:lang w:val="en-US"/>
+                </w:rPr>
+                <m:t>,3</m:t>
+              </m:r>
+            </m:sub>
+          </m:sSub>
+          <m:r>
+            <w:rPr>
+              <w:rFonts w:ascii="Cambria Math" w:eastAsiaTheme="minorEastAsia" w:hAnsi="Cambria Math"/>
+              <w:lang w:val="en-US"/>
+            </w:rPr>
+            <m:t>=</m:t>
+          </m:r>
+          <m:f>
+            <m:fPr>
+              <m:ctrlPr>
+                <w:rPr>
+                  <w:rFonts w:ascii="Cambria Math" w:eastAsiaTheme="minorEastAsia" w:hAnsi="Cambria Math"/>
+                  <w:i/>
+                  <w:lang w:val="en-US"/>
+                </w:rPr>
+              </m:ctrlPr>
+            </m:fPr>
+            <m:num>
+              <m:r>
+                <w:rPr>
+                  <w:rFonts w:ascii="Cambria Math" w:eastAsiaTheme="minorEastAsia" w:hAnsi="Cambria Math"/>
+                  <w:lang w:val="en-US"/>
+                </w:rPr>
+                <m:t>2*</m:t>
+              </m:r>
+              <m:func>
+                <m:funcPr>
+                  <m:ctrlPr>
+                    <w:rPr>
+                      <w:rFonts w:ascii="Cambria Math" w:eastAsiaTheme="minorEastAsia" w:hAnsi="Cambria Math"/>
+                      <w:i/>
+                      <w:lang w:val="en-US"/>
+                    </w:rPr>
+                  </m:ctrlPr>
+                </m:funcPr>
+                <m:fName>
+                  <m:r>
+                    <m:rPr>
+                      <m:sty m:val="p"/>
+                    </m:rPr>
+                    <w:rPr>
+                      <w:rFonts w:ascii="Cambria Math" w:eastAsiaTheme="minorEastAsia" w:hAnsi="Cambria Math"/>
+                      <w:lang w:val="en-US"/>
+                    </w:rPr>
+                    <m:t>sin</m:t>
+                  </m:r>
+                </m:fName>
+                <m:e>
+                  <m:d>
+                    <m:dPr>
+                      <m:ctrlPr>
+                        <w:rPr>
+                          <w:rFonts w:ascii="Cambria Math" w:eastAsiaTheme="minorEastAsia" w:hAnsi="Cambria Math"/>
+                          <w:i/>
+                          <w:lang w:val="en-US"/>
+                        </w:rPr>
+                      </m:ctrlPr>
+                    </m:dPr>
+                    <m:e>
+                      <m:f>
+                        <m:fPr>
+                          <m:ctrlPr>
+                            <w:rPr>
+                              <w:rFonts w:ascii="Cambria Math" w:eastAsiaTheme="minorEastAsia" w:hAnsi="Cambria Math"/>
+                              <w:i/>
+                              <w:lang w:val="en-US"/>
+                            </w:rPr>
+                          </m:ctrlPr>
+                        </m:fPr>
+                        <m:num>
+                          <m:r>
+                            <w:rPr>
+                              <w:rFonts w:ascii="Cambria Math" w:eastAsiaTheme="minorEastAsia" w:hAnsi="Cambria Math"/>
+                              <w:lang w:val="en-US"/>
+                            </w:rPr>
+                            <m:t>15</m:t>
+                          </m:r>
+                          <m:r>
+                            <w:rPr>
+                              <w:rFonts w:ascii="Cambria Math" w:eastAsiaTheme="minorEastAsia" w:hAnsi="Cambria Math"/>
+                              <w:lang w:val="en-US"/>
+                            </w:rPr>
+                            <m:t>0</m:t>
+                          </m:r>
+                          <m:r>
+                            <m:rPr>
+                              <m:sty m:val="p"/>
+                            </m:rPr>
+                            <w:rPr>
+                              <w:rFonts w:ascii="Cambria Math" w:hAnsi="Cambria Math"/>
+                              <w:lang w:val="en-US"/>
+                            </w:rPr>
+                            <m:t>°</m:t>
+                          </m:r>
+                          <m:r>
+                            <w:rPr>
+                              <w:rFonts w:ascii="Cambria Math" w:eastAsiaTheme="minorEastAsia" w:hAnsi="Cambria Math"/>
+                              <w:lang w:val="en-US"/>
+                            </w:rPr>
+                            <m:t>*3</m:t>
+                          </m:r>
+                        </m:num>
+                        <m:den>
+                          <m:r>
+                            <w:rPr>
+                              <w:rFonts w:ascii="Cambria Math" w:eastAsiaTheme="minorEastAsia" w:hAnsi="Cambria Math"/>
+                              <w:lang w:val="en-US"/>
+                            </w:rPr>
+                            <m:t>2</m:t>
+                          </m:r>
+                        </m:den>
+                      </m:f>
+                    </m:e>
+                  </m:d>
+                </m:e>
+              </m:func>
+            </m:num>
+            <m:den>
+              <m:r>
+                <w:rPr>
+                  <w:rFonts w:ascii="Cambria Math" w:eastAsiaTheme="minorEastAsia" w:hAnsi="Cambria Math"/>
+                  <w:lang w:val="en-US"/>
+                </w:rPr>
+                <m:t>2</m:t>
+              </m:r>
+            </m:den>
+          </m:f>
+          <m:r>
+            <w:rPr>
+              <w:rFonts w:ascii="Cambria Math" w:eastAsiaTheme="minorEastAsia" w:hAnsi="Cambria Math"/>
+              <w:lang w:val="en-US"/>
+            </w:rPr>
+            <m:t>=</m:t>
+          </m:r>
+          <m:r>
+            <w:rPr>
+              <w:rFonts w:ascii="Cambria Math" w:eastAsiaTheme="minorEastAsia" w:hAnsi="Cambria Math"/>
+              <w:lang w:val="en-US"/>
+            </w:rPr>
+            <m:t>-</m:t>
+          </m:r>
+          <m:r>
+            <w:rPr>
+              <w:rFonts w:ascii="Cambria Math" w:eastAsiaTheme="minorEastAsia" w:hAnsi="Cambria Math"/>
+              <w:lang w:val="en-US"/>
+            </w:rPr>
+            <m:t>0.707</m:t>
+          </m:r>
+        </m:oMath>
+      </m:oMathPara>
+    </w:p>
+    <w:p>
+      <w:pPr>
+        <w:rPr>
+          <w:rFonts w:eastAsiaTheme="minorEastAsia"/>
+          <w:lang w:val="en-US"/>
+        </w:rPr>
+      </w:pPr>
+      <m:oMathPara>
+        <m:oMathParaPr>
+          <m:jc m:val="center"/>
+        </m:oMathParaPr>
+        <m:oMath>
+          <m:sSub>
+            <m:sSubPr>
+              <m:ctrlPr>
+                <w:rPr>
+                  <w:rFonts w:ascii="Cambria Math" w:eastAsiaTheme="minorEastAsia" w:hAnsi="Cambria Math"/>
+                  <w:i/>
+                  <w:lang w:val="en-US"/>
+                </w:rPr>
+              </m:ctrlPr>
+            </m:sSubPr>
+            <m:e>
+              <m:r>
+                <w:rPr>
+                  <w:rFonts w:ascii="Cambria Math" w:eastAsiaTheme="minorEastAsia" w:hAnsi="Cambria Math"/>
+                  <w:lang w:val="en-US"/>
+                </w:rPr>
+                <m:t>k</m:t>
+              </m:r>
+            </m:e>
+            <m:sub>
+              <m:r>
+                <w:rPr>
+                  <w:rFonts w:ascii="Cambria Math" w:eastAsiaTheme="minorEastAsia" w:hAnsi="Cambria Math"/>
+                  <w:lang w:val="en-US"/>
+                </w:rPr>
+                <m:t>p,3</m:t>
+              </m:r>
+            </m:sub>
+          </m:sSub>
+          <m:r>
+            <w:rPr>
+              <w:rFonts w:ascii="Cambria Math" w:eastAsiaTheme="minorEastAsia" w:hAnsi="Cambria Math"/>
+              <w:lang w:val="en-US"/>
+            </w:rPr>
+            <m:t>=</m:t>
+          </m:r>
+          <m:func>
+            <m:funcPr>
+              <m:ctrlPr>
+                <w:rPr>
+                  <w:rFonts w:ascii="Cambria Math" w:eastAsiaTheme="minorEastAsia" w:hAnsi="Cambria Math"/>
+                  <w:i/>
+                  <w:lang w:val="en-US"/>
+                </w:rPr>
+              </m:ctrlPr>
+            </m:funcPr>
+            <m:fName>
+              <m:r>
+                <m:rPr>
+                  <m:sty m:val="p"/>
+                </m:rPr>
+                <w:rPr>
+                  <w:rFonts w:ascii="Cambria Math" w:eastAsiaTheme="minorEastAsia" w:hAnsi="Cambria Math"/>
+                  <w:lang w:val="en-US"/>
+                </w:rPr>
+                <m:t>sin</m:t>
+              </m:r>
+            </m:fName>
+            <m:e>
+              <m:d>
+                <m:dPr>
+                  <m:ctrlPr>
+                    <w:rPr>
+                      <w:rFonts w:ascii="Cambria Math" w:eastAsiaTheme="minorEastAsia" w:hAnsi="Cambria Math"/>
+                      <w:i/>
+                      <w:lang w:val="en-US"/>
+                    </w:rPr>
+                  </m:ctrlPr>
+                </m:dPr>
+                <m:e>
+                  <m:r>
+                    <w:rPr>
+                      <w:rFonts w:ascii="Cambria Math" w:eastAsiaTheme="minorEastAsia" w:hAnsi="Cambria Math"/>
+                      <w:lang w:val="en-US"/>
+                    </w:rPr>
+                    <m:t>3*</m:t>
+                  </m:r>
                   <m:f>
                     <m:fPr>
                       <m:ctrlPr>
@@ -4245,408 +4796,7 @@
                           <w:rFonts w:ascii="Cambria Math" w:eastAsiaTheme="minorEastAsia" w:hAnsi="Cambria Math"/>
                           <w:lang w:val="en-US"/>
                         </w:rPr>
-                        <m:t>30°</m:t>
-                      </m:r>
-                    </m:num>
-                    <m:den>
-                      <m:r>
-                        <w:rPr>
-                          <w:rFonts w:ascii="Cambria Math" w:eastAsiaTheme="minorEastAsia" w:hAnsi="Cambria Math"/>
-                          <w:lang w:val="en-US"/>
-                        </w:rPr>
-                        <m:t>2</m:t>
-                      </m:r>
-                    </m:den>
-                  </m:f>
-                </m:e>
-              </m:func>
-            </m:num>
-            <m:den>
-              <m:r>
-                <w:rPr>
-                  <w:rFonts w:ascii="Cambria Math" w:eastAsiaTheme="minorEastAsia" w:hAnsi="Cambria Math"/>
-                  <w:lang w:val="en-US"/>
-                </w:rPr>
-                <m:t>2</m:t>
-              </m:r>
-            </m:den>
-          </m:f>
-          <m:r>
-            <w:rPr>
-              <w:rFonts w:ascii="Cambria Math" w:eastAsiaTheme="minorEastAsia" w:hAnsi="Cambria Math"/>
-              <w:lang w:val="en-US"/>
-            </w:rPr>
-            <m:t>=0.966</m:t>
-          </m:r>
-        </m:oMath>
-      </m:oMathPara>
-    </w:p>
-    <w:p>
-      <w:pPr>
-        <w:rPr>
-          <w:rFonts w:eastAsiaTheme="minorEastAsia"/>
-          <w:lang w:val="en-US"/>
-        </w:rPr>
-      </w:pPr>
-      <w:r>
-        <w:rPr>
-          <w:rFonts w:eastAsiaTheme="minorEastAsia"/>
-          <w:lang w:val="en-US"/>
-        </w:rPr>
-        <w:t>The coil span is 180° as shown in the Figure. Hence pitch factor is unity. Thus, winding factor is equal to distribution factor.</w:t>
-      </w:r>
-    </w:p>
-    <w:p>
-      <w:pPr>
-        <w:rPr>
-          <w:rFonts w:eastAsiaTheme="minorEastAsia"/>
-          <w:lang w:val="en-US"/>
-        </w:rPr>
-      </w:pPr>
-      <m:oMathPara>
-        <m:oMath>
-          <m:sSub>
-            <m:sSubPr>
-              <m:ctrlPr>
-                <w:rPr>
-                  <w:rFonts w:ascii="Cambria Math" w:eastAsiaTheme="minorEastAsia" w:hAnsi="Cambria Math"/>
-                  <w:i/>
-                  <w:lang w:val="en-US"/>
-                </w:rPr>
-              </m:ctrlPr>
-            </m:sSubPr>
-            <m:e>
-              <m:r>
-                <w:rPr>
-                  <w:rFonts w:ascii="Cambria Math" w:eastAsiaTheme="minorEastAsia" w:hAnsi="Cambria Math"/>
-                  <w:lang w:val="en-US"/>
-                </w:rPr>
-                <m:t>k</m:t>
-              </m:r>
-            </m:e>
-            <m:sub>
-              <m:r>
-                <w:rPr>
-                  <w:rFonts w:ascii="Cambria Math" w:eastAsiaTheme="minorEastAsia" w:hAnsi="Cambria Math"/>
-                  <w:lang w:val="en-US"/>
-                </w:rPr>
-                <m:t>w,1</m:t>
-              </m:r>
-            </m:sub>
-          </m:sSub>
-          <m:r>
-            <w:rPr>
-              <w:rFonts w:ascii="Cambria Math" w:eastAsiaTheme="minorEastAsia" w:hAnsi="Cambria Math"/>
-              <w:lang w:val="en-US"/>
-            </w:rPr>
-            <m:t>=</m:t>
-          </m:r>
-          <m:sSub>
-            <m:sSubPr>
-              <m:ctrlPr>
-                <w:rPr>
-                  <w:rFonts w:ascii="Cambria Math" w:eastAsiaTheme="minorEastAsia" w:hAnsi="Cambria Math"/>
-                  <w:i/>
-                  <w:lang w:val="en-US"/>
-                </w:rPr>
-              </m:ctrlPr>
-            </m:sSubPr>
-            <m:e>
-              <m:r>
-                <w:rPr>
-                  <w:rFonts w:ascii="Cambria Math" w:eastAsiaTheme="minorEastAsia" w:hAnsi="Cambria Math"/>
-                  <w:lang w:val="en-US"/>
-                </w:rPr>
-                <m:t>k</m:t>
-              </m:r>
-            </m:e>
-            <m:sub>
-              <m:r>
-                <w:rPr>
-                  <w:rFonts w:ascii="Cambria Math" w:eastAsiaTheme="minorEastAsia" w:hAnsi="Cambria Math"/>
-                  <w:lang w:val="en-US"/>
-                </w:rPr>
-                <m:t>d,</m:t>
-              </m:r>
-              <m:r>
-                <w:rPr>
-                  <w:rFonts w:ascii="Cambria Math" w:eastAsiaTheme="minorEastAsia" w:hAnsi="Cambria Math"/>
-                  <w:lang w:val="en-US"/>
-                </w:rPr>
-                <m:t>1</m:t>
-              </m:r>
-            </m:sub>
-          </m:sSub>
-          <m:r>
-            <w:rPr>
-              <w:rFonts w:ascii="Cambria Math" w:eastAsiaTheme="minorEastAsia" w:hAnsi="Cambria Math"/>
-              <w:lang w:val="en-US"/>
-            </w:rPr>
-            <m:t>=0.966</m:t>
-          </m:r>
-        </m:oMath>
-      </m:oMathPara>
-    </w:p>
-    <w:p>
-      <w:pPr>
-        <w:rPr>
-          <w:rFonts w:eastAsiaTheme="minorEastAsia"/>
-          <w:lang w:val="en-US"/>
-        </w:rPr>
-      </w:pPr>
-    </w:p>
-    <w:p>
-      <w:pPr>
-        <w:rPr>
-          <w:rFonts w:eastAsiaTheme="minorEastAsia"/>
-          <w:lang w:val="en-US"/>
-        </w:rPr>
-      </w:pPr>
-      <m:oMathPara>
-        <m:oMath>
-          <m:sSub>
-            <m:sSubPr>
-              <m:ctrlPr>
-                <w:rPr>
-                  <w:rFonts w:ascii="Cambria Math" w:eastAsiaTheme="minorEastAsia" w:hAnsi="Cambria Math"/>
-                  <w:i/>
-                  <w:lang w:val="en-US"/>
-                </w:rPr>
-              </m:ctrlPr>
-            </m:sSubPr>
-            <m:e>
-              <m:r>
-                <w:rPr>
-                  <w:rFonts w:ascii="Cambria Math" w:eastAsiaTheme="minorEastAsia" w:hAnsi="Cambria Math"/>
-                  <w:lang w:val="en-US"/>
-                </w:rPr>
-                <m:t>k</m:t>
-              </m:r>
-            </m:e>
-            <m:sub>
-              <m:r>
-                <w:rPr>
-                  <w:rFonts w:ascii="Cambria Math" w:eastAsiaTheme="minorEastAsia" w:hAnsi="Cambria Math"/>
-                  <w:lang w:val="en-US"/>
-                </w:rPr>
-                <m:t>w,3</m:t>
-              </m:r>
-            </m:sub>
-          </m:sSub>
-          <m:r>
-            <w:rPr>
-              <w:rFonts w:ascii="Cambria Math" w:eastAsiaTheme="minorEastAsia" w:hAnsi="Cambria Math"/>
-              <w:lang w:val="en-US"/>
-            </w:rPr>
-            <m:t>=</m:t>
-          </m:r>
-          <m:func>
-            <m:funcPr>
-              <m:ctrlPr>
-                <w:rPr>
-                  <w:rFonts w:ascii="Cambria Math" w:eastAsiaTheme="minorEastAsia" w:hAnsi="Cambria Math"/>
-                  <w:i/>
-                  <w:lang w:val="en-US"/>
-                </w:rPr>
-              </m:ctrlPr>
-            </m:funcPr>
-            <m:fName>
-              <m:r>
-                <m:rPr>
-                  <m:sty m:val="p"/>
-                </m:rPr>
-                <w:rPr>
-                  <w:rFonts w:ascii="Cambria Math" w:eastAsiaTheme="minorEastAsia" w:hAnsi="Cambria Math"/>
-                  <w:lang w:val="en-US"/>
-                </w:rPr>
-                <m:t>sin</m:t>
-              </m:r>
-            </m:fName>
-            <m:e>
-              <m:d>
-                <m:dPr>
-                  <m:ctrlPr>
-                    <w:rPr>
-                      <w:rFonts w:ascii="Cambria Math" w:eastAsiaTheme="minorEastAsia" w:hAnsi="Cambria Math"/>
-                      <w:i/>
-                      <w:lang w:val="en-US"/>
-                    </w:rPr>
-                  </m:ctrlPr>
-                </m:dPr>
-                <m:e>
-                  <m:f>
-                    <m:fPr>
-                      <m:ctrlPr>
-                        <w:rPr>
-                          <w:rFonts w:ascii="Cambria Math" w:eastAsiaTheme="minorEastAsia" w:hAnsi="Cambria Math"/>
-                          <w:i/>
-                          <w:lang w:val="en-US"/>
-                        </w:rPr>
-                      </m:ctrlPr>
-                    </m:fPr>
-                    <m:num>
-                      <m:r>
-                        <w:rPr>
-                          <w:rFonts w:ascii="Cambria Math" w:eastAsiaTheme="minorEastAsia" w:hAnsi="Cambria Math"/>
-                          <w:lang w:val="en-US"/>
-                        </w:rPr>
-                        <m:t>150</m:t>
-                      </m:r>
-                      <m:r>
-                        <m:rPr>
-                          <m:sty m:val="p"/>
-                        </m:rPr>
-                        <w:rPr>
-                          <w:rFonts w:ascii="Cambria Math" w:hAnsi="Cambria Math"/>
-                          <w:lang w:val="en-US"/>
-                        </w:rPr>
-                        <m:t>°</m:t>
-                      </m:r>
-                      <m:r>
-                        <w:rPr>
-                          <w:rFonts w:ascii="Cambria Math" w:eastAsiaTheme="minorEastAsia" w:hAnsi="Cambria Math"/>
-                          <w:lang w:val="en-US"/>
-                        </w:rPr>
-                        <m:t>*3</m:t>
-                      </m:r>
-                    </m:num>
-                    <m:den>
-                      <m:r>
-                        <w:rPr>
-                          <w:rFonts w:ascii="Cambria Math" w:eastAsiaTheme="minorEastAsia" w:hAnsi="Cambria Math"/>
-                          <w:lang w:val="en-US"/>
-                        </w:rPr>
-                        <m:t>2</m:t>
-                      </m:r>
-                    </m:den>
-                  </m:f>
-                </m:e>
-              </m:d>
-              <m:r>
-                <w:rPr>
-                  <w:rFonts w:ascii="Cambria Math" w:eastAsiaTheme="minorEastAsia" w:hAnsi="Cambria Math"/>
-                  <w:lang w:val="en-US"/>
-                </w:rPr>
-                <m:t>=-0.707</m:t>
-              </m:r>
-            </m:e>
-          </m:func>
-        </m:oMath>
-      </m:oMathPara>
-    </w:p>
-    <w:p>
-      <w:pPr>
-        <w:rPr>
-          <w:rFonts w:eastAsiaTheme="minorEastAsia"/>
-          <w:lang w:val="en-US"/>
-        </w:rPr>
-      </w:pPr>
-      <m:oMathPara>
-        <m:oMath>
-          <m:sSub>
-            <m:sSubPr>
-              <m:ctrlPr>
-                <w:rPr>
-                  <w:rFonts w:ascii="Cambria Math" w:eastAsiaTheme="minorEastAsia" w:hAnsi="Cambria Math"/>
-                  <w:i/>
-                  <w:lang w:val="en-US"/>
-                </w:rPr>
-              </m:ctrlPr>
-            </m:sSubPr>
-            <m:e>
-              <m:r>
-                <w:rPr>
-                  <w:rFonts w:ascii="Cambria Math" w:eastAsiaTheme="minorEastAsia" w:hAnsi="Cambria Math"/>
-                  <w:lang w:val="en-US"/>
-                </w:rPr>
-                <m:t>k</m:t>
-              </m:r>
-            </m:e>
-            <m:sub>
-              <m:r>
-                <w:rPr>
-                  <w:rFonts w:ascii="Cambria Math" w:eastAsiaTheme="minorEastAsia" w:hAnsi="Cambria Math"/>
-                  <w:lang w:val="en-US"/>
-                </w:rPr>
-                <m:t>w,5</m:t>
-              </m:r>
-            </m:sub>
-          </m:sSub>
-          <m:r>
-            <w:rPr>
-              <w:rFonts w:ascii="Cambria Math" w:eastAsiaTheme="minorEastAsia" w:hAnsi="Cambria Math"/>
-              <w:lang w:val="en-US"/>
-            </w:rPr>
-            <m:t>=</m:t>
-          </m:r>
-          <m:func>
-            <m:funcPr>
-              <m:ctrlPr>
-                <w:rPr>
-                  <w:rFonts w:ascii="Cambria Math" w:eastAsiaTheme="minorEastAsia" w:hAnsi="Cambria Math"/>
-                  <w:i/>
-                  <w:lang w:val="en-US"/>
-                </w:rPr>
-              </m:ctrlPr>
-            </m:funcPr>
-            <m:fName>
-              <m:r>
-                <m:rPr>
-                  <m:sty m:val="p"/>
-                </m:rPr>
-                <w:rPr>
-                  <w:rFonts w:ascii="Cambria Math" w:eastAsiaTheme="minorEastAsia" w:hAnsi="Cambria Math"/>
-                  <w:lang w:val="en-US"/>
-                </w:rPr>
-                <m:t>sin</m:t>
-              </m:r>
-            </m:fName>
-            <m:e>
-              <m:d>
-                <m:dPr>
-                  <m:ctrlPr>
-                    <w:rPr>
-                      <w:rFonts w:ascii="Cambria Math" w:eastAsiaTheme="minorEastAsia" w:hAnsi="Cambria Math"/>
-                      <w:i/>
-                      <w:lang w:val="en-US"/>
-                    </w:rPr>
-                  </m:ctrlPr>
-                </m:dPr>
-                <m:e>
-                  <m:f>
-                    <m:fPr>
-                      <m:ctrlPr>
-                        <w:rPr>
-                          <w:rFonts w:ascii="Cambria Math" w:eastAsiaTheme="minorEastAsia" w:hAnsi="Cambria Math"/>
-                          <w:i/>
-                          <w:lang w:val="en-US"/>
-                        </w:rPr>
-                      </m:ctrlPr>
-                    </m:fPr>
-                    <m:num>
-                      <m:r>
-                        <w:rPr>
-                          <w:rFonts w:ascii="Cambria Math" w:eastAsiaTheme="minorEastAsia" w:hAnsi="Cambria Math"/>
-                          <w:lang w:val="en-US"/>
-                        </w:rPr>
-                        <m:t>150</m:t>
-                      </m:r>
-                      <m:r>
-                        <m:rPr>
-                          <m:sty m:val="p"/>
-                        </m:rPr>
-                        <w:rPr>
-                          <w:rFonts w:ascii="Cambria Math" w:hAnsi="Cambria Math"/>
-                          <w:lang w:val="en-US"/>
-                        </w:rPr>
-                        <m:t>°</m:t>
-                      </m:r>
-                      <m:r>
-                        <w:rPr>
-                          <w:rFonts w:ascii="Cambria Math" w:eastAsiaTheme="minorEastAsia" w:hAnsi="Cambria Math"/>
-                          <w:lang w:val="en-US"/>
-                        </w:rPr>
-                        <m:t>*5</m:t>
+                        <m:t>180</m:t>
                       </m:r>
                     </m:num>
                     <m:den>
@@ -4668,7 +4818,658 @@
               <w:rFonts w:ascii="Cambria Math" w:eastAsiaTheme="minorEastAsia" w:hAnsi="Cambria Math"/>
               <w:lang w:val="en-US"/>
             </w:rPr>
+            <m:t>=-1</m:t>
+          </m:r>
+          <m:r>
+            <w:rPr>
+              <w:rFonts w:ascii="Cambria Math" w:eastAsiaTheme="minorEastAsia" w:hAnsi="Cambria Math"/>
+              <w:lang w:val="en-US"/>
+            </w:rPr>
+            <w:br/>
+          </m:r>
+        </m:oMath>
+        <m:oMath>
+          <m:sSub>
+            <m:sSubPr>
+              <m:ctrlPr>
+                <w:rPr>
+                  <w:rFonts w:ascii="Cambria Math" w:eastAsiaTheme="minorEastAsia" w:hAnsi="Cambria Math"/>
+                  <w:i/>
+                  <w:lang w:val="en-US"/>
+                </w:rPr>
+              </m:ctrlPr>
+            </m:sSubPr>
+            <m:e>
+              <m:r>
+                <w:rPr>
+                  <w:rFonts w:ascii="Cambria Math" w:eastAsiaTheme="minorEastAsia" w:hAnsi="Cambria Math"/>
+                  <w:lang w:val="en-US"/>
+                </w:rPr>
+                <m:t>k</m:t>
+              </m:r>
+            </m:e>
+            <m:sub>
+              <m:r>
+                <w:rPr>
+                  <w:rFonts w:ascii="Cambria Math" w:eastAsiaTheme="minorEastAsia" w:hAnsi="Cambria Math"/>
+                  <w:lang w:val="en-US"/>
+                </w:rPr>
+                <m:t>w,3</m:t>
+              </m:r>
+            </m:sub>
+          </m:sSub>
+          <m:r>
+            <w:rPr>
+              <w:rFonts w:ascii="Cambria Math" w:eastAsiaTheme="minorEastAsia" w:hAnsi="Cambria Math"/>
+              <w:lang w:val="en-US"/>
+            </w:rPr>
+            <m:t>=</m:t>
+          </m:r>
+          <m:sSub>
+            <m:sSubPr>
+              <m:ctrlPr>
+                <w:rPr>
+                  <w:rFonts w:ascii="Cambria Math" w:eastAsiaTheme="minorEastAsia" w:hAnsi="Cambria Math"/>
+                  <w:i/>
+                  <w:lang w:val="en-US"/>
+                </w:rPr>
+              </m:ctrlPr>
+            </m:sSubPr>
+            <m:e>
+              <m:r>
+                <w:rPr>
+                  <w:rFonts w:ascii="Cambria Math" w:eastAsiaTheme="minorEastAsia" w:hAnsi="Cambria Math"/>
+                  <w:lang w:val="en-US"/>
+                </w:rPr>
+                <m:t>k</m:t>
+              </m:r>
+            </m:e>
+            <m:sub>
+              <m:r>
+                <w:rPr>
+                  <w:rFonts w:ascii="Cambria Math" w:eastAsiaTheme="minorEastAsia" w:hAnsi="Cambria Math"/>
+                  <w:lang w:val="en-US"/>
+                </w:rPr>
+                <m:t>d,3</m:t>
+              </m:r>
+            </m:sub>
+          </m:sSub>
+          <m:r>
+            <w:rPr>
+              <w:rFonts w:ascii="Cambria Math" w:eastAsiaTheme="minorEastAsia" w:hAnsi="Cambria Math"/>
+              <w:lang w:val="en-US"/>
+            </w:rPr>
+            <m:t>*</m:t>
+          </m:r>
+          <m:sSub>
+            <m:sSubPr>
+              <m:ctrlPr>
+                <w:rPr>
+                  <w:rFonts w:ascii="Cambria Math" w:eastAsiaTheme="minorEastAsia" w:hAnsi="Cambria Math"/>
+                  <w:i/>
+                  <w:lang w:val="en-US"/>
+                </w:rPr>
+              </m:ctrlPr>
+            </m:sSubPr>
+            <m:e>
+              <m:r>
+                <w:rPr>
+                  <w:rFonts w:ascii="Cambria Math" w:eastAsiaTheme="minorEastAsia" w:hAnsi="Cambria Math"/>
+                  <w:lang w:val="en-US"/>
+                </w:rPr>
+                <m:t>k</m:t>
+              </m:r>
+            </m:e>
+            <m:sub>
+              <m:r>
+                <w:rPr>
+                  <w:rFonts w:ascii="Cambria Math" w:eastAsiaTheme="minorEastAsia" w:hAnsi="Cambria Math"/>
+                  <w:lang w:val="en-US"/>
+                </w:rPr>
+                <m:t>p,3</m:t>
+              </m:r>
+            </m:sub>
+          </m:sSub>
+          <m:r>
+            <w:rPr>
+              <w:rFonts w:ascii="Cambria Math" w:eastAsiaTheme="minorEastAsia" w:hAnsi="Cambria Math"/>
+              <w:lang w:val="en-US"/>
+            </w:rPr>
+            <m:t>=0.707</m:t>
+          </m:r>
+        </m:oMath>
+      </m:oMathPara>
+    </w:p>
+    <w:p>
+      <w:pPr>
+        <w:jc w:val="center"/>
+        <w:rPr>
+          <w:rFonts w:eastAsiaTheme="minorEastAsia"/>
+          <w:lang w:val="en-US"/>
+        </w:rPr>
+      </w:pPr>
+      <w:r>
+        <w:rPr>
+          <w:rFonts w:eastAsiaTheme="minorEastAsia"/>
+          <w:noProof/>
+          <w:lang w:val="en-US"/>
+        </w:rPr>
+        <w:lastRenderedPageBreak/>
+        <w:drawing>
+          <wp:inline distT="0" distB="0" distL="0" distR="0" wp14:anchorId="0032AD19" wp14:editId="40A4C8E8">
+            <wp:extent cx="3747135" cy="2674094"/>
+            <wp:effectExtent l="0" t="0" r="5715" b="0"/>
+            <wp:docPr id="10" name="Picture 10"/>
+            <wp:cNvGraphicFramePr>
+              <a:graphicFrameLocks xmlns:a="http://schemas.openxmlformats.org/drawingml/2006/main" noChangeAspect="1"/>
+            </wp:cNvGraphicFramePr>
+            <a:graphic xmlns:a="http://schemas.openxmlformats.org/drawingml/2006/main">
+              <a:graphicData uri="http://schemas.openxmlformats.org/drawingml/2006/picture">
+                <pic:pic xmlns:pic="http://schemas.openxmlformats.org/drawingml/2006/picture">
+                  <pic:nvPicPr>
+                    <pic:cNvPr id="0" name="Picture 11"/>
+                    <pic:cNvPicPr>
+                      <a:picLocks noChangeAspect="1" noChangeArrowheads="1"/>
+                    </pic:cNvPicPr>
+                  </pic:nvPicPr>
+                  <pic:blipFill rotWithShape="1">
+                    <a:blip r:embed="rId13">
+                      <a:extLst>
+                        <a:ext uri="{28A0092B-C50C-407E-A947-70E740481C1C}">
+                          <a14:useLocalDpi xmlns:a14="http://schemas.microsoft.com/office/drawing/2010/main" val="0"/>
+                        </a:ext>
+                      </a:extLst>
+                    </a:blip>
+                    <a:srcRect l="15988" t="17754" r="13595" b="15216"/>
+                    <a:stretch/>
+                  </pic:blipFill>
+                  <pic:spPr bwMode="auto">
+                    <a:xfrm>
+                      <a:off x="0" y="0"/>
+                      <a:ext cx="3748042" cy="2674741"/>
+                    </a:xfrm>
+                    <a:prstGeom prst="rect">
+                      <a:avLst/>
+                    </a:prstGeom>
+                    <a:noFill/>
+                    <a:ln>
+                      <a:noFill/>
+                    </a:ln>
+                    <a:extLst>
+                      <a:ext uri="{53640926-AAD7-44D8-BBD7-CCE9431645EC}">
+                        <a14:shadowObscured xmlns:a14="http://schemas.microsoft.com/office/drawing/2010/main"/>
+                      </a:ext>
+                    </a:extLst>
+                  </pic:spPr>
+                </pic:pic>
+              </a:graphicData>
+            </a:graphic>
+          </wp:inline>
+        </w:drawing>
+      </w:r>
+    </w:p>
+    <w:p>
+      <w:pPr>
+        <w:rPr>
+          <w:rFonts w:eastAsiaTheme="minorEastAsia"/>
+          <w:lang w:val="en-US"/>
+        </w:rPr>
+      </w:pPr>
+      <m:oMathPara>
+        <m:oMath>
+          <m:sSub>
+            <m:sSubPr>
+              <m:ctrlPr>
+                <w:rPr>
+                  <w:rFonts w:ascii="Cambria Math" w:eastAsiaTheme="minorEastAsia" w:hAnsi="Cambria Math"/>
+                  <w:i/>
+                  <w:lang w:val="en-US"/>
+                </w:rPr>
+              </m:ctrlPr>
+            </m:sSubPr>
+            <m:e>
+              <m:r>
+                <w:rPr>
+                  <w:rFonts w:ascii="Cambria Math" w:eastAsiaTheme="minorEastAsia" w:hAnsi="Cambria Math"/>
+                  <w:lang w:val="en-US"/>
+                </w:rPr>
+                <m:t>k</m:t>
+              </m:r>
+            </m:e>
+            <m:sub>
+              <m:r>
+                <w:rPr>
+                  <w:rFonts w:ascii="Cambria Math" w:eastAsiaTheme="minorEastAsia" w:hAnsi="Cambria Math"/>
+                  <w:lang w:val="en-US"/>
+                </w:rPr>
+                <m:t>d</m:t>
+              </m:r>
+              <m:r>
+                <w:rPr>
+                  <w:rFonts w:ascii="Cambria Math" w:eastAsiaTheme="minorEastAsia" w:hAnsi="Cambria Math"/>
+                  <w:lang w:val="en-US"/>
+                </w:rPr>
+                <m:t>,5</m:t>
+              </m:r>
+            </m:sub>
+          </m:sSub>
+          <m:r>
+            <w:rPr>
+              <w:rFonts w:ascii="Cambria Math" w:eastAsiaTheme="minorEastAsia" w:hAnsi="Cambria Math"/>
+              <w:lang w:val="en-US"/>
+            </w:rPr>
+            <m:t>=</m:t>
+          </m:r>
+          <m:f>
+            <m:fPr>
+              <m:ctrlPr>
+                <w:rPr>
+                  <w:rFonts w:ascii="Cambria Math" w:eastAsiaTheme="minorEastAsia" w:hAnsi="Cambria Math"/>
+                  <w:i/>
+                  <w:lang w:val="en-US"/>
+                </w:rPr>
+              </m:ctrlPr>
+            </m:fPr>
+            <m:num>
+              <m:r>
+                <w:rPr>
+                  <w:rFonts w:ascii="Cambria Math" w:eastAsiaTheme="minorEastAsia" w:hAnsi="Cambria Math"/>
+                  <w:lang w:val="en-US"/>
+                </w:rPr>
+                <m:t>2*</m:t>
+              </m:r>
+              <m:func>
+                <m:funcPr>
+                  <m:ctrlPr>
+                    <w:rPr>
+                      <w:rFonts w:ascii="Cambria Math" w:eastAsiaTheme="minorEastAsia" w:hAnsi="Cambria Math"/>
+                      <w:i/>
+                      <w:lang w:val="en-US"/>
+                    </w:rPr>
+                  </m:ctrlPr>
+                </m:funcPr>
+                <m:fName>
+                  <m:r>
+                    <m:rPr>
+                      <m:sty m:val="p"/>
+                    </m:rPr>
+                    <w:rPr>
+                      <w:rFonts w:ascii="Cambria Math" w:eastAsiaTheme="minorEastAsia" w:hAnsi="Cambria Math"/>
+                      <w:lang w:val="en-US"/>
+                    </w:rPr>
+                    <m:t>sin</m:t>
+                  </m:r>
+                </m:fName>
+                <m:e>
+                  <m:d>
+                    <m:dPr>
+                      <m:ctrlPr>
+                        <w:rPr>
+                          <w:rFonts w:ascii="Cambria Math" w:eastAsiaTheme="minorEastAsia" w:hAnsi="Cambria Math"/>
+                          <w:i/>
+                          <w:lang w:val="en-US"/>
+                        </w:rPr>
+                      </m:ctrlPr>
+                    </m:dPr>
+                    <m:e>
+                      <m:f>
+                        <m:fPr>
+                          <m:ctrlPr>
+                            <w:rPr>
+                              <w:rFonts w:ascii="Cambria Math" w:eastAsiaTheme="minorEastAsia" w:hAnsi="Cambria Math"/>
+                              <w:i/>
+                              <w:lang w:val="en-US"/>
+                            </w:rPr>
+                          </m:ctrlPr>
+                        </m:fPr>
+                        <m:num>
+                          <m:r>
+                            <w:rPr>
+                              <w:rFonts w:ascii="Cambria Math" w:eastAsiaTheme="minorEastAsia" w:hAnsi="Cambria Math"/>
+                              <w:lang w:val="en-US"/>
+                            </w:rPr>
+                            <m:t>150</m:t>
+                          </m:r>
+                          <m:r>
+                            <m:rPr>
+                              <m:sty m:val="p"/>
+                            </m:rPr>
+                            <w:rPr>
+                              <w:rFonts w:ascii="Cambria Math" w:hAnsi="Cambria Math"/>
+                              <w:lang w:val="en-US"/>
+                            </w:rPr>
+                            <m:t>°</m:t>
+                          </m:r>
+                          <m:r>
+                            <w:rPr>
+                              <w:rFonts w:ascii="Cambria Math" w:eastAsiaTheme="minorEastAsia" w:hAnsi="Cambria Math"/>
+                              <w:lang w:val="en-US"/>
+                            </w:rPr>
+                            <m:t>*5</m:t>
+                          </m:r>
+                        </m:num>
+                        <m:den>
+                          <m:r>
+                            <w:rPr>
+                              <w:rFonts w:ascii="Cambria Math" w:eastAsiaTheme="minorEastAsia" w:hAnsi="Cambria Math"/>
+                              <w:lang w:val="en-US"/>
+                            </w:rPr>
+                            <m:t>2</m:t>
+                          </m:r>
+                        </m:den>
+                      </m:f>
+                    </m:e>
+                  </m:d>
+                </m:e>
+              </m:func>
+            </m:num>
+            <m:den>
+              <m:r>
+                <w:rPr>
+                  <w:rFonts w:ascii="Cambria Math" w:eastAsiaTheme="minorEastAsia" w:hAnsi="Cambria Math"/>
+                  <w:lang w:val="en-US"/>
+                </w:rPr>
+                <m:t>2</m:t>
+              </m:r>
+            </m:den>
+          </m:f>
+          <m:r>
+            <w:rPr>
+              <w:rFonts w:ascii="Cambria Math" w:eastAsiaTheme="minorEastAsia" w:hAnsi="Cambria Math"/>
+              <w:lang w:val="en-US"/>
+            </w:rPr>
             <m:t>=0.259</m:t>
+          </m:r>
+        </m:oMath>
+      </m:oMathPara>
+    </w:p>
+    <w:p>
+      <w:pPr>
+        <w:rPr>
+          <w:rFonts w:eastAsiaTheme="minorEastAsia"/>
+          <w:lang w:val="en-US"/>
+        </w:rPr>
+      </w:pPr>
+      <m:oMathPara>
+        <m:oMath>
+          <m:sSub>
+            <m:sSubPr>
+              <m:ctrlPr>
+                <w:rPr>
+                  <w:rFonts w:ascii="Cambria Math" w:eastAsiaTheme="minorEastAsia" w:hAnsi="Cambria Math"/>
+                  <w:i/>
+                  <w:lang w:val="en-US"/>
+                </w:rPr>
+              </m:ctrlPr>
+            </m:sSubPr>
+            <m:e>
+              <m:r>
+                <w:rPr>
+                  <w:rFonts w:ascii="Cambria Math" w:eastAsiaTheme="minorEastAsia" w:hAnsi="Cambria Math"/>
+                  <w:lang w:val="en-US"/>
+                </w:rPr>
+                <m:t>k</m:t>
+              </m:r>
+            </m:e>
+            <m:sub>
+              <m:r>
+                <w:rPr>
+                  <w:rFonts w:ascii="Cambria Math" w:eastAsiaTheme="minorEastAsia" w:hAnsi="Cambria Math"/>
+                  <w:lang w:val="en-US"/>
+                </w:rPr>
+                <m:t>p</m:t>
+              </m:r>
+              <m:r>
+                <w:rPr>
+                  <w:rFonts w:ascii="Cambria Math" w:eastAsiaTheme="minorEastAsia" w:hAnsi="Cambria Math"/>
+                  <w:lang w:val="en-US"/>
+                </w:rPr>
+                <m:t>,5</m:t>
+              </m:r>
+            </m:sub>
+          </m:sSub>
+          <m:r>
+            <w:rPr>
+              <w:rFonts w:ascii="Cambria Math" w:eastAsiaTheme="minorEastAsia" w:hAnsi="Cambria Math"/>
+              <w:lang w:val="en-US"/>
+            </w:rPr>
+            <m:t>=</m:t>
+          </m:r>
+          <m:func>
+            <m:funcPr>
+              <m:ctrlPr>
+                <w:rPr>
+                  <w:rFonts w:ascii="Cambria Math" w:eastAsiaTheme="minorEastAsia" w:hAnsi="Cambria Math"/>
+                  <w:i/>
+                  <w:lang w:val="en-US"/>
+                </w:rPr>
+              </m:ctrlPr>
+            </m:funcPr>
+            <m:fName>
+              <m:r>
+                <m:rPr>
+                  <m:sty m:val="p"/>
+                </m:rPr>
+                <w:rPr>
+                  <w:rFonts w:ascii="Cambria Math" w:eastAsiaTheme="minorEastAsia" w:hAnsi="Cambria Math"/>
+                  <w:lang w:val="en-US"/>
+                </w:rPr>
+                <m:t>sin</m:t>
+              </m:r>
+            </m:fName>
+            <m:e>
+              <m:d>
+                <m:dPr>
+                  <m:ctrlPr>
+                    <w:rPr>
+                      <w:rFonts w:ascii="Cambria Math" w:eastAsiaTheme="minorEastAsia" w:hAnsi="Cambria Math"/>
+                      <w:i/>
+                      <w:lang w:val="en-US"/>
+                    </w:rPr>
+                  </m:ctrlPr>
+                </m:dPr>
+                <m:e>
+                  <m:r>
+                    <w:rPr>
+                      <w:rFonts w:ascii="Cambria Math" w:eastAsiaTheme="minorEastAsia" w:hAnsi="Cambria Math"/>
+                      <w:lang w:val="en-US"/>
+                    </w:rPr>
+                    <m:t>5</m:t>
+                  </m:r>
+                  <m:r>
+                    <w:rPr>
+                      <w:rFonts w:ascii="Cambria Math" w:eastAsiaTheme="minorEastAsia" w:hAnsi="Cambria Math"/>
+                      <w:lang w:val="en-US"/>
+                    </w:rPr>
+                    <m:t>*</m:t>
+                  </m:r>
+                  <m:f>
+                    <m:fPr>
+                      <m:ctrlPr>
+                        <w:rPr>
+                          <w:rFonts w:ascii="Cambria Math" w:eastAsiaTheme="minorEastAsia" w:hAnsi="Cambria Math"/>
+                          <w:i/>
+                          <w:lang w:val="en-US"/>
+                        </w:rPr>
+                      </m:ctrlPr>
+                    </m:fPr>
+                    <m:num>
+                      <m:r>
+                        <w:rPr>
+                          <w:rFonts w:ascii="Cambria Math" w:eastAsiaTheme="minorEastAsia" w:hAnsi="Cambria Math"/>
+                          <w:lang w:val="en-US"/>
+                        </w:rPr>
+                        <m:t>180</m:t>
+                      </m:r>
+                    </m:num>
+                    <m:den>
+                      <m:r>
+                        <w:rPr>
+                          <w:rFonts w:ascii="Cambria Math" w:eastAsiaTheme="minorEastAsia" w:hAnsi="Cambria Math"/>
+                          <w:lang w:val="en-US"/>
+                        </w:rPr>
+                        <m:t>2</m:t>
+                      </m:r>
+                    </m:den>
+                  </m:f>
+                </m:e>
+              </m:d>
+            </m:e>
+          </m:func>
+          <m:r>
+            <w:rPr>
+              <w:rFonts w:ascii="Cambria Math" w:eastAsiaTheme="minorEastAsia" w:hAnsi="Cambria Math"/>
+              <w:lang w:val="en-US"/>
+            </w:rPr>
+            <m:t>=1</m:t>
+          </m:r>
+        </m:oMath>
+      </m:oMathPara>
+    </w:p>
+    <w:p>
+      <w:pPr>
+        <w:rPr>
+          <w:rFonts w:eastAsiaTheme="minorEastAsia"/>
+          <w:lang w:val="en-US"/>
+        </w:rPr>
+      </w:pPr>
+      <m:oMathPara>
+        <m:oMath>
+          <m:sSub>
+            <m:sSubPr>
+              <m:ctrlPr>
+                <w:rPr>
+                  <w:rFonts w:ascii="Cambria Math" w:eastAsiaTheme="minorEastAsia" w:hAnsi="Cambria Math"/>
+                  <w:i/>
+                  <w:lang w:val="en-US"/>
+                </w:rPr>
+              </m:ctrlPr>
+            </m:sSubPr>
+            <m:e>
+              <m:r>
+                <w:rPr>
+                  <w:rFonts w:ascii="Cambria Math" w:eastAsiaTheme="minorEastAsia" w:hAnsi="Cambria Math"/>
+                  <w:lang w:val="en-US"/>
+                </w:rPr>
+                <m:t>k</m:t>
+              </m:r>
+            </m:e>
+            <m:sub>
+              <m:r>
+                <w:rPr>
+                  <w:rFonts w:ascii="Cambria Math" w:eastAsiaTheme="minorEastAsia" w:hAnsi="Cambria Math"/>
+                  <w:lang w:val="en-US"/>
+                </w:rPr>
+                <m:t>w,</m:t>
+              </m:r>
+              <m:r>
+                <w:rPr>
+                  <w:rFonts w:ascii="Cambria Math" w:eastAsiaTheme="minorEastAsia" w:hAnsi="Cambria Math"/>
+                  <w:lang w:val="en-US"/>
+                </w:rPr>
+                <m:t>5</m:t>
+              </m:r>
+            </m:sub>
+          </m:sSub>
+          <m:r>
+            <w:rPr>
+              <w:rFonts w:ascii="Cambria Math" w:eastAsiaTheme="minorEastAsia" w:hAnsi="Cambria Math"/>
+              <w:lang w:val="en-US"/>
+            </w:rPr>
+            <m:t>=</m:t>
+          </m:r>
+          <m:sSub>
+            <m:sSubPr>
+              <m:ctrlPr>
+                <w:rPr>
+                  <w:rFonts w:ascii="Cambria Math" w:eastAsiaTheme="minorEastAsia" w:hAnsi="Cambria Math"/>
+                  <w:i/>
+                  <w:lang w:val="en-US"/>
+                </w:rPr>
+              </m:ctrlPr>
+            </m:sSubPr>
+            <m:e>
+              <m:r>
+                <w:rPr>
+                  <w:rFonts w:ascii="Cambria Math" w:eastAsiaTheme="minorEastAsia" w:hAnsi="Cambria Math"/>
+                  <w:lang w:val="en-US"/>
+                </w:rPr>
+                <m:t>k</m:t>
+              </m:r>
+            </m:e>
+            <m:sub>
+              <m:r>
+                <w:rPr>
+                  <w:rFonts w:ascii="Cambria Math" w:eastAsiaTheme="minorEastAsia" w:hAnsi="Cambria Math"/>
+                  <w:lang w:val="en-US"/>
+                </w:rPr>
+                <m:t>d,</m:t>
+              </m:r>
+              <m:r>
+                <w:rPr>
+                  <w:rFonts w:ascii="Cambria Math" w:eastAsiaTheme="minorEastAsia" w:hAnsi="Cambria Math"/>
+                  <w:lang w:val="en-US"/>
+                </w:rPr>
+                <m:t>5</m:t>
+              </m:r>
+            </m:sub>
+          </m:sSub>
+          <m:r>
+            <w:rPr>
+              <w:rFonts w:ascii="Cambria Math" w:eastAsiaTheme="minorEastAsia" w:hAnsi="Cambria Math"/>
+              <w:lang w:val="en-US"/>
+            </w:rPr>
+            <m:t>*</m:t>
+          </m:r>
+          <m:sSub>
+            <m:sSubPr>
+              <m:ctrlPr>
+                <w:rPr>
+                  <w:rFonts w:ascii="Cambria Math" w:eastAsiaTheme="minorEastAsia" w:hAnsi="Cambria Math"/>
+                  <w:i/>
+                  <w:lang w:val="en-US"/>
+                </w:rPr>
+              </m:ctrlPr>
+            </m:sSubPr>
+            <m:e>
+              <m:r>
+                <w:rPr>
+                  <w:rFonts w:ascii="Cambria Math" w:eastAsiaTheme="minorEastAsia" w:hAnsi="Cambria Math"/>
+                  <w:lang w:val="en-US"/>
+                </w:rPr>
+                <m:t>k</m:t>
+              </m:r>
+            </m:e>
+            <m:sub>
+              <m:r>
+                <w:rPr>
+                  <w:rFonts w:ascii="Cambria Math" w:eastAsiaTheme="minorEastAsia" w:hAnsi="Cambria Math"/>
+                  <w:lang w:val="en-US"/>
+                </w:rPr>
+                <m:t>p,</m:t>
+              </m:r>
+              <m:r>
+                <w:rPr>
+                  <w:rFonts w:ascii="Cambria Math" w:eastAsiaTheme="minorEastAsia" w:hAnsi="Cambria Math"/>
+                  <w:lang w:val="en-US"/>
+                </w:rPr>
+                <m:t>5</m:t>
+              </m:r>
+            </m:sub>
+          </m:sSub>
+          <m:r>
+            <w:rPr>
+              <w:rFonts w:ascii="Cambria Math" w:eastAsiaTheme="minorEastAsia" w:hAnsi="Cambria Math"/>
+              <w:lang w:val="en-US"/>
+            </w:rPr>
+            <m:t>=0.</m:t>
+          </m:r>
+          <m:r>
+            <w:rPr>
+              <w:rFonts w:ascii="Cambria Math" w:eastAsiaTheme="minorEastAsia" w:hAnsi="Cambria Math"/>
+              <w:lang w:val="en-US"/>
+            </w:rPr>
+            <m:t>259</m:t>
           </m:r>
         </m:oMath>
       </m:oMathPara>
@@ -5804,15 +6605,88 @@
     </w:p>
     <w:p>
       <w:pPr>
-        <w:rPr>
-          <w:lang w:val="en-US"/>
-        </w:rPr>
-      </w:pPr>
+        <w:jc w:val="center"/>
+        <w:rPr>
+          <w:lang w:val="en-US"/>
+        </w:rPr>
+      </w:pPr>
+      <w:r>
+        <w:rPr>
+          <w:noProof/>
+          <w:lang w:val="en-US"/>
+        </w:rPr>
+        <w:drawing>
+          <wp:inline distT="0" distB="0" distL="0" distR="0" wp14:anchorId="3748397B" wp14:editId="384372A1">
+            <wp:extent cx="2245939" cy="1737727"/>
+            <wp:effectExtent l="0" t="0" r="2540" b="0"/>
+            <wp:docPr id="6" name="Picture 6"/>
+            <wp:cNvGraphicFramePr>
+              <a:graphicFrameLocks xmlns:a="http://schemas.openxmlformats.org/drawingml/2006/main" noChangeAspect="1"/>
+            </wp:cNvGraphicFramePr>
+            <a:graphic xmlns:a="http://schemas.openxmlformats.org/drawingml/2006/main">
+              <a:graphicData uri="http://schemas.openxmlformats.org/drawingml/2006/picture">
+                <pic:pic xmlns:pic="http://schemas.openxmlformats.org/drawingml/2006/picture">
+                  <pic:nvPicPr>
+                    <pic:cNvPr id="0" name="Picture 7"/>
+                    <pic:cNvPicPr>
+                      <a:picLocks noChangeAspect="1" noChangeArrowheads="1"/>
+                    </pic:cNvPicPr>
+                  </pic:nvPicPr>
+                  <pic:blipFill rotWithShape="1">
+                    <a:blip r:embed="rId14">
+                      <a:extLst>
+                        <a:ext uri="{28A0092B-C50C-407E-A947-70E740481C1C}">
+                          <a14:useLocalDpi xmlns:a14="http://schemas.microsoft.com/office/drawing/2010/main" val="0"/>
+                        </a:ext>
+                      </a:extLst>
+                    </a:blip>
+                    <a:srcRect l="14301" t="9804" r="10104" b="12180"/>
+                    <a:stretch/>
+                  </pic:blipFill>
+                  <pic:spPr bwMode="auto">
+                    <a:xfrm>
+                      <a:off x="0" y="0"/>
+                      <a:ext cx="2258751" cy="1747640"/>
+                    </a:xfrm>
+                    <a:prstGeom prst="rect">
+                      <a:avLst/>
+                    </a:prstGeom>
+                    <a:noFill/>
+                    <a:ln>
+                      <a:noFill/>
+                    </a:ln>
+                    <a:extLst>
+                      <a:ext uri="{53640926-AAD7-44D8-BBD7-CCE9431645EC}">
+                        <a14:shadowObscured xmlns:a14="http://schemas.microsoft.com/office/drawing/2010/main"/>
+                      </a:ext>
+                    </a:extLst>
+                  </pic:spPr>
+                </pic:pic>
+              </a:graphicData>
+            </a:graphic>
+          </wp:inline>
+        </w:drawing>
+      </w:r>
     </w:p>
     <w:p>
       <w:pPr>
         <w:rPr>
+          <w:lang w:val="en-US"/>
+        </w:rPr>
+      </w:pPr>
+      <w:r>
+        <w:rPr>
+          <w:lang w:val="en-US"/>
+        </w:rPr>
+        <w:t>For maximum winding factor winding 1 3 5 and 7 should be positive current and 2,4,6 are negative current. For distribution factor calculation, all vector is summed in MATLAB and divided by algebraic sum which is formulated in the following equation.</w:t>
+      </w:r>
+    </w:p>
+    <w:p>
+      <w:pPr>
+        <w:rPr>
           <w:rFonts w:eastAsiaTheme="minorEastAsia"/>
+          <w:sz w:val="20"/>
+          <w:szCs w:val="20"/>
           <w:lang w:val="en-US"/>
         </w:rPr>
       </w:pPr>
@@ -5824,6 +6698,8 @@
                 <w:rPr>
                   <w:rFonts w:ascii="Cambria Math" w:eastAsiaTheme="minorEastAsia" w:hAnsi="Cambria Math"/>
                   <w:i/>
+                  <w:sz w:val="20"/>
+                  <w:szCs w:val="20"/>
                   <w:lang w:val="en-US"/>
                 </w:rPr>
               </m:ctrlPr>
@@ -5832,6 +6708,8 @@
               <m:r>
                 <w:rPr>
                   <w:rFonts w:ascii="Cambria Math" w:eastAsiaTheme="minorEastAsia" w:hAnsi="Cambria Math"/>
+                  <w:sz w:val="20"/>
+                  <w:szCs w:val="20"/>
                   <w:lang w:val="en-US"/>
                 </w:rPr>
                 <m:t>k</m:t>
@@ -5841,9 +6719,892 @@
               <m:r>
                 <w:rPr>
                   <w:rFonts w:ascii="Cambria Math" w:eastAsiaTheme="minorEastAsia" w:hAnsi="Cambria Math"/>
-                  <w:lang w:val="en-US"/>
-                </w:rPr>
-                <m:t>w,1</m:t>
+                  <w:sz w:val="20"/>
+                  <w:szCs w:val="20"/>
+                  <w:lang w:val="en-US"/>
+                </w:rPr>
+                <m:t>d</m:t>
+              </m:r>
+              <m:r>
+                <w:rPr>
+                  <w:rFonts w:ascii="Cambria Math" w:eastAsiaTheme="minorEastAsia" w:hAnsi="Cambria Math"/>
+                  <w:sz w:val="20"/>
+                  <w:szCs w:val="20"/>
+                  <w:lang w:val="en-US"/>
+                </w:rPr>
+                <m:t>,1</m:t>
+              </m:r>
+            </m:sub>
+          </m:sSub>
+          <m:r>
+            <w:rPr>
+              <w:rFonts w:ascii="Cambria Math" w:eastAsiaTheme="minorEastAsia" w:hAnsi="Cambria Math"/>
+              <w:sz w:val="20"/>
+              <w:szCs w:val="20"/>
+              <w:lang w:val="en-US"/>
+            </w:rPr>
+            <m:t>=</m:t>
+          </m:r>
+          <m:f>
+            <m:fPr>
+              <m:ctrlPr>
+                <w:rPr>
+                  <w:rFonts w:ascii="Cambria Math" w:eastAsiaTheme="minorEastAsia" w:hAnsi="Cambria Math"/>
+                  <w:i/>
+                  <w:sz w:val="20"/>
+                  <w:szCs w:val="20"/>
+                  <w:lang w:val="en-US"/>
+                </w:rPr>
+              </m:ctrlPr>
+            </m:fPr>
+            <m:num>
+              <m:r>
+                <w:rPr>
+                  <w:rFonts w:ascii="Cambria Math" w:eastAsiaTheme="minorEastAsia" w:hAnsi="Cambria Math"/>
+                  <w:sz w:val="20"/>
+                  <w:szCs w:val="20"/>
+                  <w:lang w:val="en-US"/>
+                </w:rPr>
+                <m:t>|</m:t>
+              </m:r>
+              <m:sSup>
+                <m:sSupPr>
+                  <m:ctrlPr>
+                    <w:rPr>
+                      <w:rFonts w:ascii="Cambria Math" w:eastAsiaTheme="minorEastAsia" w:hAnsi="Cambria Math"/>
+                      <w:i/>
+                      <w:sz w:val="20"/>
+                      <w:szCs w:val="20"/>
+                      <w:lang w:val="en-US"/>
+                    </w:rPr>
+                  </m:ctrlPr>
+                </m:sSupPr>
+                <m:e>
+                  <m:r>
+                    <w:rPr>
+                      <w:rFonts w:ascii="Cambria Math" w:eastAsiaTheme="minorEastAsia" w:hAnsi="Cambria Math"/>
+                      <w:sz w:val="20"/>
+                      <w:szCs w:val="20"/>
+                      <w:lang w:val="en-US"/>
+                    </w:rPr>
+                    <m:t>e</m:t>
+                  </m:r>
+                </m:e>
+                <m:sup>
+                  <m:r>
+                    <w:rPr>
+                      <w:rFonts w:ascii="Cambria Math" w:eastAsiaTheme="minorEastAsia" w:hAnsi="Cambria Math"/>
+                      <w:sz w:val="20"/>
+                      <w:szCs w:val="20"/>
+                      <w:lang w:val="en-US"/>
+                    </w:rPr>
+                    <m:t xml:space="preserve">j0 </m:t>
+                  </m:r>
+                </m:sup>
+              </m:sSup>
+              <m:r>
+                <w:rPr>
+                  <w:rFonts w:ascii="Cambria Math" w:eastAsiaTheme="minorEastAsia" w:hAnsi="Cambria Math"/>
+                  <w:sz w:val="20"/>
+                  <w:szCs w:val="20"/>
+                  <w:lang w:val="en-US"/>
+                </w:rPr>
+                <m:t>+</m:t>
+              </m:r>
+              <m:sSup>
+                <m:sSupPr>
+                  <m:ctrlPr>
+                    <w:rPr>
+                      <w:rFonts w:ascii="Cambria Math" w:eastAsiaTheme="minorEastAsia" w:hAnsi="Cambria Math"/>
+                      <w:i/>
+                      <w:sz w:val="20"/>
+                      <w:szCs w:val="20"/>
+                      <w:lang w:val="en-US"/>
+                    </w:rPr>
+                  </m:ctrlPr>
+                </m:sSupPr>
+                <m:e>
+                  <m:r>
+                    <w:rPr>
+                      <w:rFonts w:ascii="Cambria Math" w:eastAsiaTheme="minorEastAsia" w:hAnsi="Cambria Math"/>
+                      <w:sz w:val="20"/>
+                      <w:szCs w:val="20"/>
+                      <w:lang w:val="en-US"/>
+                    </w:rPr>
+                    <m:t>e</m:t>
+                  </m:r>
+                </m:e>
+                <m:sup>
+                  <m:f>
+                    <m:fPr>
+                      <m:ctrlPr>
+                        <w:rPr>
+                          <w:rFonts w:ascii="Cambria Math" w:eastAsiaTheme="minorEastAsia" w:hAnsi="Cambria Math"/>
+                          <w:i/>
+                          <w:sz w:val="20"/>
+                          <w:szCs w:val="20"/>
+                          <w:lang w:val="en-US"/>
+                        </w:rPr>
+                      </m:ctrlPr>
+                    </m:fPr>
+                    <m:num>
+                      <m:r>
+                        <w:rPr>
+                          <w:rFonts w:ascii="Cambria Math" w:eastAsiaTheme="minorEastAsia" w:hAnsi="Cambria Math"/>
+                          <w:sz w:val="20"/>
+                          <w:szCs w:val="20"/>
+                          <w:lang w:val="en-US"/>
+                        </w:rPr>
+                        <m:t>j</m:t>
+                      </m:r>
+                      <m:d>
+                        <m:dPr>
+                          <m:ctrlPr>
+                            <w:rPr>
+                              <w:rFonts w:ascii="Cambria Math" w:eastAsiaTheme="minorEastAsia" w:hAnsi="Cambria Math"/>
+                              <w:i/>
+                              <w:sz w:val="20"/>
+                              <w:szCs w:val="20"/>
+                              <w:lang w:val="en-US"/>
+                            </w:rPr>
+                          </m:ctrlPr>
+                        </m:dPr>
+                        <m:e>
+                          <m:r>
+                            <w:rPr>
+                              <w:rFonts w:ascii="Cambria Math" w:eastAsiaTheme="minorEastAsia" w:hAnsi="Cambria Math"/>
+                              <w:sz w:val="20"/>
+                              <w:szCs w:val="20"/>
+                              <w:lang w:val="en-US"/>
+                            </w:rPr>
+                            <m:t>342.86</m:t>
+                          </m:r>
+                        </m:e>
+                      </m:d>
+                      <m:r>
+                        <w:rPr>
+                          <w:rFonts w:ascii="Cambria Math" w:eastAsiaTheme="minorEastAsia" w:hAnsi="Cambria Math"/>
+                          <w:sz w:val="20"/>
+                          <w:szCs w:val="20"/>
+                          <w:lang w:val="en-US"/>
+                        </w:rPr>
+                        <m:t>2π</m:t>
+                      </m:r>
+                    </m:num>
+                    <m:den>
+                      <m:r>
+                        <w:rPr>
+                          <w:rFonts w:ascii="Cambria Math" w:eastAsiaTheme="minorEastAsia" w:hAnsi="Cambria Math"/>
+                          <w:sz w:val="20"/>
+                          <w:szCs w:val="20"/>
+                          <w:lang w:val="en-US"/>
+                        </w:rPr>
+                        <m:t>180</m:t>
+                      </m:r>
+                    </m:den>
+                  </m:f>
+                  <m:r>
+                    <w:rPr>
+                      <w:rFonts w:ascii="Cambria Math" w:eastAsiaTheme="minorEastAsia" w:hAnsi="Cambria Math"/>
+                      <w:sz w:val="20"/>
+                      <w:szCs w:val="20"/>
+                      <w:lang w:val="en-US"/>
+                    </w:rPr>
+                    <m:t xml:space="preserve"> </m:t>
+                  </m:r>
+                </m:sup>
+              </m:sSup>
+              <m:r>
+                <w:rPr>
+                  <w:rFonts w:ascii="Cambria Math" w:eastAsiaTheme="minorEastAsia" w:hAnsi="Cambria Math"/>
+                  <w:sz w:val="20"/>
+                  <w:szCs w:val="20"/>
+                  <w:lang w:val="en-US"/>
+                </w:rPr>
+                <m:t>+</m:t>
+              </m:r>
+              <m:sSup>
+                <m:sSupPr>
+                  <m:ctrlPr>
+                    <w:rPr>
+                      <w:rFonts w:ascii="Cambria Math" w:eastAsiaTheme="minorEastAsia" w:hAnsi="Cambria Math"/>
+                      <w:i/>
+                      <w:sz w:val="20"/>
+                      <w:szCs w:val="20"/>
+                      <w:lang w:val="en-US"/>
+                    </w:rPr>
+                  </m:ctrlPr>
+                </m:sSupPr>
+                <m:e>
+                  <m:r>
+                    <w:rPr>
+                      <w:rFonts w:ascii="Cambria Math" w:eastAsiaTheme="minorEastAsia" w:hAnsi="Cambria Math"/>
+                      <w:sz w:val="20"/>
+                      <w:szCs w:val="20"/>
+                      <w:lang w:val="en-US"/>
+                    </w:rPr>
+                    <m:t>e</m:t>
+                  </m:r>
+                </m:e>
+                <m:sup>
+                  <m:f>
+                    <m:fPr>
+                      <m:ctrlPr>
+                        <w:rPr>
+                          <w:rFonts w:ascii="Cambria Math" w:eastAsiaTheme="minorEastAsia" w:hAnsi="Cambria Math"/>
+                          <w:i/>
+                          <w:sz w:val="20"/>
+                          <w:szCs w:val="20"/>
+                          <w:lang w:val="en-US"/>
+                        </w:rPr>
+                      </m:ctrlPr>
+                    </m:fPr>
+                    <m:num>
+                      <m:r>
+                        <w:rPr>
+                          <w:rFonts w:ascii="Cambria Math" w:eastAsiaTheme="minorEastAsia" w:hAnsi="Cambria Math"/>
+                          <w:sz w:val="20"/>
+                          <w:szCs w:val="20"/>
+                          <w:lang w:val="en-US"/>
+                        </w:rPr>
+                        <m:t>j</m:t>
+                      </m:r>
+                      <m:d>
+                        <m:dPr>
+                          <m:ctrlPr>
+                            <w:rPr>
+                              <w:rFonts w:ascii="Cambria Math" w:eastAsiaTheme="minorEastAsia" w:hAnsi="Cambria Math"/>
+                              <w:i/>
+                              <w:sz w:val="20"/>
+                              <w:szCs w:val="20"/>
+                              <w:lang w:val="en-US"/>
+                            </w:rPr>
+                          </m:ctrlPr>
+                        </m:dPr>
+                        <m:e>
+                          <m:r>
+                            <w:rPr>
+                              <w:rFonts w:ascii="Cambria Math" w:eastAsiaTheme="minorEastAsia" w:hAnsi="Cambria Math"/>
+                              <w:sz w:val="20"/>
+                              <w:szCs w:val="20"/>
+                              <w:lang w:val="en-US"/>
+                            </w:rPr>
+                            <m:t>32</m:t>
+                          </m:r>
+                          <m:r>
+                            <w:rPr>
+                              <w:rFonts w:ascii="Cambria Math" w:eastAsiaTheme="minorEastAsia" w:hAnsi="Cambria Math"/>
+                              <w:sz w:val="20"/>
+                              <w:szCs w:val="20"/>
+                              <w:lang w:val="en-US"/>
+                            </w:rPr>
+                            <m:t>5</m:t>
+                          </m:r>
+                          <m:r>
+                            <w:rPr>
+                              <w:rFonts w:ascii="Cambria Math" w:eastAsiaTheme="minorEastAsia" w:hAnsi="Cambria Math"/>
+                              <w:sz w:val="20"/>
+                              <w:szCs w:val="20"/>
+                              <w:lang w:val="en-US"/>
+                            </w:rPr>
+                            <m:t>.</m:t>
+                          </m:r>
+                          <m:r>
+                            <w:rPr>
+                              <w:rFonts w:ascii="Cambria Math" w:eastAsiaTheme="minorEastAsia" w:hAnsi="Cambria Math"/>
+                              <w:sz w:val="20"/>
+                              <w:szCs w:val="20"/>
+                              <w:lang w:val="en-US"/>
+                            </w:rPr>
+                            <m:t>71</m:t>
+                          </m:r>
+                        </m:e>
+                      </m:d>
+                      <m:r>
+                        <w:rPr>
+                          <w:rFonts w:ascii="Cambria Math" w:eastAsiaTheme="minorEastAsia" w:hAnsi="Cambria Math"/>
+                          <w:sz w:val="20"/>
+                          <w:szCs w:val="20"/>
+                          <w:lang w:val="en-US"/>
+                        </w:rPr>
+                        <m:t>2π</m:t>
+                      </m:r>
+                    </m:num>
+                    <m:den>
+                      <m:r>
+                        <w:rPr>
+                          <w:rFonts w:ascii="Cambria Math" w:eastAsiaTheme="minorEastAsia" w:hAnsi="Cambria Math"/>
+                          <w:sz w:val="20"/>
+                          <w:szCs w:val="20"/>
+                          <w:lang w:val="en-US"/>
+                        </w:rPr>
+                        <m:t>180</m:t>
+                      </m:r>
+                    </m:den>
+                  </m:f>
+                  <m:r>
+                    <w:rPr>
+                      <w:rFonts w:ascii="Cambria Math" w:eastAsiaTheme="minorEastAsia" w:hAnsi="Cambria Math"/>
+                      <w:sz w:val="20"/>
+                      <w:szCs w:val="20"/>
+                      <w:lang w:val="en-US"/>
+                    </w:rPr>
+                    <m:t xml:space="preserve"> </m:t>
+                  </m:r>
+                </m:sup>
+              </m:sSup>
+              <m:r>
+                <w:rPr>
+                  <w:rFonts w:ascii="Cambria Math" w:eastAsiaTheme="minorEastAsia" w:hAnsi="Cambria Math"/>
+                  <w:sz w:val="20"/>
+                  <w:szCs w:val="20"/>
+                  <w:lang w:val="en-US"/>
+                </w:rPr>
+                <m:t>+</m:t>
+              </m:r>
+              <m:sSup>
+                <m:sSupPr>
+                  <m:ctrlPr>
+                    <w:rPr>
+                      <w:rFonts w:ascii="Cambria Math" w:eastAsiaTheme="minorEastAsia" w:hAnsi="Cambria Math"/>
+                      <w:i/>
+                      <w:sz w:val="20"/>
+                      <w:szCs w:val="20"/>
+                      <w:lang w:val="en-US"/>
+                    </w:rPr>
+                  </m:ctrlPr>
+                </m:sSupPr>
+                <m:e>
+                  <m:r>
+                    <w:rPr>
+                      <w:rFonts w:ascii="Cambria Math" w:eastAsiaTheme="minorEastAsia" w:hAnsi="Cambria Math"/>
+                      <w:sz w:val="20"/>
+                      <w:szCs w:val="20"/>
+                      <w:lang w:val="en-US"/>
+                    </w:rPr>
+                    <m:t>e</m:t>
+                  </m:r>
+                </m:e>
+                <m:sup>
+                  <m:f>
+                    <m:fPr>
+                      <m:ctrlPr>
+                        <w:rPr>
+                          <w:rFonts w:ascii="Cambria Math" w:eastAsiaTheme="minorEastAsia" w:hAnsi="Cambria Math"/>
+                          <w:i/>
+                          <w:sz w:val="20"/>
+                          <w:szCs w:val="20"/>
+                          <w:lang w:val="en-US"/>
+                        </w:rPr>
+                      </m:ctrlPr>
+                    </m:fPr>
+                    <m:num>
+                      <m:r>
+                        <w:rPr>
+                          <w:rFonts w:ascii="Cambria Math" w:eastAsiaTheme="minorEastAsia" w:hAnsi="Cambria Math"/>
+                          <w:sz w:val="20"/>
+                          <w:szCs w:val="20"/>
+                          <w:lang w:val="en-US"/>
+                        </w:rPr>
+                        <m:t>j</m:t>
+                      </m:r>
+                      <m:d>
+                        <m:dPr>
+                          <m:ctrlPr>
+                            <w:rPr>
+                              <w:rFonts w:ascii="Cambria Math" w:eastAsiaTheme="minorEastAsia" w:hAnsi="Cambria Math"/>
+                              <w:i/>
+                              <w:sz w:val="20"/>
+                              <w:szCs w:val="20"/>
+                              <w:lang w:val="en-US"/>
+                            </w:rPr>
+                          </m:ctrlPr>
+                        </m:dPr>
+                        <m:e>
+                          <m:r>
+                            <w:rPr>
+                              <w:rFonts w:ascii="Cambria Math" w:eastAsiaTheme="minorEastAsia" w:hAnsi="Cambria Math"/>
+                              <w:sz w:val="20"/>
+                              <w:szCs w:val="20"/>
+                              <w:lang w:val="en-US"/>
+                            </w:rPr>
+                            <m:t>3</m:t>
+                          </m:r>
+                          <m:r>
+                            <w:rPr>
+                              <w:rFonts w:ascii="Cambria Math" w:eastAsiaTheme="minorEastAsia" w:hAnsi="Cambria Math"/>
+                              <w:sz w:val="20"/>
+                              <w:szCs w:val="20"/>
+                              <w:lang w:val="en-US"/>
+                            </w:rPr>
+                            <m:t>08.57</m:t>
+                          </m:r>
+                        </m:e>
+                      </m:d>
+                      <m:r>
+                        <w:rPr>
+                          <w:rFonts w:ascii="Cambria Math" w:eastAsiaTheme="minorEastAsia" w:hAnsi="Cambria Math"/>
+                          <w:sz w:val="20"/>
+                          <w:szCs w:val="20"/>
+                          <w:lang w:val="en-US"/>
+                        </w:rPr>
+                        <m:t>2π</m:t>
+                      </m:r>
+                    </m:num>
+                    <m:den>
+                      <m:r>
+                        <w:rPr>
+                          <w:rFonts w:ascii="Cambria Math" w:eastAsiaTheme="minorEastAsia" w:hAnsi="Cambria Math"/>
+                          <w:sz w:val="20"/>
+                          <w:szCs w:val="20"/>
+                          <w:lang w:val="en-US"/>
+                        </w:rPr>
+                        <m:t>180</m:t>
+                      </m:r>
+                    </m:den>
+                  </m:f>
+                  <m:r>
+                    <w:rPr>
+                      <w:rFonts w:ascii="Cambria Math" w:eastAsiaTheme="minorEastAsia" w:hAnsi="Cambria Math"/>
+                      <w:sz w:val="20"/>
+                      <w:szCs w:val="20"/>
+                      <w:lang w:val="en-US"/>
+                    </w:rPr>
+                    <m:t xml:space="preserve"> </m:t>
+                  </m:r>
+                </m:sup>
+              </m:sSup>
+              <m:r>
+                <w:rPr>
+                  <w:rFonts w:ascii="Cambria Math" w:eastAsiaTheme="minorEastAsia" w:hAnsi="Cambria Math"/>
+                  <w:sz w:val="20"/>
+                  <w:szCs w:val="20"/>
+                  <w:lang w:val="en-US"/>
+                </w:rPr>
+                <m:t>-</m:t>
+              </m:r>
+              <m:sSup>
+                <m:sSupPr>
+                  <m:ctrlPr>
+                    <w:rPr>
+                      <w:rFonts w:ascii="Cambria Math" w:eastAsiaTheme="minorEastAsia" w:hAnsi="Cambria Math"/>
+                      <w:i/>
+                      <w:sz w:val="20"/>
+                      <w:szCs w:val="20"/>
+                      <w:lang w:val="en-US"/>
+                    </w:rPr>
+                  </m:ctrlPr>
+                </m:sSupPr>
+                <m:e>
+                  <m:r>
+                    <w:rPr>
+                      <w:rFonts w:ascii="Cambria Math" w:eastAsiaTheme="minorEastAsia" w:hAnsi="Cambria Math"/>
+                      <w:sz w:val="20"/>
+                      <w:szCs w:val="20"/>
+                      <w:lang w:val="en-US"/>
+                    </w:rPr>
+                    <m:t>e</m:t>
+                  </m:r>
+                </m:e>
+                <m:sup>
+                  <m:f>
+                    <m:fPr>
+                      <m:ctrlPr>
+                        <w:rPr>
+                          <w:rFonts w:ascii="Cambria Math" w:eastAsiaTheme="minorEastAsia" w:hAnsi="Cambria Math"/>
+                          <w:i/>
+                          <w:sz w:val="20"/>
+                          <w:szCs w:val="20"/>
+                          <w:lang w:val="en-US"/>
+                        </w:rPr>
+                      </m:ctrlPr>
+                    </m:fPr>
+                    <m:num>
+                      <m:r>
+                        <w:rPr>
+                          <w:rFonts w:ascii="Cambria Math" w:eastAsiaTheme="minorEastAsia" w:hAnsi="Cambria Math"/>
+                          <w:sz w:val="20"/>
+                          <w:szCs w:val="20"/>
+                          <w:lang w:val="en-US"/>
+                        </w:rPr>
+                        <m:t>j</m:t>
+                      </m:r>
+                      <m:d>
+                        <m:dPr>
+                          <m:ctrlPr>
+                            <w:rPr>
+                              <w:rFonts w:ascii="Cambria Math" w:eastAsiaTheme="minorEastAsia" w:hAnsi="Cambria Math"/>
+                              <w:i/>
+                              <w:sz w:val="20"/>
+                              <w:szCs w:val="20"/>
+                              <w:lang w:val="en-US"/>
+                            </w:rPr>
+                          </m:ctrlPr>
+                        </m:dPr>
+                        <m:e>
+                          <m:r>
+                            <w:rPr>
+                              <w:rFonts w:ascii="Cambria Math" w:eastAsiaTheme="minorEastAsia" w:hAnsi="Cambria Math"/>
+                              <w:sz w:val="20"/>
+                              <w:szCs w:val="20"/>
+                              <w:lang w:val="en-US"/>
+                            </w:rPr>
+                            <m:t>171.43</m:t>
+                          </m:r>
+                        </m:e>
+                      </m:d>
+                      <m:r>
+                        <w:rPr>
+                          <w:rFonts w:ascii="Cambria Math" w:eastAsiaTheme="minorEastAsia" w:hAnsi="Cambria Math"/>
+                          <w:sz w:val="20"/>
+                          <w:szCs w:val="20"/>
+                          <w:lang w:val="en-US"/>
+                        </w:rPr>
+                        <m:t>2π</m:t>
+                      </m:r>
+                    </m:num>
+                    <m:den>
+                      <m:r>
+                        <w:rPr>
+                          <w:rFonts w:ascii="Cambria Math" w:eastAsiaTheme="minorEastAsia" w:hAnsi="Cambria Math"/>
+                          <w:sz w:val="20"/>
+                          <w:szCs w:val="20"/>
+                          <w:lang w:val="en-US"/>
+                        </w:rPr>
+                        <m:t>180</m:t>
+                      </m:r>
+                    </m:den>
+                  </m:f>
+                  <m:r>
+                    <w:rPr>
+                      <w:rFonts w:ascii="Cambria Math" w:eastAsiaTheme="minorEastAsia" w:hAnsi="Cambria Math"/>
+                      <w:sz w:val="20"/>
+                      <w:szCs w:val="20"/>
+                      <w:lang w:val="en-US"/>
+                    </w:rPr>
+                    <m:t xml:space="preserve"> </m:t>
+                  </m:r>
+                </m:sup>
+              </m:sSup>
+              <m:r>
+                <w:rPr>
+                  <w:rFonts w:ascii="Cambria Math" w:eastAsiaTheme="minorEastAsia" w:hAnsi="Cambria Math"/>
+                  <w:sz w:val="20"/>
+                  <w:szCs w:val="20"/>
+                  <w:lang w:val="en-US"/>
+                </w:rPr>
+                <m:t>-</m:t>
+              </m:r>
+              <m:sSup>
+                <m:sSupPr>
+                  <m:ctrlPr>
+                    <w:rPr>
+                      <w:rFonts w:ascii="Cambria Math" w:eastAsiaTheme="minorEastAsia" w:hAnsi="Cambria Math"/>
+                      <w:i/>
+                      <w:sz w:val="20"/>
+                      <w:szCs w:val="20"/>
+                      <w:lang w:val="en-US"/>
+                    </w:rPr>
+                  </m:ctrlPr>
+                </m:sSupPr>
+                <m:e>
+                  <m:r>
+                    <w:rPr>
+                      <w:rFonts w:ascii="Cambria Math" w:eastAsiaTheme="minorEastAsia" w:hAnsi="Cambria Math"/>
+                      <w:sz w:val="20"/>
+                      <w:szCs w:val="20"/>
+                      <w:lang w:val="en-US"/>
+                    </w:rPr>
+                    <m:t>e</m:t>
+                  </m:r>
+                </m:e>
+                <m:sup>
+                  <m:f>
+                    <m:fPr>
+                      <m:ctrlPr>
+                        <w:rPr>
+                          <w:rFonts w:ascii="Cambria Math" w:eastAsiaTheme="minorEastAsia" w:hAnsi="Cambria Math"/>
+                          <w:i/>
+                          <w:sz w:val="20"/>
+                          <w:szCs w:val="20"/>
+                          <w:lang w:val="en-US"/>
+                        </w:rPr>
+                      </m:ctrlPr>
+                    </m:fPr>
+                    <m:num>
+                      <m:r>
+                        <w:rPr>
+                          <w:rFonts w:ascii="Cambria Math" w:eastAsiaTheme="minorEastAsia" w:hAnsi="Cambria Math"/>
+                          <w:sz w:val="20"/>
+                          <w:szCs w:val="20"/>
+                          <w:lang w:val="en-US"/>
+                        </w:rPr>
+                        <m:t>j</m:t>
+                      </m:r>
+                      <m:d>
+                        <m:dPr>
+                          <m:ctrlPr>
+                            <w:rPr>
+                              <w:rFonts w:ascii="Cambria Math" w:eastAsiaTheme="minorEastAsia" w:hAnsi="Cambria Math"/>
+                              <w:i/>
+                              <w:sz w:val="20"/>
+                              <w:szCs w:val="20"/>
+                              <w:lang w:val="en-US"/>
+                            </w:rPr>
+                          </m:ctrlPr>
+                        </m:dPr>
+                        <m:e>
+                          <m:r>
+                            <w:rPr>
+                              <w:rFonts w:ascii="Cambria Math" w:eastAsiaTheme="minorEastAsia" w:hAnsi="Cambria Math"/>
+                              <w:sz w:val="20"/>
+                              <w:szCs w:val="20"/>
+                              <w:lang w:val="en-US"/>
+                            </w:rPr>
+                            <m:t>154.28</m:t>
+                          </m:r>
+                        </m:e>
+                      </m:d>
+                      <m:r>
+                        <w:rPr>
+                          <w:rFonts w:ascii="Cambria Math" w:eastAsiaTheme="minorEastAsia" w:hAnsi="Cambria Math"/>
+                          <w:sz w:val="20"/>
+                          <w:szCs w:val="20"/>
+                          <w:lang w:val="en-US"/>
+                        </w:rPr>
+                        <m:t>2π</m:t>
+                      </m:r>
+                    </m:num>
+                    <m:den>
+                      <m:r>
+                        <w:rPr>
+                          <w:rFonts w:ascii="Cambria Math" w:eastAsiaTheme="minorEastAsia" w:hAnsi="Cambria Math"/>
+                          <w:sz w:val="20"/>
+                          <w:szCs w:val="20"/>
+                          <w:lang w:val="en-US"/>
+                        </w:rPr>
+                        <m:t>180</m:t>
+                      </m:r>
+                    </m:den>
+                  </m:f>
+                  <m:r>
+                    <w:rPr>
+                      <w:rFonts w:ascii="Cambria Math" w:eastAsiaTheme="minorEastAsia" w:hAnsi="Cambria Math"/>
+                      <w:sz w:val="20"/>
+                      <w:szCs w:val="20"/>
+                      <w:lang w:val="en-US"/>
+                    </w:rPr>
+                    <m:t xml:space="preserve"> </m:t>
+                  </m:r>
+                </m:sup>
+              </m:sSup>
+              <m:r>
+                <w:rPr>
+                  <w:rFonts w:ascii="Cambria Math" w:eastAsiaTheme="minorEastAsia" w:hAnsi="Cambria Math"/>
+                  <w:sz w:val="20"/>
+                  <w:szCs w:val="20"/>
+                  <w:lang w:val="en-US"/>
+                </w:rPr>
+                <m:t>-</m:t>
+              </m:r>
+              <m:sSup>
+                <m:sSupPr>
+                  <m:ctrlPr>
+                    <w:rPr>
+                      <w:rFonts w:ascii="Cambria Math" w:eastAsiaTheme="minorEastAsia" w:hAnsi="Cambria Math"/>
+                      <w:i/>
+                      <w:sz w:val="20"/>
+                      <w:szCs w:val="20"/>
+                      <w:lang w:val="en-US"/>
+                    </w:rPr>
+                  </m:ctrlPr>
+                </m:sSupPr>
+                <m:e>
+                  <m:r>
+                    <w:rPr>
+                      <w:rFonts w:ascii="Cambria Math" w:eastAsiaTheme="minorEastAsia" w:hAnsi="Cambria Math"/>
+                      <w:sz w:val="20"/>
+                      <w:szCs w:val="20"/>
+                      <w:lang w:val="en-US"/>
+                    </w:rPr>
+                    <m:t>e</m:t>
+                  </m:r>
+                </m:e>
+                <m:sup>
+                  <m:f>
+                    <m:fPr>
+                      <m:ctrlPr>
+                        <w:rPr>
+                          <w:rFonts w:ascii="Cambria Math" w:eastAsiaTheme="minorEastAsia" w:hAnsi="Cambria Math"/>
+                          <w:i/>
+                          <w:sz w:val="20"/>
+                          <w:szCs w:val="20"/>
+                          <w:lang w:val="en-US"/>
+                        </w:rPr>
+                      </m:ctrlPr>
+                    </m:fPr>
+                    <m:num>
+                      <m:r>
+                        <w:rPr>
+                          <w:rFonts w:ascii="Cambria Math" w:eastAsiaTheme="minorEastAsia" w:hAnsi="Cambria Math"/>
+                          <w:sz w:val="20"/>
+                          <w:szCs w:val="20"/>
+                          <w:lang w:val="en-US"/>
+                        </w:rPr>
+                        <m:t>j</m:t>
+                      </m:r>
+                      <m:d>
+                        <m:dPr>
+                          <m:ctrlPr>
+                            <w:rPr>
+                              <w:rFonts w:ascii="Cambria Math" w:eastAsiaTheme="minorEastAsia" w:hAnsi="Cambria Math"/>
+                              <w:i/>
+                              <w:sz w:val="20"/>
+                              <w:szCs w:val="20"/>
+                              <w:lang w:val="en-US"/>
+                            </w:rPr>
+                          </m:ctrlPr>
+                        </m:dPr>
+                        <m:e>
+                          <m:r>
+                            <w:rPr>
+                              <w:rFonts w:ascii="Cambria Math" w:eastAsiaTheme="minorEastAsia" w:hAnsi="Cambria Math"/>
+                              <w:sz w:val="20"/>
+                              <w:szCs w:val="20"/>
+                              <w:lang w:val="en-US"/>
+                            </w:rPr>
+                            <m:t>137.14</m:t>
+                          </m:r>
+                        </m:e>
+                      </m:d>
+                      <m:r>
+                        <w:rPr>
+                          <w:rFonts w:ascii="Cambria Math" w:eastAsiaTheme="minorEastAsia" w:hAnsi="Cambria Math"/>
+                          <w:sz w:val="20"/>
+                          <w:szCs w:val="20"/>
+                          <w:lang w:val="en-US"/>
+                        </w:rPr>
+                        <m:t>2π</m:t>
+                      </m:r>
+                    </m:num>
+                    <m:den>
+                      <m:r>
+                        <w:rPr>
+                          <w:rFonts w:ascii="Cambria Math" w:eastAsiaTheme="minorEastAsia" w:hAnsi="Cambria Math"/>
+                          <w:sz w:val="20"/>
+                          <w:szCs w:val="20"/>
+                          <w:lang w:val="en-US"/>
+                        </w:rPr>
+                        <m:t>180</m:t>
+                      </m:r>
+                    </m:den>
+                  </m:f>
+                  <m:r>
+                    <w:rPr>
+                      <w:rFonts w:ascii="Cambria Math" w:eastAsiaTheme="minorEastAsia" w:hAnsi="Cambria Math"/>
+                      <w:sz w:val="20"/>
+                      <w:szCs w:val="20"/>
+                      <w:lang w:val="en-US"/>
+                    </w:rPr>
+                    <m:t xml:space="preserve"> </m:t>
+                  </m:r>
+                </m:sup>
+              </m:sSup>
+              <m:r>
+                <w:rPr>
+                  <w:rFonts w:ascii="Cambria Math" w:eastAsiaTheme="minorEastAsia" w:hAnsi="Cambria Math"/>
+                  <w:sz w:val="20"/>
+                  <w:szCs w:val="20"/>
+                  <w:lang w:val="en-US"/>
+                </w:rPr>
+                <m:t>|</m:t>
+              </m:r>
+            </m:num>
+            <m:den>
+              <m:r>
+                <w:rPr>
+                  <w:rFonts w:ascii="Cambria Math" w:eastAsiaTheme="minorEastAsia" w:hAnsi="Cambria Math"/>
+                  <w:sz w:val="20"/>
+                  <w:szCs w:val="20"/>
+                  <w:lang w:val="en-US"/>
+                </w:rPr>
+                <m:t>7</m:t>
+              </m:r>
+            </m:den>
+          </m:f>
+          <m:r>
+            <w:rPr>
+              <w:rFonts w:ascii="Cambria Math" w:eastAsiaTheme="minorEastAsia" w:hAnsi="Cambria Math"/>
+              <w:sz w:val="20"/>
+              <w:szCs w:val="20"/>
+              <w:lang w:val="en-US"/>
+            </w:rPr>
+            <m:t>=0.956</m:t>
+          </m:r>
+        </m:oMath>
+      </m:oMathPara>
+    </w:p>
+    <w:p>
+      <w:pPr>
+        <w:rPr>
+          <w:lang w:val="en-US"/>
+        </w:rPr>
+      </w:pPr>
+      <w:r>
+        <w:rPr>
+          <w:rFonts w:eastAsiaTheme="minorEastAsia"/>
+          <w:lang w:val="en-US"/>
+        </w:rPr>
+        <w:t xml:space="preserve">Coil pitch is </w:t>
+      </w:r>
+      <w:r>
+        <w:rPr>
+          <w:lang w:val="en-US"/>
+        </w:rPr>
+        <w:t>171.43°</w:t>
+      </w:r>
+      <w:r>
+        <w:rPr>
+          <w:lang w:val="en-US"/>
+        </w:rPr>
+        <w:t xml:space="preserve"> so pitch factor is calculated in the following equation.</w:t>
+      </w:r>
+    </w:p>
+    <w:p>
+      <w:pPr>
+        <w:rPr>
+          <w:rFonts w:eastAsiaTheme="minorEastAsia"/>
+          <w:lang w:val="en-US"/>
+        </w:rPr>
+      </w:pPr>
+      <m:oMathPara>
+        <m:oMath>
+          <m:sSub>
+            <m:sSubPr>
+              <m:ctrlPr>
+                <w:rPr>
+                  <w:rFonts w:ascii="Cambria Math" w:eastAsiaTheme="minorEastAsia" w:hAnsi="Cambria Math"/>
+                  <w:i/>
+                  <w:lang w:val="en-US"/>
+                </w:rPr>
+              </m:ctrlPr>
+            </m:sSubPr>
+            <m:e>
+              <m:r>
+                <w:rPr>
+                  <w:rFonts w:ascii="Cambria Math" w:eastAsiaTheme="minorEastAsia" w:hAnsi="Cambria Math"/>
+                  <w:lang w:val="en-US"/>
+                </w:rPr>
+                <m:t>k</m:t>
+              </m:r>
+            </m:e>
+            <m:sub>
+              <m:r>
+                <w:rPr>
+                  <w:rFonts w:ascii="Cambria Math" w:eastAsiaTheme="minorEastAsia" w:hAnsi="Cambria Math"/>
+                  <w:lang w:val="en-US"/>
+                </w:rPr>
+                <m:t>p,1</m:t>
               </m:r>
             </m:sub>
           </m:sSub>
@@ -5877,62 +7638,83 @@
               </m:r>
             </m:fName>
             <m:e>
-              <m:d>
-                <m:dPr>
+              <m:r>
+                <w:rPr>
+                  <w:rFonts w:ascii="Cambria Math" w:eastAsiaTheme="minorEastAsia" w:hAnsi="Cambria Math"/>
+                  <w:lang w:val="en-US"/>
+                </w:rPr>
+                <m:t>(</m:t>
+              </m:r>
+              <m:f>
+                <m:fPr>
                   <m:ctrlPr>
                     <w:rPr>
-                      <w:rFonts w:ascii="Cambria Math" w:eastAsiaTheme="minorEastAsia" w:hAnsi="Cambria Math"/>
-                      <w:i/>
+                      <w:rFonts w:ascii="Cambria Math"/>
                       <w:lang w:val="en-US"/>
                     </w:rPr>
                   </m:ctrlPr>
-                </m:dPr>
-                <m:e>
-                  <m:f>
-                    <m:fPr>
-                      <m:ctrlPr>
-                        <w:rPr>
-                          <w:rFonts w:ascii="Cambria Math" w:eastAsiaTheme="minorEastAsia" w:hAnsi="Cambria Math"/>
-                          <w:i/>
-                          <w:lang w:val="en-US"/>
-                        </w:rPr>
-                      </m:ctrlPr>
-                    </m:fPr>
-                    <m:num>
-                      <m:r>
-                        <m:rPr>
-                          <m:sty m:val="p"/>
-                        </m:rPr>
-                        <w:rPr>
-                          <w:rFonts w:ascii="Cambria Math" w:hAnsi="Cambria Math"/>
-                          <w:lang w:val="en-US"/>
-                        </w:rPr>
-                        <m:t>171.43°</m:t>
-                      </m:r>
-                    </m:num>
-                    <m:den>
-                      <m:r>
-                        <w:rPr>
-                          <w:rFonts w:ascii="Cambria Math" w:eastAsiaTheme="minorEastAsia" w:hAnsi="Cambria Math"/>
-                          <w:lang w:val="en-US"/>
-                        </w:rPr>
-                        <m:t>2</m:t>
-                      </m:r>
-                    </m:den>
-                  </m:f>
-                </m:e>
-              </m:d>
-              <m:r>
-                <w:rPr>
-                  <w:rFonts w:ascii="Cambria Math" w:eastAsiaTheme="minorEastAsia" w:hAnsi="Cambria Math"/>
-                  <w:lang w:val="en-US"/>
-                </w:rPr>
-                <m:t>=0.966</m:t>
+                </m:fPr>
+                <m:num>
+                  <m:r>
+                    <m:rPr>
+                      <m:sty m:val="p"/>
+                    </m:rPr>
+                    <w:rPr>
+                      <w:rFonts w:ascii="Cambria Math" w:hAnsi="Cambria Math"/>
+                      <w:lang w:val="en-US"/>
+                    </w:rPr>
+                    <m:t>171.43°</m:t>
+                  </m:r>
+                  <m:ctrlPr>
+                    <w:rPr>
+                      <w:rFonts w:ascii="Cambria Math" w:hAnsi="Cambria Math"/>
+                      <w:lang w:val="en-US"/>
+                    </w:rPr>
+                  </m:ctrlPr>
+                </m:num>
+                <m:den>
+                  <m:r>
+                    <w:rPr>
+                      <w:rFonts w:ascii="Cambria Math" w:hAnsi="Cambria Math"/>
+                      <w:lang w:val="en-US"/>
+                    </w:rPr>
+                    <m:t>2</m:t>
+                  </m:r>
+                </m:den>
+              </m:f>
+              <m:r>
+                <w:rPr>
+                  <w:rFonts w:ascii="Cambria Math" w:eastAsiaTheme="minorEastAsia" w:hAnsi="Cambria Math"/>
+                  <w:lang w:val="en-US"/>
+                </w:rPr>
+                <m:t>)</m:t>
               </m:r>
             </m:e>
           </m:func>
+          <m:r>
+            <w:rPr>
+              <w:rFonts w:ascii="Cambria Math" w:eastAsiaTheme="minorEastAsia" w:hAnsi="Cambria Math"/>
+              <w:lang w:val="en-US"/>
+            </w:rPr>
+            <m:t>=0.997</m:t>
+          </m:r>
         </m:oMath>
       </m:oMathPara>
+    </w:p>
+    <w:p>
+      <w:pPr>
+        <w:rPr>
+          <w:rFonts w:eastAsiaTheme="minorEastAsia"/>
+          <w:lang w:val="en-US"/>
+        </w:rPr>
+      </w:pPr>
+      <w:r>
+        <w:rPr>
+          <w:rFonts w:eastAsiaTheme="minorEastAsia"/>
+          <w:lang w:val="en-US"/>
+        </w:rPr>
+        <w:t>Hence fundamental winding factor is,</w:t>
+      </w:r>
     </w:p>
     <w:p>
       <w:pPr>
@@ -5968,7 +7750,271 @@
                   <w:rFonts w:ascii="Cambria Math" w:eastAsiaTheme="minorEastAsia" w:hAnsi="Cambria Math"/>
                   <w:lang w:val="en-US"/>
                 </w:rPr>
-                <m:t>w,3</m:t>
+                <m:t>w,1</m:t>
+              </m:r>
+            </m:sub>
+          </m:sSub>
+          <m:r>
+            <w:rPr>
+              <w:rFonts w:ascii="Cambria Math" w:eastAsiaTheme="minorEastAsia" w:hAnsi="Cambria Math"/>
+              <w:lang w:val="en-US"/>
+            </w:rPr>
+            <m:t>=</m:t>
+          </m:r>
+          <m:sSub>
+            <m:sSubPr>
+              <m:ctrlPr>
+                <w:rPr>
+                  <w:rFonts w:ascii="Cambria Math" w:eastAsiaTheme="minorEastAsia" w:hAnsi="Cambria Math"/>
+                  <w:i/>
+                  <w:lang w:val="en-US"/>
+                </w:rPr>
+              </m:ctrlPr>
+            </m:sSubPr>
+            <m:e>
+              <m:r>
+                <w:rPr>
+                  <w:rFonts w:ascii="Cambria Math" w:eastAsiaTheme="minorEastAsia" w:hAnsi="Cambria Math"/>
+                  <w:lang w:val="en-US"/>
+                </w:rPr>
+                <m:t>k</m:t>
+              </m:r>
+            </m:e>
+            <m:sub>
+              <m:r>
+                <w:rPr>
+                  <w:rFonts w:ascii="Cambria Math" w:eastAsiaTheme="minorEastAsia" w:hAnsi="Cambria Math"/>
+                  <w:lang w:val="en-US"/>
+                </w:rPr>
+                <m:t>d,1</m:t>
+              </m:r>
+            </m:sub>
+          </m:sSub>
+          <m:r>
+            <w:rPr>
+              <w:rFonts w:ascii="Cambria Math" w:eastAsiaTheme="minorEastAsia" w:hAnsi="Cambria Math"/>
+              <w:lang w:val="en-US"/>
+            </w:rPr>
+            <m:t>*</m:t>
+          </m:r>
+          <m:sSub>
+            <m:sSubPr>
+              <m:ctrlPr>
+                <w:rPr>
+                  <w:rFonts w:ascii="Cambria Math" w:eastAsiaTheme="minorEastAsia" w:hAnsi="Cambria Math"/>
+                  <w:i/>
+                  <w:lang w:val="en-US"/>
+                </w:rPr>
+              </m:ctrlPr>
+            </m:sSubPr>
+            <m:e>
+              <m:r>
+                <w:rPr>
+                  <w:rFonts w:ascii="Cambria Math" w:eastAsiaTheme="minorEastAsia" w:hAnsi="Cambria Math"/>
+                  <w:lang w:val="en-US"/>
+                </w:rPr>
+                <m:t>k</m:t>
+              </m:r>
+            </m:e>
+            <m:sub>
+              <m:r>
+                <w:rPr>
+                  <w:rFonts w:ascii="Cambria Math" w:eastAsiaTheme="minorEastAsia" w:hAnsi="Cambria Math"/>
+                  <w:lang w:val="en-US"/>
+                </w:rPr>
+                <m:t>p,1</m:t>
+              </m:r>
+            </m:sub>
+          </m:sSub>
+          <m:r>
+            <w:rPr>
+              <w:rFonts w:ascii="Cambria Math" w:eastAsiaTheme="minorEastAsia" w:hAnsi="Cambria Math"/>
+              <w:lang w:val="en-US"/>
+            </w:rPr>
+            <m:t>=0.953</m:t>
+          </m:r>
+        </m:oMath>
+      </m:oMathPara>
+    </w:p>
+    <w:p>
+      <w:pPr>
+        <w:rPr>
+          <w:rFonts w:eastAsiaTheme="minorEastAsia"/>
+          <w:lang w:val="en-US"/>
+        </w:rPr>
+      </w:pPr>
+      <w:r>
+        <w:rPr>
+          <w:rFonts w:eastAsiaTheme="minorEastAsia"/>
+          <w:lang w:val="en-US"/>
+        </w:rPr>
+        <w:t xml:space="preserve">The third and fourth harmonic winding factors are calculated in a similar manner. </w:t>
+      </w:r>
+    </w:p>
+    <w:p>
+      <w:pPr>
+        <w:jc w:val="center"/>
+        <w:rPr>
+          <w:rFonts w:eastAsiaTheme="minorEastAsia"/>
+          <w:lang w:val="en-US"/>
+        </w:rPr>
+      </w:pPr>
+      <w:r>
+        <w:rPr>
+          <w:rFonts w:eastAsiaTheme="minorEastAsia"/>
+          <w:noProof/>
+          <w:lang w:val="en-US"/>
+        </w:rPr>
+        <w:drawing>
+          <wp:inline distT="0" distB="0" distL="0" distR="0" wp14:anchorId="67797DC2" wp14:editId="11048F96">
+            <wp:extent cx="3962929" cy="2785485"/>
+            <wp:effectExtent l="0" t="0" r="0" b="0"/>
+            <wp:docPr id="7" name="Picture 7"/>
+            <wp:cNvGraphicFramePr>
+              <a:graphicFrameLocks xmlns:a="http://schemas.openxmlformats.org/drawingml/2006/main" noChangeAspect="1"/>
+            </wp:cNvGraphicFramePr>
+            <a:graphic xmlns:a="http://schemas.openxmlformats.org/drawingml/2006/main">
+              <a:graphicData uri="http://schemas.openxmlformats.org/drawingml/2006/picture">
+                <pic:pic xmlns:pic="http://schemas.openxmlformats.org/drawingml/2006/picture">
+                  <pic:nvPicPr>
+                    <pic:cNvPr id="0" name="Picture 8"/>
+                    <pic:cNvPicPr>
+                      <a:picLocks noChangeAspect="1" noChangeArrowheads="1"/>
+                    </pic:cNvPicPr>
+                  </pic:nvPicPr>
+                  <pic:blipFill rotWithShape="1">
+                    <a:blip r:embed="rId15">
+                      <a:extLst>
+                        <a:ext uri="{28A0092B-C50C-407E-A947-70E740481C1C}">
+                          <a14:useLocalDpi xmlns:a14="http://schemas.microsoft.com/office/drawing/2010/main" val="0"/>
+                        </a:ext>
+                      </a:extLst>
+                    </a:blip>
+                    <a:srcRect l="14995" t="16561" r="10518" b="13604"/>
+                    <a:stretch/>
+                  </pic:blipFill>
+                  <pic:spPr bwMode="auto">
+                    <a:xfrm>
+                      <a:off x="0" y="0"/>
+                      <a:ext cx="3964625" cy="2786677"/>
+                    </a:xfrm>
+                    <a:prstGeom prst="rect">
+                      <a:avLst/>
+                    </a:prstGeom>
+                    <a:noFill/>
+                    <a:ln>
+                      <a:noFill/>
+                    </a:ln>
+                    <a:extLst>
+                      <a:ext uri="{53640926-AAD7-44D8-BBD7-CCE9431645EC}">
+                        <a14:shadowObscured xmlns:a14="http://schemas.microsoft.com/office/drawing/2010/main"/>
+                      </a:ext>
+                    </a:extLst>
+                  </pic:spPr>
+                </pic:pic>
+              </a:graphicData>
+            </a:graphic>
+          </wp:inline>
+        </w:drawing>
+      </w:r>
+    </w:p>
+    <w:p>
+      <w:pPr>
+        <w:rPr>
+          <w:rFonts w:eastAsiaTheme="minorEastAsia"/>
+          <w:lang w:val="en-US"/>
+        </w:rPr>
+      </w:pPr>
+      <m:oMathPara>
+        <m:oMathParaPr>
+          <m:jc m:val="center"/>
+        </m:oMathParaPr>
+        <m:oMath>
+          <m:sSub>
+            <m:sSubPr>
+              <m:ctrlPr>
+                <w:rPr>
+                  <w:rFonts w:ascii="Cambria Math" w:eastAsiaTheme="minorEastAsia" w:hAnsi="Cambria Math"/>
+                  <w:i/>
+                  <w:lang w:val="en-US"/>
+                </w:rPr>
+              </m:ctrlPr>
+            </m:sSubPr>
+            <m:e>
+              <m:r>
+                <w:rPr>
+                  <w:rFonts w:ascii="Cambria Math" w:eastAsiaTheme="minorEastAsia" w:hAnsi="Cambria Math"/>
+                  <w:lang w:val="en-US"/>
+                </w:rPr>
+                <m:t>k</m:t>
+              </m:r>
+            </m:e>
+            <m:sub>
+              <m:r>
+                <w:rPr>
+                  <w:rFonts w:ascii="Cambria Math" w:eastAsiaTheme="minorEastAsia" w:hAnsi="Cambria Math"/>
+                  <w:lang w:val="en-US"/>
+                </w:rPr>
+                <m:t>d</m:t>
+              </m:r>
+              <m:r>
+                <w:rPr>
+                  <w:rFonts w:ascii="Cambria Math" w:eastAsiaTheme="minorEastAsia" w:hAnsi="Cambria Math"/>
+                  <w:lang w:val="en-US"/>
+                </w:rPr>
+                <m:t>,3</m:t>
+              </m:r>
+            </m:sub>
+          </m:sSub>
+          <m:r>
+            <w:rPr>
+              <w:rFonts w:ascii="Cambria Math" w:eastAsiaTheme="minorEastAsia" w:hAnsi="Cambria Math"/>
+              <w:lang w:val="en-US"/>
+            </w:rPr>
+            <m:t>=</m:t>
+          </m:r>
+          <m:r>
+            <w:rPr>
+              <w:rFonts w:ascii="Cambria Math" w:eastAsiaTheme="minorEastAsia" w:hAnsi="Cambria Math"/>
+              <w:lang w:val="en-US"/>
+            </w:rPr>
+            <m:t>0.6420</m:t>
+          </m:r>
+          <m:r>
+            <w:rPr>
+              <w:rFonts w:ascii="Cambria Math" w:eastAsiaTheme="minorEastAsia" w:hAnsi="Cambria Math"/>
+              <w:lang w:val="en-US"/>
+            </w:rPr>
+            <w:br/>
+          </m:r>
+        </m:oMath>
+        <m:oMath>
+          <m:sSub>
+            <m:sSubPr>
+              <m:ctrlPr>
+                <w:rPr>
+                  <w:rFonts w:ascii="Cambria Math" w:eastAsiaTheme="minorEastAsia" w:hAnsi="Cambria Math"/>
+                  <w:i/>
+                  <w:lang w:val="en-US"/>
+                </w:rPr>
+              </m:ctrlPr>
+            </m:sSubPr>
+            <m:e>
+              <m:r>
+                <w:rPr>
+                  <w:rFonts w:ascii="Cambria Math" w:eastAsiaTheme="minorEastAsia" w:hAnsi="Cambria Math"/>
+                  <w:lang w:val="en-US"/>
+                </w:rPr>
+                <m:t>k</m:t>
+              </m:r>
+            </m:e>
+            <m:sub>
+              <m:r>
+                <w:rPr>
+                  <w:rFonts w:ascii="Cambria Math" w:eastAsiaTheme="minorEastAsia" w:hAnsi="Cambria Math"/>
+                  <w:lang w:val="en-US"/>
+                </w:rPr>
+                <m:t>p,3</m:t>
               </m:r>
             </m:sub>
           </m:sSub>
@@ -6002,69 +8048,145 @@
               </m:r>
             </m:fName>
             <m:e>
-              <m:d>
-                <m:dPr>
+              <m:r>
+                <w:rPr>
+                  <w:rFonts w:ascii="Cambria Math" w:eastAsiaTheme="minorEastAsia" w:hAnsi="Cambria Math"/>
+                  <w:lang w:val="en-US"/>
+                </w:rPr>
+                <m:t>(</m:t>
+              </m:r>
+              <m:f>
+                <m:fPr>
                   <m:ctrlPr>
                     <w:rPr>
-                      <w:rFonts w:ascii="Cambria Math" w:eastAsiaTheme="minorEastAsia" w:hAnsi="Cambria Math"/>
-                      <w:i/>
+                      <w:rFonts w:ascii="Cambria Math"/>
                       <w:lang w:val="en-US"/>
                     </w:rPr>
                   </m:ctrlPr>
-                </m:dPr>
-                <m:e>
-                  <m:f>
-                    <m:fPr>
-                      <m:ctrlPr>
-                        <w:rPr>
-                          <w:rFonts w:ascii="Cambria Math" w:eastAsiaTheme="minorEastAsia" w:hAnsi="Cambria Math"/>
-                          <w:i/>
-                          <w:lang w:val="en-US"/>
-                        </w:rPr>
-                      </m:ctrlPr>
-                    </m:fPr>
-                    <m:num>
-                      <m:r>
-                        <m:rPr>
-                          <m:sty m:val="p"/>
-                        </m:rPr>
-                        <w:rPr>
-                          <w:rFonts w:ascii="Cambria Math" w:hAnsi="Cambria Math"/>
-                          <w:lang w:val="en-US"/>
-                        </w:rPr>
-                        <m:t>171.43°</m:t>
-                      </m:r>
-                      <m:r>
-                        <w:rPr>
-                          <w:rFonts w:ascii="Cambria Math" w:eastAsiaTheme="minorEastAsia" w:hAnsi="Cambria Math"/>
-                          <w:lang w:val="en-US"/>
-                        </w:rPr>
-                        <m:t>*3</m:t>
-                      </m:r>
-                    </m:num>
-                    <m:den>
-                      <m:r>
-                        <w:rPr>
-                          <w:rFonts w:ascii="Cambria Math" w:eastAsiaTheme="minorEastAsia" w:hAnsi="Cambria Math"/>
-                          <w:lang w:val="en-US"/>
-                        </w:rPr>
-                        <m:t>2</m:t>
-                      </m:r>
-                    </m:den>
-                  </m:f>
-                </m:e>
-              </m:d>
-              <m:r>
-                <w:rPr>
-                  <w:rFonts w:ascii="Cambria Math" w:eastAsiaTheme="minorEastAsia" w:hAnsi="Cambria Math"/>
-                  <w:lang w:val="en-US"/>
-                </w:rPr>
-                <m:t>=-0.707</m:t>
+                </m:fPr>
+                <m:num>
+                  <m:r>
+                    <m:rPr>
+                      <m:sty m:val="p"/>
+                    </m:rPr>
+                    <w:rPr>
+                      <w:rFonts w:ascii="Cambria Math" w:hAnsi="Cambria Math"/>
+                      <w:lang w:val="en-US"/>
+                    </w:rPr>
+                    <m:t>3*</m:t>
+                  </m:r>
+                  <m:r>
+                    <m:rPr>
+                      <m:sty m:val="p"/>
+                    </m:rPr>
+                    <w:rPr>
+                      <w:rFonts w:ascii="Cambria Math" w:hAnsi="Cambria Math"/>
+                      <w:lang w:val="en-US"/>
+                    </w:rPr>
+                    <m:t>171.43°</m:t>
+                  </m:r>
+                  <m:ctrlPr>
+                    <w:rPr>
+                      <w:rFonts w:ascii="Cambria Math" w:hAnsi="Cambria Math"/>
+                      <w:lang w:val="en-US"/>
+                    </w:rPr>
+                  </m:ctrlPr>
+                </m:num>
+                <m:den>
+                  <m:r>
+                    <w:rPr>
+                      <w:rFonts w:ascii="Cambria Math" w:hAnsi="Cambria Math"/>
+                      <w:lang w:val="en-US"/>
+                    </w:rPr>
+                    <m:t>2</m:t>
+                  </m:r>
+                </m:den>
+              </m:f>
+              <m:r>
+                <w:rPr>
+                  <w:rFonts w:ascii="Cambria Math" w:eastAsiaTheme="minorEastAsia" w:hAnsi="Cambria Math"/>
+                  <w:lang w:val="en-US"/>
+                </w:rPr>
+                <m:t>)</m:t>
               </m:r>
             </m:e>
           </m:func>
+          <m:r>
+            <w:rPr>
+              <w:rFonts w:ascii="Cambria Math" w:eastAsiaTheme="minorEastAsia" w:hAnsi="Cambria Math"/>
+              <w:lang w:val="en-US"/>
+            </w:rPr>
+            <m:t>=0.997</m:t>
+          </m:r>
         </m:oMath>
       </m:oMathPara>
+    </w:p>
+    <w:p>
+      <w:pPr>
+        <w:jc w:val="center"/>
+        <w:rPr>
+          <w:rFonts w:eastAsiaTheme="minorEastAsia"/>
+          <w:lang w:val="en-US"/>
+        </w:rPr>
+      </w:pPr>
+      <w:r>
+        <w:rPr>
+          <w:rFonts w:eastAsiaTheme="minorEastAsia"/>
+          <w:noProof/>
+          <w:lang w:val="en-US"/>
+        </w:rPr>
+        <w:drawing>
+          <wp:inline distT="0" distB="0" distL="0" distR="0" wp14:anchorId="5EF1A66A" wp14:editId="42C665B8">
+            <wp:extent cx="3287612" cy="2885440"/>
+            <wp:effectExtent l="0" t="0" r="8255" b="0"/>
+            <wp:docPr id="8" name="Picture 8"/>
+            <wp:cNvGraphicFramePr>
+              <a:graphicFrameLocks xmlns:a="http://schemas.openxmlformats.org/drawingml/2006/main" noChangeAspect="1"/>
+            </wp:cNvGraphicFramePr>
+            <a:graphic xmlns:a="http://schemas.openxmlformats.org/drawingml/2006/main">
+              <a:graphicData uri="http://schemas.openxmlformats.org/drawingml/2006/picture">
+                <pic:pic xmlns:pic="http://schemas.openxmlformats.org/drawingml/2006/picture">
+                  <pic:nvPicPr>
+                    <pic:cNvPr id="0" name="Picture 9"/>
+                    <pic:cNvPicPr>
+                      <a:picLocks noChangeAspect="1" noChangeArrowheads="1"/>
+                    </pic:cNvPicPr>
+                  </pic:nvPicPr>
+                  <pic:blipFill rotWithShape="1">
+                    <a:blip r:embed="rId16">
+                      <a:extLst>
+                        <a:ext uri="{28A0092B-C50C-407E-A947-70E740481C1C}">
+                          <a14:useLocalDpi xmlns:a14="http://schemas.microsoft.com/office/drawing/2010/main" val="0"/>
+                        </a:ext>
+                      </a:extLst>
+                    </a:blip>
+                    <a:srcRect l="20754" t="14439" r="17469" b="13240"/>
+                    <a:stretch/>
+                  </pic:blipFill>
+                  <pic:spPr bwMode="auto">
+                    <a:xfrm>
+                      <a:off x="0" y="0"/>
+                      <a:ext cx="3288114" cy="2885881"/>
+                    </a:xfrm>
+                    <a:prstGeom prst="rect">
+                      <a:avLst/>
+                    </a:prstGeom>
+                    <a:noFill/>
+                    <a:ln>
+                      <a:noFill/>
+                    </a:ln>
+                    <a:extLst>
+                      <a:ext uri="{53640926-AAD7-44D8-BBD7-CCE9431645EC}">
+                        <a14:shadowObscured xmlns:a14="http://schemas.microsoft.com/office/drawing/2010/main"/>
+                      </a:ext>
+                    </a:extLst>
+                  </pic:spPr>
+                </pic:pic>
+              </a:graphicData>
+            </a:graphic>
+          </wp:inline>
+        </w:drawing>
+      </w:r>
     </w:p>
     <w:p>
       <w:pPr>
@@ -6204,6 +8326,379 @@
           <w:lang w:val="en-US"/>
         </w:rPr>
       </w:pPr>
+      <w:r>
+        <w:rPr>
+          <w:lang w:val="en-US"/>
+        </w:rPr>
+        <w:t xml:space="preserve">Q3) </w:t>
+      </w:r>
+    </w:p>
+    <w:p>
+      <w:pPr>
+        <w:jc w:val="both"/>
+        <w:rPr>
+          <w:lang w:val="en-US"/>
+        </w:rPr>
+      </w:pPr>
+      <w:r>
+        <w:rPr>
+          <w:lang w:val="en-US"/>
+        </w:rPr>
+        <w:t xml:space="preserve">In this part of the project, finite element analysis is performed in Ansys Maxwell for a 20 pole 24 slot motor. The motor parameters are selected from Hanselman’s Example Designs. The stator outer diameter is 100mm whereas inner diameter is 60mm. Airgap is chosen as 1mm and length of the motor is 100mm. </w:t>
+      </w:r>
+    </w:p>
+    <w:p>
+      <w:pPr>
+        <w:jc w:val="both"/>
+        <w:rPr>
+          <w:lang w:val="en-US"/>
+        </w:rPr>
+      </w:pPr>
+      <w:r>
+        <w:rPr>
+          <w:lang w:val="en-US"/>
+        </w:rPr>
+        <w:t>The winding diagram of the motor is shown in Figure. 2D drawing of the design is shown in Figure where half-symmetry is applied.</w:t>
+      </w:r>
+    </w:p>
+    <w:p>
+      <w:pPr>
+        <w:jc w:val="both"/>
+        <w:rPr>
+          <w:lang w:val="en-US"/>
+        </w:rPr>
+      </w:pPr>
+      <w:r>
+        <w:rPr>
+          <w:noProof/>
+        </w:rPr>
+        <w:drawing>
+          <wp:inline distT="0" distB="0" distL="0" distR="0" wp14:anchorId="79E114FA" wp14:editId="189E207D">
+            <wp:extent cx="5731510" cy="2771140"/>
+            <wp:effectExtent l="0" t="0" r="2540" b="0"/>
+            <wp:docPr id="1" name="Picture 1"/>
+            <wp:cNvGraphicFramePr>
+              <a:graphicFrameLocks xmlns:a="http://schemas.openxmlformats.org/drawingml/2006/main" noChangeAspect="1"/>
+            </wp:cNvGraphicFramePr>
+            <a:graphic xmlns:a="http://schemas.openxmlformats.org/drawingml/2006/main">
+              <a:graphicData uri="http://schemas.openxmlformats.org/drawingml/2006/picture">
+                <pic:pic xmlns:pic="http://schemas.openxmlformats.org/drawingml/2006/picture">
+                  <pic:nvPicPr>
+                    <pic:cNvPr id="1" name=""/>
+                    <pic:cNvPicPr/>
+                  </pic:nvPicPr>
+                  <pic:blipFill>
+                    <a:blip r:embed="rId17"/>
+                    <a:stretch>
+                      <a:fillRect/>
+                    </a:stretch>
+                  </pic:blipFill>
+                  <pic:spPr>
+                    <a:xfrm>
+                      <a:off x="0" y="0"/>
+                      <a:ext cx="5731510" cy="2771140"/>
+                    </a:xfrm>
+                    <a:prstGeom prst="rect">
+                      <a:avLst/>
+                    </a:prstGeom>
+                  </pic:spPr>
+                </pic:pic>
+              </a:graphicData>
+            </a:graphic>
+          </wp:inline>
+        </w:drawing>
+      </w:r>
+    </w:p>
+    <w:p>
+      <w:pPr>
+        <w:jc w:val="center"/>
+        <w:rPr>
+          <w:lang w:val="en-US"/>
+        </w:rPr>
+      </w:pPr>
+      <w:r>
+        <w:rPr>
+          <w:noProof/>
+        </w:rPr>
+        <w:drawing>
+          <wp:inline distT="0" distB="0" distL="0" distR="0" wp14:anchorId="234B0622" wp14:editId="07DD648C">
+            <wp:extent cx="2808514" cy="1602740"/>
+            <wp:effectExtent l="0" t="0" r="0" b="0"/>
+            <wp:docPr id="2" name="Picture 2"/>
+            <wp:cNvGraphicFramePr>
+              <a:graphicFrameLocks xmlns:a="http://schemas.openxmlformats.org/drawingml/2006/main" noChangeAspect="1"/>
+            </wp:cNvGraphicFramePr>
+            <a:graphic xmlns:a="http://schemas.openxmlformats.org/drawingml/2006/main">
+              <a:graphicData uri="http://schemas.openxmlformats.org/drawingml/2006/picture">
+                <pic:pic xmlns:pic="http://schemas.openxmlformats.org/drawingml/2006/picture">
+                  <pic:nvPicPr>
+                    <pic:cNvPr id="1" name=""/>
+                    <pic:cNvPicPr/>
+                  </pic:nvPicPr>
+                  <pic:blipFill rotWithShape="1">
+                    <a:blip r:embed="rId18"/>
+                    <a:srcRect l="31702" r="19278" b="51237"/>
+                    <a:stretch/>
+                  </pic:blipFill>
+                  <pic:spPr bwMode="auto">
+                    <a:xfrm>
+                      <a:off x="0" y="0"/>
+                      <a:ext cx="2809585" cy="1603351"/>
+                    </a:xfrm>
+                    <a:prstGeom prst="rect">
+                      <a:avLst/>
+                    </a:prstGeom>
+                    <a:ln>
+                      <a:noFill/>
+                    </a:ln>
+                    <a:extLst>
+                      <a:ext uri="{53640926-AAD7-44D8-BBD7-CCE9431645EC}">
+                        <a14:shadowObscured xmlns:a14="http://schemas.microsoft.com/office/drawing/2010/main"/>
+                      </a:ext>
+                    </a:extLst>
+                  </pic:spPr>
+                </pic:pic>
+              </a:graphicData>
+            </a:graphic>
+          </wp:inline>
+        </w:drawing>
+      </w:r>
+    </w:p>
+    <w:p>
+      <w:pPr>
+        <w:jc w:val="center"/>
+        <w:rPr>
+          <w:lang w:val="en-US"/>
+        </w:rPr>
+      </w:pPr>
+    </w:p>
+    <w:p>
+      <w:pPr>
+        <w:rPr>
+          <w:lang w:val="en-US"/>
+        </w:rPr>
+      </w:pPr>
+      <w:r>
+        <w:rPr>
+          <w:lang w:val="en-US"/>
+        </w:rPr>
+        <w:t>The airgap flux density is shown in Figure.</w:t>
+      </w:r>
+    </w:p>
+    <w:p>
+      <w:pPr>
+        <w:jc w:val="center"/>
+        <w:rPr>
+          <w:lang w:val="en-US"/>
+        </w:rPr>
+      </w:pPr>
+      <w:r>
+        <w:rPr>
+          <w:noProof/>
+          <w:lang w:val="en-US"/>
+        </w:rPr>
+        <w:lastRenderedPageBreak/>
+        <w:drawing>
+          <wp:inline distT="0" distB="0" distL="0" distR="0" wp14:anchorId="27785698" wp14:editId="5950E194">
+            <wp:extent cx="4613472" cy="2416629"/>
+            <wp:effectExtent l="0" t="0" r="0" b="3175"/>
+            <wp:docPr id="3" name="Picture 3"/>
+            <wp:cNvGraphicFramePr>
+              <a:graphicFrameLocks xmlns:a="http://schemas.openxmlformats.org/drawingml/2006/main" noChangeAspect="1"/>
+            </wp:cNvGraphicFramePr>
+            <a:graphic xmlns:a="http://schemas.openxmlformats.org/drawingml/2006/main">
+              <a:graphicData uri="http://schemas.openxmlformats.org/drawingml/2006/picture">
+                <pic:pic xmlns:pic="http://schemas.openxmlformats.org/drawingml/2006/picture">
+                  <pic:nvPicPr>
+                    <pic:cNvPr id="0" name="Picture 4"/>
+                    <pic:cNvPicPr>
+                      <a:picLocks noChangeAspect="1" noChangeArrowheads="1"/>
+                    </pic:cNvPicPr>
+                  </pic:nvPicPr>
+                  <pic:blipFill>
+                    <a:blip r:embed="rId19">
+                      <a:extLst>
+                        <a:ext uri="{28A0092B-C50C-407E-A947-70E740481C1C}">
+                          <a14:useLocalDpi xmlns:a14="http://schemas.microsoft.com/office/drawing/2010/main" val="0"/>
+                        </a:ext>
+                      </a:extLst>
+                    </a:blip>
+                    <a:srcRect/>
+                    <a:stretch>
+                      <a:fillRect/>
+                    </a:stretch>
+                  </pic:blipFill>
+                  <pic:spPr bwMode="auto">
+                    <a:xfrm>
+                      <a:off x="0" y="0"/>
+                      <a:ext cx="4621482" cy="2420825"/>
+                    </a:xfrm>
+                    <a:prstGeom prst="rect">
+                      <a:avLst/>
+                    </a:prstGeom>
+                    <a:noFill/>
+                    <a:ln>
+                      <a:noFill/>
+                    </a:ln>
+                  </pic:spPr>
+                </pic:pic>
+              </a:graphicData>
+            </a:graphic>
+          </wp:inline>
+        </w:drawing>
+      </w:r>
+    </w:p>
+    <w:p>
+      <w:pPr>
+        <w:jc w:val="center"/>
+        <w:rPr>
+          <w:lang w:val="en-US"/>
+        </w:rPr>
+      </w:pPr>
+    </w:p>
+    <w:p>
+      <w:pPr>
+        <w:jc w:val="center"/>
+        <w:rPr>
+          <w:lang w:val="en-US"/>
+        </w:rPr>
+      </w:pPr>
+      <w:r>
+        <w:rPr>
+          <w:lang w:val="en-US"/>
+        </w:rPr>
+        <w:t>Induced EMF is shown in Figure</w:t>
+      </w:r>
+      <w:r>
+        <w:rPr>
+          <w:lang w:val="en-US"/>
+        </w:rPr>
+        <w:t>.</w:t>
+      </w:r>
+    </w:p>
+    <w:p>
+      <w:pPr>
+        <w:jc w:val="center"/>
+        <w:rPr>
+          <w:lang w:val="en-US"/>
+        </w:rPr>
+      </w:pPr>
+      <w:r>
+        <w:rPr>
+          <w:noProof/>
+          <w:lang w:val="en-US"/>
+        </w:rPr>
+        <w:drawing>
+          <wp:inline distT="0" distB="0" distL="0" distR="0" wp14:anchorId="0E87B32B" wp14:editId="00E2C4DD">
+            <wp:extent cx="4001984" cy="2481177"/>
+            <wp:effectExtent l="0" t="0" r="0" b="0"/>
+            <wp:docPr id="4" name="Picture 4"/>
+            <wp:cNvGraphicFramePr>
+              <a:graphicFrameLocks xmlns:a="http://schemas.openxmlformats.org/drawingml/2006/main" noChangeAspect="1"/>
+            </wp:cNvGraphicFramePr>
+            <a:graphic xmlns:a="http://schemas.openxmlformats.org/drawingml/2006/main">
+              <a:graphicData uri="http://schemas.openxmlformats.org/drawingml/2006/picture">
+                <pic:pic xmlns:pic="http://schemas.openxmlformats.org/drawingml/2006/picture">
+                  <pic:nvPicPr>
+                    <pic:cNvPr id="0" name="Picture 5"/>
+                    <pic:cNvPicPr>
+                      <a:picLocks noChangeAspect="1" noChangeArrowheads="1"/>
+                    </pic:cNvPicPr>
+                  </pic:nvPicPr>
+                  <pic:blipFill>
+                    <a:blip r:embed="rId20">
+                      <a:extLst>
+                        <a:ext uri="{28A0092B-C50C-407E-A947-70E740481C1C}">
+                          <a14:useLocalDpi xmlns:a14="http://schemas.microsoft.com/office/drawing/2010/main" val="0"/>
+                        </a:ext>
+                      </a:extLst>
+                    </a:blip>
+                    <a:srcRect/>
+                    <a:stretch>
+                      <a:fillRect/>
+                    </a:stretch>
+                  </pic:blipFill>
+                  <pic:spPr bwMode="auto">
+                    <a:xfrm>
+                      <a:off x="0" y="0"/>
+                      <a:ext cx="4014471" cy="2488919"/>
+                    </a:xfrm>
+                    <a:prstGeom prst="rect">
+                      <a:avLst/>
+                    </a:prstGeom>
+                    <a:noFill/>
+                    <a:ln>
+                      <a:noFill/>
+                    </a:ln>
+                  </pic:spPr>
+                </pic:pic>
+              </a:graphicData>
+            </a:graphic>
+          </wp:inline>
+        </w:drawing>
+      </w:r>
+    </w:p>
+    <w:p>
+      <w:pPr>
+        <w:jc w:val="center"/>
+        <w:rPr>
+          <w:lang w:val="en-US"/>
+        </w:rPr>
+      </w:pPr>
+      <w:r>
+        <w:rPr>
+          <w:noProof/>
+          <w:lang w:val="en-US"/>
+        </w:rPr>
+        <w:drawing>
+          <wp:inline distT="0" distB="0" distL="0" distR="0" wp14:anchorId="2EE8A6C3" wp14:editId="4B32E5C9">
+            <wp:extent cx="3927163" cy="2434354"/>
+            <wp:effectExtent l="0" t="0" r="0" b="4445"/>
+            <wp:docPr id="5" name="Picture 5"/>
+            <wp:cNvGraphicFramePr>
+              <a:graphicFrameLocks xmlns:a="http://schemas.openxmlformats.org/drawingml/2006/main" noChangeAspect="1"/>
+            </wp:cNvGraphicFramePr>
+            <a:graphic xmlns:a="http://schemas.openxmlformats.org/drawingml/2006/main">
+              <a:graphicData uri="http://schemas.openxmlformats.org/drawingml/2006/picture">
+                <pic:pic xmlns:pic="http://schemas.openxmlformats.org/drawingml/2006/picture">
+                  <pic:nvPicPr>
+                    <pic:cNvPr id="0" name="Picture 6"/>
+                    <pic:cNvPicPr>
+                      <a:picLocks noChangeAspect="1" noChangeArrowheads="1"/>
+                    </pic:cNvPicPr>
+                  </pic:nvPicPr>
+                  <pic:blipFill>
+                    <a:blip r:embed="rId21">
+                      <a:extLst>
+                        <a:ext uri="{28A0092B-C50C-407E-A947-70E740481C1C}">
+                          <a14:useLocalDpi xmlns:a14="http://schemas.microsoft.com/office/drawing/2010/main" val="0"/>
+                        </a:ext>
+                      </a:extLst>
+                    </a:blip>
+                    <a:srcRect/>
+                    <a:stretch>
+                      <a:fillRect/>
+                    </a:stretch>
+                  </pic:blipFill>
+                  <pic:spPr bwMode="auto">
+                    <a:xfrm>
+                      <a:off x="0" y="0"/>
+                      <a:ext cx="3966429" cy="2458694"/>
+                    </a:xfrm>
+                    <a:prstGeom prst="rect">
+                      <a:avLst/>
+                    </a:prstGeom>
+                    <a:noFill/>
+                    <a:ln>
+                      <a:noFill/>
+                    </a:ln>
+                  </pic:spPr>
+                </pic:pic>
+              </a:graphicData>
+            </a:graphic>
+          </wp:inline>
+        </w:drawing>
+      </w:r>
     </w:p>
     <w:sectPr>
       <w:pgSz w:w="11906" w:h="16838"/>

</xml_diff>